<commit_message>
Añadido casoas en la memoria
</commit_message>
<xml_diff>
--- a/Documentacion/Practica3.docx
+++ b/Documentacion/Practica3.docx
@@ -262,6 +262,7 @@
       <w:r>
         <w:t xml:space="preserve">El proyecto se desarrolla en Java, en el entorno de desarrollo </w:t>
       </w:r>
+      <w:proofErr w:type="spellStart"/>
       <w:r>
         <w:rPr>
           <w:i/>
@@ -269,9 +270,11 @@
         </w:rPr>
         <w:t>Neatbeans</w:t>
       </w:r>
+      <w:proofErr w:type="spellEnd"/>
       <w:r>
         <w:t xml:space="preserve">. Se ha usado también para el correcto desarrollo por parte de los dos integrantes del grupo el control de versiones </w:t>
       </w:r>
+      <w:proofErr w:type="spellStart"/>
       <w:r>
         <w:rPr>
           <w:i/>
@@ -279,6 +282,7 @@
         </w:rPr>
         <w:t>Github</w:t>
       </w:r>
+      <w:proofErr w:type="spellEnd"/>
       <w:r>
         <w:t xml:space="preserve"> para llevar un control y facilitar el reparto de tareas y el seguimiento del proyecto.</w:t>
       </w:r>
@@ -318,13 +322,31 @@
       <w:r>
         <w:t xml:space="preserve">Para darle un cierto control de la programación se decidió implementar un repositorio como se dijo anteriormente, además de definir una buena estructura, todo ello permitió trabajar paralelamente ya que se tocaban zonas de código diferente, e incluso poder hacer uso del </w:t>
       </w:r>
-      <w:r>
-        <w:rPr>
-          <w:i/>
-          <w:iCs/>
-        </w:rPr>
-        <w:t>pair programing</w:t>
-      </w:r>
+      <w:proofErr w:type="spellStart"/>
+      <w:r>
+        <w:rPr>
+          <w:i/>
+          <w:iCs/>
+        </w:rPr>
+        <w:t>pair</w:t>
+      </w:r>
+      <w:proofErr w:type="spellEnd"/>
+      <w:r>
+        <w:rPr>
+          <w:i/>
+          <w:iCs/>
+        </w:rPr>
+        <w:t xml:space="preserve"> </w:t>
+      </w:r>
+      <w:proofErr w:type="spellStart"/>
+      <w:r>
+        <w:rPr>
+          <w:i/>
+          <w:iCs/>
+        </w:rPr>
+        <w:t>programing</w:t>
+      </w:r>
+      <w:proofErr w:type="spellEnd"/>
       <w:r>
         <w:t>.</w:t>
       </w:r>
@@ -372,7 +394,15 @@
         <w:t>ienteJava</w:t>
       </w:r>
       <w:r>
-        <w:t>/files/xml), el funcionamiento es similar con los otros proyectos.</w:t>
+        <w:t>/files/</w:t>
+      </w:r>
+      <w:proofErr w:type="spellStart"/>
+      <w:r>
+        <w:t>xml</w:t>
+      </w:r>
+      <w:proofErr w:type="spellEnd"/>
+      <w:r>
+        <w:t>), el funcionamiento es similar con los otros proyectos.</w:t>
       </w:r>
     </w:p>
     <w:p>
@@ -390,6 +420,7 @@
       <w:r>
         <w:t xml:space="preserve">En este proyecto se necesita persistencia de los datos, por lo pide la creación de una base de datos, con todos los datos que se crean oportunos. La base de datos recibe el nombre de </w:t>
       </w:r>
+      <w:proofErr w:type="spellStart"/>
       <w:r>
         <w:rPr>
           <w:i/>
@@ -397,6 +428,7 @@
         </w:rPr>
         <w:t>pruebaRecetario</w:t>
       </w:r>
+      <w:proofErr w:type="spellEnd"/>
       <w:r>
         <w:rPr>
           <w:i/>
@@ -467,6 +499,7 @@
       <w:r>
         <w:t>, está desarrollado en Java y consta como se dijo anteriormente de tres proyectos separados, dos clientes (web y java) y el servidor. Cada uno de ellos tiene una función y unos paquetes con unas clases diferenciadas de las cuales se hablará más adelante. Además de la ya mencionada Base de Datos (</w:t>
       </w:r>
+      <w:proofErr w:type="spellStart"/>
       <w:r>
         <w:rPr>
           <w:i/>
@@ -488,6 +521,7 @@
         </w:rPr>
         <w:t>cetario</w:t>
       </w:r>
+      <w:proofErr w:type="spellEnd"/>
       <w:r>
         <w:t>).</w:t>
       </w:r>
@@ -517,7 +551,15 @@
           <w:i/>
           <w:iCs/>
         </w:rPr>
-        <w:t>Funcionalidad, Recursos y servicio</w:t>
+        <w:t xml:space="preserve">Funcionalidad, Recursos y </w:t>
+      </w:r>
+      <w:proofErr w:type="spellStart"/>
+      <w:r>
+        <w:rPr>
+          <w:i/>
+          <w:iCs/>
+        </w:rPr>
+        <w:t>servicio</w:t>
       </w:r>
       <w:r>
         <w:rPr>
@@ -526,6 +568,7 @@
         </w:rPr>
         <w:t>Rest</w:t>
       </w:r>
+      <w:proofErr w:type="spellEnd"/>
       <w:r>
         <w:rPr>
           <w:i/>
@@ -548,17 +591,31 @@
       </w:pPr>
       <w:r>
         <w:lastRenderedPageBreak/>
-        <w:t>El paquete Funcionalidad tiene dos clases Marshalling</w:t>
-      </w:r>
+        <w:t xml:space="preserve">El paquete Funcionalidad tiene dos clases </w:t>
+      </w:r>
+      <w:proofErr w:type="spellStart"/>
+      <w:r>
+        <w:t>Marshalling</w:t>
+      </w:r>
+      <w:proofErr w:type="spellEnd"/>
       <w:r>
         <w:t>,</w:t>
       </w:r>
       <w:r>
-        <w:t xml:space="preserve"> ValidarXSD </w:t>
+        <w:t xml:space="preserve"> </w:t>
+      </w:r>
+      <w:proofErr w:type="spellStart"/>
+      <w:r>
+        <w:t>ValidarXSD</w:t>
+      </w:r>
+      <w:proofErr w:type="spellEnd"/>
+      <w:r>
+        <w:t xml:space="preserve"> </w:t>
       </w:r>
       <w:r>
         <w:t xml:space="preserve">y </w:t>
       </w:r>
+      <w:proofErr w:type="spellStart"/>
       <w:r>
         <w:rPr>
           <w:i/>
@@ -566,6 +623,7 @@
         </w:rPr>
         <w:t>AccesoBBDD</w:t>
       </w:r>
+      <w:proofErr w:type="spellEnd"/>
       <w:r>
         <w:t xml:space="preserve"> </w:t>
       </w:r>
@@ -575,6 +633,7 @@
       <w:r>
         <w:t xml:space="preserve">consta de todo lo necesario para el funcionamiento y la conexión con la Base de Datos </w:t>
       </w:r>
+      <w:proofErr w:type="spellStart"/>
       <w:r>
         <w:rPr>
           <w:i/>
@@ -596,6 +655,7 @@
         </w:rPr>
         <w:t>cetario</w:t>
       </w:r>
+      <w:proofErr w:type="spellEnd"/>
       <w:r>
         <w:rPr>
           <w:i/>
@@ -616,16 +676,26 @@
       <w:r>
         <w:t xml:space="preserve">La clase </w:t>
       </w:r>
-      <w:r>
-        <w:rPr>
-          <w:i/>
-          <w:iCs/>
-        </w:rPr>
-        <w:t xml:space="preserve">Marshalling </w:t>
+      <w:proofErr w:type="spellStart"/>
+      <w:r>
+        <w:rPr>
+          <w:i/>
+          <w:iCs/>
+        </w:rPr>
+        <w:t>Marshalling</w:t>
+      </w:r>
+      <w:proofErr w:type="spellEnd"/>
+      <w:r>
+        <w:rPr>
+          <w:i/>
+          <w:iCs/>
+        </w:rPr>
+        <w:t xml:space="preserve"> </w:t>
       </w:r>
       <w:r>
         <w:t xml:space="preserve">realiza el </w:t>
       </w:r>
+      <w:proofErr w:type="spellStart"/>
       <w:r>
         <w:rPr>
           <w:i/>
@@ -633,9 +703,11 @@
         </w:rPr>
         <w:t>marshalling</w:t>
       </w:r>
+      <w:proofErr w:type="spellEnd"/>
       <w:r>
         <w:t xml:space="preserve"> y </w:t>
       </w:r>
+      <w:proofErr w:type="spellStart"/>
       <w:r>
         <w:rPr>
           <w:i/>
@@ -643,9 +715,11 @@
         </w:rPr>
         <w:t>Unmarshalling</w:t>
       </w:r>
+      <w:proofErr w:type="spellEnd"/>
       <w:r>
         <w:t>, que sirve para hacer volcados de objetos a XML o viceversa (</w:t>
       </w:r>
+      <w:proofErr w:type="spellStart"/>
       <w:r>
         <w:rPr>
           <w:i/>
@@ -653,9 +727,11 @@
         </w:rPr>
         <w:t>unmarshalling</w:t>
       </w:r>
+      <w:proofErr w:type="spellEnd"/>
       <w:r>
         <w:t xml:space="preserve">). La clase </w:t>
       </w:r>
+      <w:proofErr w:type="spellStart"/>
       <w:r>
         <w:rPr>
           <w:i/>
@@ -663,9 +739,11 @@
         </w:rPr>
         <w:t>ValidarXSD</w:t>
       </w:r>
+      <w:proofErr w:type="spellEnd"/>
       <w:r>
         <w:t xml:space="preserve"> se usa, como su nombre indica para validar los XML correspondientes en la carpeta files y dentro de esta en la subcarpeta con nombre </w:t>
       </w:r>
+      <w:proofErr w:type="spellStart"/>
       <w:r>
         <w:rPr>
           <w:i/>
@@ -673,12 +751,14 @@
         </w:rPr>
         <w:t>xsd</w:t>
       </w:r>
+      <w:proofErr w:type="spellEnd"/>
       <w:r>
         <w:t xml:space="preserve"> y el fichero recetario.</w:t>
       </w:r>
       <w:r>
         <w:t xml:space="preserve"> La clase </w:t>
       </w:r>
+      <w:proofErr w:type="spellStart"/>
       <w:r>
         <w:rPr>
           <w:i/>
@@ -686,6 +766,7 @@
         </w:rPr>
         <w:t>AccesoBBDD</w:t>
       </w:r>
+      <w:proofErr w:type="spellEnd"/>
       <w:r>
         <w:rPr>
           <w:i/>
@@ -763,6 +844,7 @@
         </w:numPr>
         <w:jc w:val="both"/>
       </w:pPr>
+      <w:proofErr w:type="spellStart"/>
       <w:r>
         <w:rPr>
           <w:i/>
@@ -770,9 +852,19 @@
         </w:rPr>
         <w:t>RecetarioReceta</w:t>
       </w:r>
-      <w:r>
-        <w:t xml:space="preserve">, esta clase es el nexo de unión entre las recetas y los recetarios para poder buscarlos por </w:t>
-      </w:r>
+      <w:proofErr w:type="spellEnd"/>
+      <w:r>
+        <w:t xml:space="preserve">, esta clase es el </w:t>
+      </w:r>
+      <w:proofErr w:type="gramStart"/>
+      <w:r>
+        <w:t>nexo de unión</w:t>
+      </w:r>
+      <w:proofErr w:type="gramEnd"/>
+      <w:r>
+        <w:t xml:space="preserve"> entre las recetas y los recetarios para poder buscarlos por </w:t>
+      </w:r>
+      <w:proofErr w:type="spellStart"/>
       <w:r>
         <w:rPr>
           <w:i/>
@@ -780,6 +872,7 @@
         </w:rPr>
         <w:t>ids</w:t>
       </w:r>
+      <w:proofErr w:type="spellEnd"/>
       <w:r>
         <w:t>, y poder trabajar con ellos.</w:t>
       </w:r>
@@ -793,12 +886,21 @@
         </w:numPr>
         <w:jc w:val="both"/>
       </w:pPr>
-      <w:r>
-        <w:rPr>
-          <w:i/>
-          <w:iCs/>
-        </w:rPr>
-        <w:t>ConjuntoRecetario,</w:t>
+      <w:proofErr w:type="spellStart"/>
+      <w:r>
+        <w:rPr>
+          <w:i/>
+          <w:iCs/>
+        </w:rPr>
+        <w:t>ConjuntoRecetario</w:t>
+      </w:r>
+      <w:proofErr w:type="spellEnd"/>
+      <w:r>
+        <w:rPr>
+          <w:i/>
+          <w:iCs/>
+        </w:rPr>
+        <w:t>,</w:t>
       </w:r>
       <w:r>
         <w:t xml:space="preserve"> clase necesario para poder trabajar con los usuarios y poder asociarlos a recetarios en</w:t>
@@ -819,12 +921,21 @@
         </w:numPr>
         <w:jc w:val="both"/>
       </w:pPr>
-      <w:r>
-        <w:rPr>
-          <w:i/>
-          <w:iCs/>
-        </w:rPr>
-        <w:t xml:space="preserve">FileUSer: </w:t>
+      <w:proofErr w:type="spellStart"/>
+      <w:r>
+        <w:rPr>
+          <w:i/>
+          <w:iCs/>
+        </w:rPr>
+        <w:t>FileUSer</w:t>
+      </w:r>
+      <w:proofErr w:type="spellEnd"/>
+      <w:r>
+        <w:rPr>
+          <w:i/>
+          <w:iCs/>
+        </w:rPr>
+        <w:t xml:space="preserve">: </w:t>
       </w:r>
       <w:r>
         <w:rPr>
@@ -853,6 +964,7 @@
       <w:r>
         <w:t xml:space="preserve">El paquete </w:t>
       </w:r>
+      <w:proofErr w:type="spellStart"/>
       <w:r>
         <w:rPr>
           <w:i/>
@@ -867,11 +979,17 @@
         </w:rPr>
         <w:t>Rest</w:t>
       </w:r>
+      <w:proofErr w:type="spellEnd"/>
       <w:r>
         <w:t xml:space="preserve"> contiene una clase </w:t>
       </w:r>
-      <w:r>
-        <w:t xml:space="preserve">ApplicationConfig que se crea automáticamente al crear </w:t>
+      <w:proofErr w:type="spellStart"/>
+      <w:r>
+        <w:t>ApplicationConfig</w:t>
+      </w:r>
+      <w:proofErr w:type="spellEnd"/>
+      <w:r>
+        <w:t xml:space="preserve"> que se crea automáticamente al crear </w:t>
       </w:r>
       <w:r>
         <w:rPr>
@@ -892,6 +1010,7 @@
       <w:r>
         <w:t xml:space="preserve">La clase </w:t>
       </w:r>
+      <w:proofErr w:type="spellStart"/>
       <w:r>
         <w:rPr>
           <w:i/>
@@ -899,6 +1018,7 @@
         </w:rPr>
         <w:t>ServicioRestResource</w:t>
       </w:r>
+      <w:proofErr w:type="spellEnd"/>
       <w:r>
         <w:rPr>
           <w:i/>
@@ -937,7 +1057,17 @@
         <w:t>ctica como pueden ser añadir Receta y recetario, borrarlas, listar recetas y recetarios,</w:t>
       </w:r>
       <w:r>
-        <w:t xml:space="preserve"> exportarReceta,exportarRecetario,</w:t>
+        <w:t xml:space="preserve"> </w:t>
+      </w:r>
+      <w:proofErr w:type="spellStart"/>
+      <w:proofErr w:type="gramStart"/>
+      <w:r>
+        <w:t>exportarReceta,exportarRecetario</w:t>
+      </w:r>
+      <w:proofErr w:type="spellEnd"/>
+      <w:proofErr w:type="gramEnd"/>
+      <w:r>
+        <w:t>,</w:t>
       </w:r>
       <w:r>
         <w:t xml:space="preserve"> etc.</w:t>
@@ -1019,12 +1149,21 @@
       <w:r>
         <w:t xml:space="preserve">, es como el </w:t>
       </w:r>
-      <w:r>
-        <w:rPr>
-          <w:i/>
-          <w:iCs/>
-        </w:rPr>
-        <w:t xml:space="preserve">launcher </w:t>
+      <w:proofErr w:type="spellStart"/>
+      <w:r>
+        <w:rPr>
+          <w:i/>
+          <w:iCs/>
+        </w:rPr>
+        <w:t>launcher</w:t>
+      </w:r>
+      <w:proofErr w:type="spellEnd"/>
+      <w:r>
+        <w:rPr>
+          <w:i/>
+          <w:iCs/>
+        </w:rPr>
+        <w:t xml:space="preserve"> </w:t>
       </w:r>
       <w:r>
         <w:t>que se encarga de llamar al menú.</w:t>
@@ -1107,6 +1246,7 @@
       <w:r>
         <w:t xml:space="preserve"> paquetes </w:t>
       </w:r>
+      <w:proofErr w:type="spellStart"/>
       <w:r>
         <w:rPr>
           <w:i/>
@@ -1114,6 +1254,7 @@
         </w:rPr>
         <w:t>beans</w:t>
       </w:r>
+      <w:proofErr w:type="spellEnd"/>
       <w:r>
         <w:t xml:space="preserve">, en los que </w:t>
       </w:r>
@@ -1132,9 +1273,11 @@
       <w:r>
         <w:t xml:space="preserve">como en el paquete funcionalidad del servidor o </w:t>
       </w:r>
+      <w:proofErr w:type="gramStart"/>
       <w:r>
         <w:t>el cliente java</w:t>
       </w:r>
+      <w:proofErr w:type="gramEnd"/>
       <w:r>
         <w:t xml:space="preserve">, </w:t>
       </w:r>
@@ -1173,14 +1316,56 @@
           <w:i/>
           <w:iCs/>
         </w:rPr>
-        <w:t>, ConjuntoRecetario, RecetarioReceta o FilerUser</w:t>
-      </w:r>
-      <w:r>
         <w:t xml:space="preserve">, </w:t>
       </w:r>
+      <w:proofErr w:type="spellStart"/>
+      <w:r>
+        <w:rPr>
+          <w:i/>
+          <w:iCs/>
+        </w:rPr>
+        <w:t>ConjuntoRecetario</w:t>
+      </w:r>
+      <w:proofErr w:type="spellEnd"/>
+      <w:r>
+        <w:rPr>
+          <w:i/>
+          <w:iCs/>
+        </w:rPr>
+        <w:t xml:space="preserve">, </w:t>
+      </w:r>
+      <w:proofErr w:type="spellStart"/>
+      <w:r>
+        <w:rPr>
+          <w:i/>
+          <w:iCs/>
+        </w:rPr>
+        <w:t>RecetarioReceta</w:t>
+      </w:r>
+      <w:proofErr w:type="spellEnd"/>
+      <w:r>
+        <w:rPr>
+          <w:i/>
+          <w:iCs/>
+        </w:rPr>
+        <w:t xml:space="preserve"> o </w:t>
+      </w:r>
+      <w:proofErr w:type="spellStart"/>
+      <w:r>
+        <w:rPr>
+          <w:i/>
+          <w:iCs/>
+        </w:rPr>
+        <w:t>FilerUser</w:t>
+      </w:r>
+      <w:proofErr w:type="spellEnd"/>
+      <w:r>
+        <w:t xml:space="preserve">, </w:t>
+      </w:r>
       <w:r>
         <w:t xml:space="preserve">necesarias para las </w:t>
       </w:r>
+      <w:proofErr w:type="spellStart"/>
       <w:r>
         <w:rPr>
           <w:i/>
@@ -1188,9 +1373,11 @@
         </w:rPr>
         <w:t>servlets</w:t>
       </w:r>
+      <w:proofErr w:type="spellEnd"/>
       <w:r>
         <w:t xml:space="preserve"> de las que se hablará posteriormente. Y el segundo paquete contiene las </w:t>
       </w:r>
+      <w:proofErr w:type="spellStart"/>
       <w:r>
         <w:rPr>
           <w:i/>
@@ -1198,6 +1385,7 @@
         </w:rPr>
         <w:t>servlets</w:t>
       </w:r>
+      <w:proofErr w:type="spellEnd"/>
       <w:r>
         <w:t xml:space="preserve"> implementadas. </w:t>
       </w:r>
@@ -1229,7 +1417,21 @@
         <w:rPr>
           <w:color w:val="FF0000"/>
         </w:rPr>
-        <w:t>consta de una clase con el mismo nombre, que es creada automáticamente en el cliente java (es el mismo).</w:t>
+        <w:t xml:space="preserve">consta de una clase con el mismo nombre, que es creada automáticamente en </w:t>
+      </w:r>
+      <w:proofErr w:type="gramStart"/>
+      <w:r>
+        <w:rPr>
+          <w:color w:val="FF0000"/>
+        </w:rPr>
+        <w:t>el cliente java</w:t>
+      </w:r>
+      <w:proofErr w:type="gramEnd"/>
+      <w:r>
+        <w:rPr>
+          <w:color w:val="FF0000"/>
+        </w:rPr>
+        <w:t xml:space="preserve"> (es el mismo).</w:t>
       </w:r>
       <w:r>
         <w:rPr>
@@ -1248,6 +1450,7 @@
         <w:lastRenderedPageBreak/>
         <w:t xml:space="preserve">A continuación, se explicarán las clases </w:t>
       </w:r>
+      <w:proofErr w:type="spellStart"/>
       <w:r>
         <w:rPr>
           <w:i/>
@@ -1255,6 +1458,7 @@
         </w:rPr>
         <w:t>servlets</w:t>
       </w:r>
+      <w:proofErr w:type="spellEnd"/>
       <w:r>
         <w:t xml:space="preserve"> y los respectivos archivos</w:t>
       </w:r>
@@ -1263,8 +1467,17 @@
           <w:i/>
           <w:iCs/>
         </w:rPr>
-        <w:t xml:space="preserve"> html</w:t>
-      </w:r>
+        <w:t xml:space="preserve"> </w:t>
+      </w:r>
+      <w:proofErr w:type="spellStart"/>
+      <w:r>
+        <w:rPr>
+          <w:i/>
+          <w:iCs/>
+        </w:rPr>
+        <w:t>html</w:t>
+      </w:r>
+      <w:proofErr w:type="spellEnd"/>
       <w:r>
         <w:t xml:space="preserve"> para su correcto funcionamiento.</w:t>
       </w:r>
@@ -1301,15 +1514,32 @@
           <w:iCs/>
         </w:rPr>
       </w:pPr>
-      <w:r>
-        <w:rPr>
-          <w:i/>
-          <w:iCs/>
-        </w:rPr>
-        <w:t xml:space="preserve">CrearRecetarioServlet: </w:t>
-      </w:r>
-      <w:r>
-        <w:t>Esta servlet crea recetarios.</w:t>
+      <w:proofErr w:type="spellStart"/>
+      <w:r>
+        <w:rPr>
+          <w:i/>
+          <w:iCs/>
+        </w:rPr>
+        <w:t>CrearRecetarioServlet</w:t>
+      </w:r>
+      <w:proofErr w:type="spellEnd"/>
+      <w:r>
+        <w:rPr>
+          <w:i/>
+          <w:iCs/>
+        </w:rPr>
+        <w:t xml:space="preserve">: </w:t>
+      </w:r>
+      <w:r>
+        <w:t xml:space="preserve">Esta </w:t>
+      </w:r>
+      <w:proofErr w:type="spellStart"/>
+      <w:r>
+        <w:t>servlet</w:t>
+      </w:r>
+      <w:proofErr w:type="spellEnd"/>
+      <w:r>
+        <w:t xml:space="preserve"> crea recetarios.</w:t>
       </w:r>
     </w:p>
     <w:p>
@@ -1325,15 +1555,32 @@
           <w:iCs/>
         </w:rPr>
       </w:pPr>
-      <w:r>
-        <w:rPr>
-          <w:i/>
-          <w:iCs/>
-        </w:rPr>
-        <w:t xml:space="preserve">CrearRecetaServlet: </w:t>
-      </w:r>
-      <w:r>
-        <w:t>Esta servlet crea recetas.</w:t>
+      <w:proofErr w:type="spellStart"/>
+      <w:r>
+        <w:rPr>
+          <w:i/>
+          <w:iCs/>
+        </w:rPr>
+        <w:t>CrearRecetaServlet</w:t>
+      </w:r>
+      <w:proofErr w:type="spellEnd"/>
+      <w:r>
+        <w:rPr>
+          <w:i/>
+          <w:iCs/>
+        </w:rPr>
+        <w:t xml:space="preserve">: </w:t>
+      </w:r>
+      <w:r>
+        <w:t xml:space="preserve">Esta </w:t>
+      </w:r>
+      <w:proofErr w:type="spellStart"/>
+      <w:r>
+        <w:t>servlet</w:t>
+      </w:r>
+      <w:proofErr w:type="spellEnd"/>
+      <w:r>
+        <w:t xml:space="preserve"> crea recetas.</w:t>
       </w:r>
     </w:p>
     <w:p>
@@ -1349,6 +1596,7 @@
           <w:iCs/>
         </w:rPr>
       </w:pPr>
+      <w:proofErr w:type="spellStart"/>
       <w:r>
         <w:rPr>
           <w:i/>
@@ -1368,7 +1616,15 @@
           <w:i/>
           <w:iCs/>
         </w:rPr>
-        <w:t xml:space="preserve">rRecetarioServlet: </w:t>
+        <w:t>rRecetarioServlet</w:t>
+      </w:r>
+      <w:proofErr w:type="spellEnd"/>
+      <w:r>
+        <w:rPr>
+          <w:i/>
+          <w:iCs/>
+        </w:rPr>
+        <w:t xml:space="preserve">: </w:t>
       </w:r>
       <w:r>
         <w:t>Se obtiene un listado de recetarios disponible.</w:t>
@@ -1387,6 +1643,7 @@
           <w:iCs/>
         </w:rPr>
       </w:pPr>
+      <w:proofErr w:type="spellStart"/>
       <w:r>
         <w:rPr>
           <w:i/>
@@ -1406,7 +1663,15 @@
           <w:i/>
           <w:iCs/>
         </w:rPr>
-        <w:t xml:space="preserve">rRecetaServlet: </w:t>
+        <w:t>rRecetaServlet</w:t>
+      </w:r>
+      <w:proofErr w:type="spellEnd"/>
+      <w:r>
+        <w:rPr>
+          <w:i/>
+          <w:iCs/>
+        </w:rPr>
+        <w:t xml:space="preserve">: </w:t>
       </w:r>
       <w:r>
         <w:t>Se obtiene un listado de recetas disponible.</w:t>
@@ -1425,6 +1690,7 @@
           <w:iCs/>
         </w:rPr>
       </w:pPr>
+      <w:proofErr w:type="spellStart"/>
       <w:r>
         <w:rPr>
           <w:i/>
@@ -1437,7 +1703,15 @@
           <w:i/>
           <w:iCs/>
         </w:rPr>
-        <w:t xml:space="preserve">Receta: </w:t>
+        <w:t>Receta</w:t>
+      </w:r>
+      <w:proofErr w:type="spellEnd"/>
+      <w:r>
+        <w:rPr>
+          <w:i/>
+          <w:iCs/>
+        </w:rPr>
+        <w:t xml:space="preserve">: </w:t>
       </w:r>
       <w:r>
         <w:t>Borra las recetas seleccionadas.</w:t>
@@ -1456,20 +1730,15 @@
           <w:iCs/>
         </w:rPr>
       </w:pPr>
-      <w:r>
-        <w:rPr>
-          <w:i/>
-          <w:iCs/>
-        </w:rPr>
-        <w:t>BorrarReceta</w:t>
-      </w:r>
-      <w:r>
-        <w:rPr>
-          <w:i/>
-          <w:iCs/>
-        </w:rPr>
-        <w:t>rio</w:t>
-      </w:r>
+      <w:proofErr w:type="spellStart"/>
+      <w:r>
+        <w:rPr>
+          <w:i/>
+          <w:iCs/>
+        </w:rPr>
+        <w:t>BorrarRecetario</w:t>
+      </w:r>
+      <w:proofErr w:type="spellEnd"/>
       <w:r>
         <w:rPr>
           <w:i/>
@@ -1478,25 +1747,7 @@
         <w:t xml:space="preserve">: </w:t>
       </w:r>
       <w:r>
-        <w:t>Borra l</w:t>
-      </w:r>
-      <w:r>
-        <w:t>o</w:t>
-      </w:r>
-      <w:r>
-        <w:t>s receta</w:t>
-      </w:r>
-      <w:r>
-        <w:t>rios</w:t>
-      </w:r>
-      <w:r>
-        <w:t xml:space="preserve"> seleccionad</w:t>
-      </w:r>
-      <w:r>
-        <w:t>o</w:t>
-      </w:r>
-      <w:r>
-        <w:t>s.</w:t>
+        <w:t>Borra los recetarios seleccionados.</w:t>
       </w:r>
     </w:p>
     <w:p>
@@ -1512,15 +1763,37 @@
           <w:iCs/>
         </w:rPr>
       </w:pPr>
-      <w:r>
-        <w:rPr>
-          <w:i/>
-          <w:iCs/>
-        </w:rPr>
-        <w:t xml:space="preserve">LoginServlet: </w:t>
-      </w:r>
-      <w:r>
-        <w:t>Sevlet que conprueba si el usuario y la contraseña indicadas son correctas.</w:t>
+      <w:proofErr w:type="spellStart"/>
+      <w:r>
+        <w:rPr>
+          <w:i/>
+          <w:iCs/>
+        </w:rPr>
+        <w:t>LoginServlet</w:t>
+      </w:r>
+      <w:proofErr w:type="spellEnd"/>
+      <w:r>
+        <w:rPr>
+          <w:i/>
+          <w:iCs/>
+        </w:rPr>
+        <w:t xml:space="preserve">: </w:t>
+      </w:r>
+      <w:proofErr w:type="spellStart"/>
+      <w:r>
+        <w:t>Sevlet</w:t>
+      </w:r>
+      <w:proofErr w:type="spellEnd"/>
+      <w:r>
+        <w:t xml:space="preserve"> que </w:t>
+      </w:r>
+      <w:proofErr w:type="spellStart"/>
+      <w:r>
+        <w:t>conprueba</w:t>
+      </w:r>
+      <w:proofErr w:type="spellEnd"/>
+      <w:r>
+        <w:t xml:space="preserve"> si el usuario y la contraseña indicadas son correctas.</w:t>
       </w:r>
     </w:p>
     <w:p>
@@ -1536,15 +1809,32 @@
           <w:iCs/>
         </w:rPr>
       </w:pPr>
-      <w:r>
-        <w:rPr>
-          <w:i/>
-          <w:iCs/>
-        </w:rPr>
-        <w:t xml:space="preserve">ValidarXSD: </w:t>
-      </w:r>
-      <w:r>
-        <w:t>Servlet que introduciendo el fichero lo valida contra un xsd.</w:t>
+      <w:proofErr w:type="spellStart"/>
+      <w:r>
+        <w:rPr>
+          <w:i/>
+          <w:iCs/>
+        </w:rPr>
+        <w:t>ValidarXSD</w:t>
+      </w:r>
+      <w:proofErr w:type="spellEnd"/>
+      <w:r>
+        <w:rPr>
+          <w:i/>
+          <w:iCs/>
+        </w:rPr>
+        <w:t xml:space="preserve">: </w:t>
+      </w:r>
+      <w:r>
+        <w:t xml:space="preserve">Servlet que introduciendo el fichero lo valida contra un </w:t>
+      </w:r>
+      <w:proofErr w:type="spellStart"/>
+      <w:r>
+        <w:t>xsd</w:t>
+      </w:r>
+      <w:proofErr w:type="spellEnd"/>
+      <w:r>
+        <w:t>.</w:t>
       </w:r>
     </w:p>
     <w:p>
@@ -1560,12 +1850,21 @@
           <w:iCs/>
         </w:rPr>
       </w:pPr>
-      <w:r>
-        <w:rPr>
-          <w:i/>
-          <w:iCs/>
-        </w:rPr>
-        <w:t>ExportarRecetario:</w:t>
+      <w:proofErr w:type="spellStart"/>
+      <w:r>
+        <w:rPr>
+          <w:i/>
+          <w:iCs/>
+        </w:rPr>
+        <w:t>ExportarRecetario</w:t>
+      </w:r>
+      <w:proofErr w:type="spellEnd"/>
+      <w:r>
+        <w:rPr>
+          <w:i/>
+          <w:iCs/>
+        </w:rPr>
+        <w:t>:</w:t>
       </w:r>
     </w:p>
     <w:p>
@@ -1581,6 +1880,7 @@
           <w:iCs/>
         </w:rPr>
       </w:pPr>
+      <w:proofErr w:type="spellStart"/>
       <w:r>
         <w:rPr>
           <w:i/>
@@ -1588,6 +1888,7 @@
         </w:rPr>
         <w:t>ExportarReceta</w:t>
       </w:r>
+      <w:proofErr w:type="spellEnd"/>
       <w:r>
         <w:rPr>
           <w:i/>
@@ -1609,12 +1910,21 @@
           <w:iCs/>
         </w:rPr>
       </w:pPr>
-      <w:r>
-        <w:rPr>
-          <w:i/>
-          <w:iCs/>
-        </w:rPr>
-        <w:t>ImportarRecetario:</w:t>
+      <w:proofErr w:type="spellStart"/>
+      <w:r>
+        <w:rPr>
+          <w:i/>
+          <w:iCs/>
+        </w:rPr>
+        <w:t>ImportarRecetario</w:t>
+      </w:r>
+      <w:proofErr w:type="spellEnd"/>
+      <w:r>
+        <w:rPr>
+          <w:i/>
+          <w:iCs/>
+        </w:rPr>
+        <w:t>:</w:t>
       </w:r>
     </w:p>
     <w:p>
@@ -1630,6 +1940,7 @@
           <w:iCs/>
         </w:rPr>
       </w:pPr>
+      <w:proofErr w:type="spellStart"/>
       <w:r>
         <w:rPr>
           <w:i/>
@@ -1637,6 +1948,7 @@
         </w:rPr>
         <w:t>ImportarReceta</w:t>
       </w:r>
+      <w:proofErr w:type="spellEnd"/>
       <w:r>
         <w:rPr>
           <w:i/>
@@ -1657,11 +1969,21 @@
           <w:i/>
           <w:iCs/>
         </w:rPr>
-        <w:t>web pages</w:t>
-      </w:r>
+        <w:t xml:space="preserve">web </w:t>
+      </w:r>
+      <w:proofErr w:type="spellStart"/>
+      <w:r>
+        <w:rPr>
+          <w:i/>
+          <w:iCs/>
+        </w:rPr>
+        <w:t>pages</w:t>
+      </w:r>
+      <w:proofErr w:type="spellEnd"/>
       <w:r>
         <w:t xml:space="preserve"> dentro del proyecto de </w:t>
       </w:r>
+      <w:proofErr w:type="spellStart"/>
       <w:r>
         <w:rPr>
           <w:i/>
@@ -1683,9 +2005,11 @@
         </w:rPr>
         <w:t>ClienteWeb</w:t>
       </w:r>
+      <w:proofErr w:type="spellEnd"/>
       <w:r>
         <w:t xml:space="preserve">, se encuentran unos archivos </w:t>
       </w:r>
+      <w:proofErr w:type="spellStart"/>
       <w:r>
         <w:rPr>
           <w:i/>
@@ -1693,6 +2017,7 @@
         </w:rPr>
         <w:t>html</w:t>
       </w:r>
+      <w:proofErr w:type="spellEnd"/>
       <w:r>
         <w:t xml:space="preserve"> que son necesarios que actúan como formularios para la creación o bien para obtener la lista de recetas y recetarios.</w:t>
       </w:r>
@@ -1709,12 +2034,21 @@
       <w:r>
         <w:t>Cabe destacar, que, para la compilación y ejecución de este proyecto, se han de tener en cuenta que se debe tener desplegado el servidor y al menos un cliente ejecutándose y se tiene que seguir unos pasos para su ejecución. En primer lugar, se debe “</w:t>
       </w:r>
-      <w:r>
-        <w:rPr>
-          <w:i/>
-          <w:iCs/>
-        </w:rPr>
-        <w:t xml:space="preserve">deployar” </w:t>
+      <w:proofErr w:type="spellStart"/>
+      <w:r>
+        <w:rPr>
+          <w:i/>
+          <w:iCs/>
+        </w:rPr>
+        <w:t>deployar</w:t>
+      </w:r>
+      <w:proofErr w:type="spellEnd"/>
+      <w:r>
+        <w:rPr>
+          <w:i/>
+          <w:iCs/>
+        </w:rPr>
+        <w:t xml:space="preserve">” </w:t>
       </w:r>
       <w:r>
         <w:t xml:space="preserve">o desplegar el proyecto del servidor, es decir, el </w:t>
@@ -1743,6 +2077,7 @@
       <w:r>
         <w:t xml:space="preserve"> Esto se hace de la siguiente manera (hay que pulsar botón derecho y pinchar en </w:t>
       </w:r>
+      <w:proofErr w:type="spellStart"/>
       <w:r>
         <w:rPr>
           <w:i/>
@@ -1750,6 +2085,7 @@
         </w:rPr>
         <w:t>Deploy</w:t>
       </w:r>
+      <w:proofErr w:type="spellEnd"/>
       <w:r>
         <w:t>). Una vez hecho esto, ya se pueden compilar el resto del proyecto.</w:t>
       </w:r>
@@ -1769,6 +2105,7 @@
       <w:r>
         <w:t xml:space="preserve">Para crear un cliente Java debes irte al cliente Java y ejecutar el </w:t>
       </w:r>
+      <w:proofErr w:type="spellStart"/>
       <w:r>
         <w:rPr>
           <w:i/>
@@ -1776,6 +2113,7 @@
         </w:rPr>
         <w:t>launcher</w:t>
       </w:r>
+      <w:proofErr w:type="spellEnd"/>
       <w:r>
         <w:t>, una vez ahí simplemente debes importar un recetario o crear uno nuevo.</w:t>
       </w:r>
@@ -1787,16 +2125,27 @@
       <w:r>
         <w:t xml:space="preserve">Para crear un cliente web debes ejecutar el </w:t>
       </w:r>
-      <w:r>
-        <w:rPr>
-          <w:i/>
-          <w:iCs/>
-        </w:rPr>
-        <w:t xml:space="preserve">html </w:t>
-      </w:r>
+      <w:proofErr w:type="spellStart"/>
+      <w:r>
+        <w:rPr>
+          <w:i/>
+          <w:iCs/>
+        </w:rPr>
+        <w:t>html</w:t>
+      </w:r>
+      <w:proofErr w:type="spellEnd"/>
+      <w:r>
+        <w:rPr>
+          <w:i/>
+          <w:iCs/>
+        </w:rPr>
+        <w:t xml:space="preserve"> </w:t>
+      </w:r>
+      <w:proofErr w:type="spellStart"/>
       <w:r>
         <w:t>llamdado</w:t>
       </w:r>
+      <w:proofErr w:type="spellEnd"/>
       <w:r>
         <w:rPr>
           <w:i/>
@@ -1804,6 +2153,7 @@
         </w:rPr>
         <w:t xml:space="preserve"> </w:t>
       </w:r>
+      <w:proofErr w:type="spellStart"/>
       <w:r>
         <w:rPr>
           <w:i/>
@@ -1811,6 +2161,7 @@
         </w:rPr>
         <w:t>index</w:t>
       </w:r>
+      <w:proofErr w:type="spellEnd"/>
       <w:r>
         <w:t xml:space="preserve"> y una vez ahí, simplemente se debe importar un recetario o crear uno nuevo.</w:t>
       </w:r>
@@ -1830,6 +2181,7 @@
       <w:r>
         <w:t xml:space="preserve">Si se requiere de algún recetario/receta que se quiera importar al servidor o que este lo mande, se trabajará bajo la carpeta </w:t>
       </w:r>
+      <w:proofErr w:type="spellStart"/>
       <w:r>
         <w:rPr>
           <w:i/>
@@ -1837,9 +2189,11 @@
         </w:rPr>
         <w:t>xml</w:t>
       </w:r>
+      <w:proofErr w:type="spellEnd"/>
       <w:r>
         <w:t xml:space="preserve">, ubicada en el cliente. En el traspaso de ficheros de cliente a servidor, se realizará mediante una trasmisión de </w:t>
       </w:r>
+      <w:proofErr w:type="spellStart"/>
       <w:r>
         <w:rPr>
           <w:i/>
@@ -1847,8 +2201,165 @@
         </w:rPr>
         <w:t>arrays</w:t>
       </w:r>
+      <w:proofErr w:type="spellEnd"/>
       <w:r>
         <w:t xml:space="preserve"> de bytes.</w:t>
+      </w:r>
+    </w:p>
+    <w:p>
+      <w:pPr>
+        <w:jc w:val="both"/>
+        <w:rPr>
+          <w:color w:val="FF0000"/>
+        </w:rPr>
+      </w:pPr>
+      <w:r>
+        <w:t xml:space="preserve">En cuanto a la base de datos que se llama </w:t>
+      </w:r>
+      <w:proofErr w:type="spellStart"/>
+      <w:r>
+        <w:rPr>
+          <w:i/>
+          <w:iCs/>
+        </w:rPr>
+        <w:t>pruebaRecetario</w:t>
+      </w:r>
+      <w:proofErr w:type="spellEnd"/>
+      <w:r>
+        <w:t xml:space="preserve">, como ya se dijo anteriormente, se debe tener instalado MySQL y tenerlo conectado. Se debe realizar un </w:t>
+      </w:r>
+      <w:r>
+        <w:rPr>
+          <w:i/>
+          <w:iCs/>
+        </w:rPr>
+        <w:t>pool</w:t>
+      </w:r>
+      <w:r>
+        <w:t xml:space="preserve"> de conexiones a esta base de datos. </w:t>
+      </w:r>
+      <w:r>
+        <w:rPr>
+          <w:color w:val="FF0000"/>
+        </w:rPr>
+        <w:t>(Explicar).</w:t>
+      </w:r>
+    </w:p>
+    <w:p>
+      <w:pPr>
+        <w:jc w:val="both"/>
+        <w:rPr>
+          <w:color w:val="FF0000"/>
+        </w:rPr>
+      </w:pPr>
+      <w:r>
+        <w:rPr>
+          <w:color w:val="FF0000"/>
+        </w:rPr>
+        <w:t xml:space="preserve"> </w:t>
+      </w:r>
+      <w:r>
+        <w:t xml:space="preserve">Todo lo necesario esta en la carpeta </w:t>
+      </w:r>
+      <w:r>
+        <w:rPr>
+          <w:i/>
+          <w:iCs/>
+        </w:rPr>
+        <w:t>Scripts BD Recetario</w:t>
+      </w:r>
+      <w:r>
+        <w:t xml:space="preserve">, hay un archivo con consultas por si se quiere probar la base de datos, otro con datos de inserción, aunque se puede añadir los que se quieran para </w:t>
+      </w:r>
+      <w:r>
+        <w:t>probarla</w:t>
+      </w:r>
+      <w:r>
+        <w:t xml:space="preserve">, y </w:t>
+      </w:r>
+      <w:r>
+        <w:t>también</w:t>
+      </w:r>
+      <w:r>
+        <w:t xml:space="preserve"> en el archivo </w:t>
+      </w:r>
+      <w:proofErr w:type="spellStart"/>
+      <w:r>
+        <w:rPr>
+          <w:i/>
+          <w:iCs/>
+        </w:rPr>
+        <w:t>CreacionBBDD</w:t>
+      </w:r>
+      <w:proofErr w:type="spellEnd"/>
+      <w:r>
+        <w:rPr>
+          <w:i/>
+          <w:iCs/>
+        </w:rPr>
+        <w:t xml:space="preserve"> </w:t>
+      </w:r>
+      <w:r>
+        <w:t>est</w:t>
+      </w:r>
+      <w:r>
+        <w:t>á</w:t>
+      </w:r>
+      <w:r>
+        <w:t xml:space="preserve"> desde el borrado de la base datos, la creación de la base datos y la creación de las tablas necesarias con los atributos de cada </w:t>
+      </w:r>
+      <w:r>
+        <w:lastRenderedPageBreak/>
+        <w:t>tabla</w:t>
+      </w:r>
+      <w:r>
+        <w:t>, por si fuera necesario.</w:t>
+      </w:r>
+      <w:r>
+        <w:t xml:space="preserve"> Simplemente se puede copiar todo lo que hay en </w:t>
+      </w:r>
+      <w:proofErr w:type="spellStart"/>
+      <w:r>
+        <w:rPr>
+          <w:i/>
+          <w:iCs/>
+        </w:rPr>
+        <w:t>CreacionBBDD</w:t>
+      </w:r>
+      <w:proofErr w:type="spellEnd"/>
+      <w:r>
+        <w:t xml:space="preserve"> en la consola que se abre de MySQL Client pulsar </w:t>
+      </w:r>
+      <w:proofErr w:type="spellStart"/>
+      <w:r>
+        <w:rPr>
+          <w:i/>
+          <w:iCs/>
+        </w:rPr>
+        <w:t>I</w:t>
+      </w:r>
+      <w:r>
+        <w:rPr>
+          <w:i/>
+          <w:iCs/>
+        </w:rPr>
+        <w:t>ntro</w:t>
+      </w:r>
+      <w:proofErr w:type="spellEnd"/>
+      <w:r>
+        <w:t xml:space="preserve"> e introducir datos con los </w:t>
+      </w:r>
+      <w:proofErr w:type="spellStart"/>
+      <w:r>
+        <w:rPr>
+          <w:i/>
+          <w:iCs/>
+        </w:rPr>
+        <w:t>insterts</w:t>
+      </w:r>
+      <w:proofErr w:type="spellEnd"/>
+      <w:r>
+        <w:t xml:space="preserve"> dados u otros nuevos y comprobar con las consultas dadas o probar otras distintas.</w:t>
       </w:r>
     </w:p>
     <w:p/>

</xml_diff>

<commit_message>
casi terminado faltan cosillas
</commit_message>
<xml_diff>
--- a/Documentacion/Practica3.docx
+++ b/Documentacion/Practica3.docx
@@ -2210,52 +2210,1509 @@
       <w:pPr>
         <w:jc w:val="both"/>
         <w:rPr>
+          <w:color w:val="000000" w:themeColor="text1"/>
+        </w:rPr>
+      </w:pPr>
+      <w:r>
+        <w:t xml:space="preserve">En cuanto a la base de datos que se llama </w:t>
+      </w:r>
+      <w:proofErr w:type="spellStart"/>
+      <w:r>
+        <w:rPr>
+          <w:i/>
+          <w:iCs/>
+        </w:rPr>
+        <w:t>pruebaRecetario</w:t>
+      </w:r>
+      <w:proofErr w:type="spellEnd"/>
+      <w:r>
+        <w:t>, como ya se dijo anteriormente, se debe tener instalado MySQL y tene</w:t>
+      </w:r>
+      <w:r>
+        <w:t>r el servicio activado</w:t>
+      </w:r>
+      <w:r>
+        <w:t xml:space="preserve">. Se debe realizar un </w:t>
+      </w:r>
+      <w:r>
+        <w:rPr>
+          <w:i/>
+          <w:iCs/>
+        </w:rPr>
+        <w:t>pool</w:t>
+      </w:r>
+      <w:r>
+        <w:t xml:space="preserve"> de conexiones a esta base de datos.</w:t>
+      </w:r>
+      <w:r>
+        <w:t xml:space="preserve"> Se debe conectar a la base de datos (</w:t>
+      </w:r>
+      <w:proofErr w:type="spellStart"/>
+      <w:r>
+        <w:rPr>
+          <w:i/>
+          <w:iCs/>
+        </w:rPr>
+        <w:t>pruebaRecetario</w:t>
+      </w:r>
+      <w:proofErr w:type="spellEnd"/>
+      <w:proofErr w:type="gramStart"/>
+      <w:r>
+        <w:t>)</w:t>
+      </w:r>
+      <w:r>
+        <w:t xml:space="preserve"> </w:t>
+      </w:r>
+      <w:r>
+        <w:t>.</w:t>
+      </w:r>
+      <w:proofErr w:type="gramEnd"/>
+      <w:r>
+        <w:t xml:space="preserve"> Posteriormente en el cliente web pulsar botón derecho y en </w:t>
+      </w:r>
+      <w:r>
+        <w:rPr>
+          <w:i/>
+          <w:iCs/>
+        </w:rPr>
+        <w:t>New</w:t>
+      </w:r>
+      <w:r>
+        <w:rPr>
           <w:color w:val="FF0000"/>
         </w:rPr>
-      </w:pPr>
-      <w:r>
-        <w:t xml:space="preserve">En cuanto a la base de datos que se llama </w:t>
-      </w:r>
-      <w:proofErr w:type="spellStart"/>
-      <w:r>
-        <w:rPr>
-          <w:i/>
-          <w:iCs/>
+        <w:t xml:space="preserve"> </w:t>
+      </w:r>
+      <w:r>
+        <w:rPr>
+          <w:color w:val="000000" w:themeColor="text1"/>
+        </w:rPr>
+        <w:t xml:space="preserve">buscar en </w:t>
+      </w:r>
+      <w:proofErr w:type="spellStart"/>
+      <w:r>
+        <w:rPr>
+          <w:i/>
+          <w:iCs/>
+          <w:color w:val="000000" w:themeColor="text1"/>
+        </w:rPr>
+        <w:t>Others</w:t>
+      </w:r>
+      <w:proofErr w:type="spellEnd"/>
+      <w:r>
+        <w:rPr>
+          <w:i/>
+          <w:iCs/>
+          <w:color w:val="000000" w:themeColor="text1"/>
+        </w:rPr>
+        <w:t xml:space="preserve">, en la carpeta </w:t>
+      </w:r>
+      <w:proofErr w:type="spellStart"/>
+      <w:r>
+        <w:rPr>
+          <w:i/>
+          <w:iCs/>
+          <w:color w:val="000000" w:themeColor="text1"/>
+        </w:rPr>
+        <w:t>Glassfish</w:t>
+      </w:r>
+      <w:proofErr w:type="spellEnd"/>
+      <w:r>
+        <w:rPr>
+          <w:i/>
+          <w:iCs/>
+          <w:color w:val="000000" w:themeColor="text1"/>
+        </w:rPr>
+        <w:t xml:space="preserve"> </w:t>
+      </w:r>
+      <w:r>
+        <w:rPr>
+          <w:color w:val="000000" w:themeColor="text1"/>
+        </w:rPr>
+        <w:t>elegir la segunda opción como se muestra en la figura</w:t>
+      </w:r>
+      <w:r>
+        <w:rPr>
+          <w:color w:val="000000" w:themeColor="text1"/>
+        </w:rPr>
+        <w:t xml:space="preserve"> (JDBC </w:t>
+      </w:r>
+      <w:proofErr w:type="spellStart"/>
+      <w:r>
+        <w:rPr>
+          <w:color w:val="000000" w:themeColor="text1"/>
+        </w:rPr>
+        <w:t>Resource</w:t>
+      </w:r>
+      <w:proofErr w:type="spellEnd"/>
+      <w:r>
+        <w:rPr>
+          <w:color w:val="000000" w:themeColor="text1"/>
+        </w:rPr>
+        <w:t>).</w:t>
+      </w:r>
+    </w:p>
+    <w:p>
+      <w:pPr>
+        <w:jc w:val="both"/>
+        <w:rPr>
+          <w:color w:val="FF0000"/>
+        </w:rPr>
+      </w:pPr>
+      <w:r>
+        <w:rPr>
+          <w:noProof/>
+          <w:color w:val="FF0000"/>
+        </w:rPr>
+        <w:lastRenderedPageBreak/>
+        <w:drawing>
+          <wp:inline distT="0" distB="0" distL="0" distR="0" wp14:anchorId="11C609BF" wp14:editId="5CB9F157">
+            <wp:extent cx="5781040" cy="3009900"/>
+            <wp:effectExtent l="0" t="0" r="0" b="0"/>
+            <wp:docPr id="1" name="Imagen 1" descr="Imagen que contiene captura de pantalla&#10;&#10;Descripción generada automáticamente"/>
+            <wp:cNvGraphicFramePr>
+              <a:graphicFrameLocks xmlns:a="http://schemas.openxmlformats.org/drawingml/2006/main" noChangeAspect="1"/>
+            </wp:cNvGraphicFramePr>
+            <a:graphic xmlns:a="http://schemas.openxmlformats.org/drawingml/2006/main">
+              <a:graphicData uri="http://schemas.openxmlformats.org/drawingml/2006/picture">
+                <pic:pic xmlns:pic="http://schemas.openxmlformats.org/drawingml/2006/picture">
+                  <pic:nvPicPr>
+                    <pic:cNvPr id="1" name="1.PNG"/>
+                    <pic:cNvPicPr/>
+                  </pic:nvPicPr>
+                  <pic:blipFill>
+                    <a:blip r:embed="rId5">
+                      <a:extLst>
+                        <a:ext uri="{28A0092B-C50C-407E-A947-70E740481C1C}">
+                          <a14:useLocalDpi xmlns:a14="http://schemas.microsoft.com/office/drawing/2010/main" val="0"/>
+                        </a:ext>
+                      </a:extLst>
+                    </a:blip>
+                    <a:stretch>
+                      <a:fillRect/>
+                    </a:stretch>
+                  </pic:blipFill>
+                  <pic:spPr>
+                    <a:xfrm>
+                      <a:off x="0" y="0"/>
+                      <a:ext cx="5788208" cy="3013632"/>
+                    </a:xfrm>
+                    <a:prstGeom prst="rect">
+                      <a:avLst/>
+                    </a:prstGeom>
+                  </pic:spPr>
+                </pic:pic>
+              </a:graphicData>
+            </a:graphic>
+          </wp:inline>
+        </w:drawing>
+      </w:r>
+    </w:p>
+    <w:p>
+      <w:pPr>
+        <w:jc w:val="both"/>
+        <w:rPr>
+          <w:color w:val="FF0000"/>
+        </w:rPr>
+      </w:pPr>
+    </w:p>
+    <w:p>
+      <w:pPr>
+        <w:jc w:val="both"/>
+        <w:rPr>
+          <w:color w:val="000000" w:themeColor="text1"/>
+        </w:rPr>
+      </w:pPr>
+      <w:r>
+        <w:rPr>
+          <w:color w:val="000000" w:themeColor="text1"/>
+        </w:rPr>
+        <w:t xml:space="preserve">Posteriormente elegir </w:t>
+      </w:r>
+      <w:proofErr w:type="spellStart"/>
+      <w:r>
+        <w:rPr>
+          <w:i/>
+          <w:iCs/>
+          <w:color w:val="000000" w:themeColor="text1"/>
+        </w:rPr>
+        <w:t>Create</w:t>
+      </w:r>
+      <w:proofErr w:type="spellEnd"/>
+      <w:r>
+        <w:rPr>
+          <w:i/>
+          <w:iCs/>
+          <w:color w:val="000000" w:themeColor="text1"/>
+        </w:rPr>
+        <w:t xml:space="preserve"> New JDBC </w:t>
+      </w:r>
+      <w:proofErr w:type="spellStart"/>
+      <w:r>
+        <w:rPr>
+          <w:i/>
+          <w:iCs/>
+          <w:color w:val="000000" w:themeColor="text1"/>
+        </w:rPr>
+        <w:t>Connection</w:t>
+      </w:r>
+      <w:proofErr w:type="spellEnd"/>
+      <w:r>
+        <w:rPr>
+          <w:i/>
+          <w:iCs/>
+          <w:color w:val="000000" w:themeColor="text1"/>
+        </w:rPr>
+        <w:t xml:space="preserve"> Pool</w:t>
+      </w:r>
+      <w:r>
+        <w:rPr>
+          <w:color w:val="000000" w:themeColor="text1"/>
+        </w:rPr>
+        <w:t xml:space="preserve"> como se muestra en la siguiente figura.</w:t>
+      </w:r>
+    </w:p>
+    <w:p>
+      <w:pPr>
+        <w:jc w:val="both"/>
+        <w:rPr>
+          <w:color w:val="000000" w:themeColor="text1"/>
+        </w:rPr>
+      </w:pPr>
+    </w:p>
+    <w:p>
+      <w:pPr>
+        <w:jc w:val="both"/>
+        <w:rPr>
+          <w:color w:val="000000" w:themeColor="text1"/>
+        </w:rPr>
+      </w:pPr>
+      <w:r>
+        <w:rPr>
+          <w:noProof/>
+          <w:color w:val="000000" w:themeColor="text1"/>
+        </w:rPr>
+        <w:drawing>
+          <wp:inline distT="0" distB="0" distL="0" distR="0" wp14:anchorId="04776ECE" wp14:editId="208E8493">
+            <wp:extent cx="5613363" cy="3726180"/>
+            <wp:effectExtent l="0" t="0" r="6985" b="7620"/>
+            <wp:docPr id="2" name="Imagen 2" descr="Una captura de pantalla de una red social&#10;&#10;Descripción generada automáticamente"/>
+            <wp:cNvGraphicFramePr>
+              <a:graphicFrameLocks xmlns:a="http://schemas.openxmlformats.org/drawingml/2006/main" noChangeAspect="1"/>
+            </wp:cNvGraphicFramePr>
+            <a:graphic xmlns:a="http://schemas.openxmlformats.org/drawingml/2006/main">
+              <a:graphicData uri="http://schemas.openxmlformats.org/drawingml/2006/picture">
+                <pic:pic xmlns:pic="http://schemas.openxmlformats.org/drawingml/2006/picture">
+                  <pic:nvPicPr>
+                    <pic:cNvPr id="2" name="2.PNG"/>
+                    <pic:cNvPicPr/>
+                  </pic:nvPicPr>
+                  <pic:blipFill>
+                    <a:blip r:embed="rId6">
+                      <a:extLst>
+                        <a:ext uri="{28A0092B-C50C-407E-A947-70E740481C1C}">
+                          <a14:useLocalDpi xmlns:a14="http://schemas.microsoft.com/office/drawing/2010/main" val="0"/>
+                        </a:ext>
+                      </a:extLst>
+                    </a:blip>
+                    <a:stretch>
+                      <a:fillRect/>
+                    </a:stretch>
+                  </pic:blipFill>
+                  <pic:spPr>
+                    <a:xfrm>
+                      <a:off x="0" y="0"/>
+                      <a:ext cx="5616372" cy="3728178"/>
+                    </a:xfrm>
+                    <a:prstGeom prst="rect">
+                      <a:avLst/>
+                    </a:prstGeom>
+                  </pic:spPr>
+                </pic:pic>
+              </a:graphicData>
+            </a:graphic>
+          </wp:inline>
+        </w:drawing>
+      </w:r>
+    </w:p>
+    <w:p>
+      <w:pPr>
+        <w:jc w:val="both"/>
+        <w:rPr>
+          <w:color w:val="000000" w:themeColor="text1"/>
+        </w:rPr>
+      </w:pPr>
+    </w:p>
+    <w:p>
+      <w:pPr>
+        <w:jc w:val="both"/>
+        <w:rPr>
+          <w:i/>
+          <w:iCs/>
+          <w:color w:val="000000" w:themeColor="text1"/>
+        </w:rPr>
+      </w:pPr>
+      <w:r>
+        <w:rPr>
+          <w:color w:val="000000" w:themeColor="text1"/>
+        </w:rPr>
+        <w:t xml:space="preserve">Y ahí elegir el nombre que se quiera pulsar </w:t>
+      </w:r>
+      <w:r>
+        <w:rPr>
+          <w:i/>
+          <w:iCs/>
+          <w:color w:val="000000" w:themeColor="text1"/>
+        </w:rPr>
+        <w:t>Next</w:t>
+      </w:r>
+    </w:p>
+    <w:p>
+      <w:pPr>
+        <w:jc w:val="both"/>
+        <w:rPr>
+          <w:color w:val="000000" w:themeColor="text1"/>
+        </w:rPr>
+      </w:pPr>
+      <w:r>
+        <w:rPr>
+          <w:color w:val="000000" w:themeColor="text1"/>
+        </w:rPr>
+        <w:lastRenderedPageBreak/>
+        <w:t>Nota:</w:t>
+      </w:r>
+      <w:r>
+        <w:rPr>
+          <w:color w:val="000000" w:themeColor="text1"/>
+        </w:rPr>
+        <w:t xml:space="preserve"> Si se elige el nombre que se quiera después se ha de cambiar en la clase </w:t>
+      </w:r>
+      <w:proofErr w:type="spellStart"/>
+      <w:r>
+        <w:rPr>
+          <w:i/>
+          <w:iCs/>
+          <w:color w:val="000000" w:themeColor="text1"/>
+        </w:rPr>
+        <w:t>AccesoBBDD</w:t>
+      </w:r>
+      <w:proofErr w:type="spellEnd"/>
+      <w:r>
+        <w:rPr>
+          <w:color w:val="000000" w:themeColor="text1"/>
+        </w:rPr>
+        <w:t xml:space="preserve"> por el nombre elegido. Si no poner el mismo que se ha elegido por parte del grupo. (</w:t>
+      </w:r>
+      <w:proofErr w:type="spellStart"/>
+      <w:r>
+        <w:rPr>
+          <w:color w:val="000000" w:themeColor="text1"/>
+        </w:rPr>
+        <w:t>jdbc</w:t>
+      </w:r>
+      <w:proofErr w:type="spellEnd"/>
+      <w:r>
+        <w:rPr>
+          <w:color w:val="000000" w:themeColor="text1"/>
+        </w:rPr>
+        <w:t>/</w:t>
+      </w:r>
+      <w:proofErr w:type="spellStart"/>
+      <w:r>
+        <w:rPr>
+          <w:color w:val="000000" w:themeColor="text1"/>
+        </w:rPr>
+        <w:t>myDatasource</w:t>
+      </w:r>
+      <w:proofErr w:type="spellEnd"/>
+      <w:r>
+        <w:rPr>
+          <w:color w:val="000000" w:themeColor="text1"/>
+        </w:rPr>
+        <w:t>).</w:t>
+      </w:r>
+    </w:p>
+    <w:p>
+      <w:pPr>
+        <w:jc w:val="both"/>
+        <w:rPr>
+          <w:color w:val="000000" w:themeColor="text1"/>
+        </w:rPr>
+      </w:pPr>
+      <w:r>
+        <w:rPr>
+          <w:color w:val="000000" w:themeColor="text1"/>
+        </w:rPr>
+        <w:t>Posteriormente se pulsa Next y la pantalla nos muestra algo como lo que se muestra en la figura 3</w:t>
+      </w:r>
+    </w:p>
+    <w:p>
+      <w:pPr>
+        <w:jc w:val="both"/>
+        <w:rPr>
+          <w:color w:val="000000" w:themeColor="text1"/>
+        </w:rPr>
+      </w:pPr>
+      <w:r>
+        <w:rPr>
+          <w:noProof/>
+          <w:color w:val="000000" w:themeColor="text1"/>
+        </w:rPr>
+        <w:drawing>
+          <wp:inline distT="0" distB="0" distL="0" distR="0" wp14:anchorId="5B4CB29F" wp14:editId="34C1B7AE">
+            <wp:extent cx="5400040" cy="3691255"/>
+            <wp:effectExtent l="0" t="0" r="0" b="4445"/>
+            <wp:docPr id="3" name="Imagen 3" descr="Captura de pantalla de un celular&#10;&#10;Descripción generada automáticamente"/>
+            <wp:cNvGraphicFramePr>
+              <a:graphicFrameLocks xmlns:a="http://schemas.openxmlformats.org/drawingml/2006/main" noChangeAspect="1"/>
+            </wp:cNvGraphicFramePr>
+            <a:graphic xmlns:a="http://schemas.openxmlformats.org/drawingml/2006/main">
+              <a:graphicData uri="http://schemas.openxmlformats.org/drawingml/2006/picture">
+                <pic:pic xmlns:pic="http://schemas.openxmlformats.org/drawingml/2006/picture">
+                  <pic:nvPicPr>
+                    <pic:cNvPr id="3" name="3.PNG"/>
+                    <pic:cNvPicPr/>
+                  </pic:nvPicPr>
+                  <pic:blipFill>
+                    <a:blip r:embed="rId7">
+                      <a:extLst>
+                        <a:ext uri="{28A0092B-C50C-407E-A947-70E740481C1C}">
+                          <a14:useLocalDpi xmlns:a14="http://schemas.microsoft.com/office/drawing/2010/main" val="0"/>
+                        </a:ext>
+                      </a:extLst>
+                    </a:blip>
+                    <a:stretch>
+                      <a:fillRect/>
+                    </a:stretch>
+                  </pic:blipFill>
+                  <pic:spPr>
+                    <a:xfrm>
+                      <a:off x="0" y="0"/>
+                      <a:ext cx="5400040" cy="3691255"/>
+                    </a:xfrm>
+                    <a:prstGeom prst="rect">
+                      <a:avLst/>
+                    </a:prstGeom>
+                  </pic:spPr>
+                </pic:pic>
+              </a:graphicData>
+            </a:graphic>
+          </wp:inline>
+        </w:drawing>
+      </w:r>
+    </w:p>
+    <w:p>
+      <w:pPr>
+        <w:jc w:val="both"/>
+        <w:rPr>
+          <w:color w:val="000000" w:themeColor="text1"/>
+        </w:rPr>
+      </w:pPr>
+    </w:p>
+    <w:p>
+      <w:pPr>
+        <w:jc w:val="both"/>
+        <w:rPr>
+          <w:i/>
+          <w:iCs/>
+          <w:color w:val="000000" w:themeColor="text1"/>
+        </w:rPr>
+      </w:pPr>
+      <w:r>
+        <w:rPr>
+          <w:color w:val="000000" w:themeColor="text1"/>
+        </w:rPr>
+        <w:t xml:space="preserve">Se elige un nombre para el </w:t>
+      </w:r>
+      <w:r>
+        <w:rPr>
+          <w:i/>
+          <w:iCs/>
+          <w:color w:val="000000" w:themeColor="text1"/>
+        </w:rPr>
+        <w:t>Pool</w:t>
+      </w:r>
+      <w:r>
+        <w:rPr>
+          <w:i/>
+          <w:iCs/>
+          <w:color w:val="000000" w:themeColor="text1"/>
+        </w:rPr>
+        <w:t xml:space="preserve"> </w:t>
+      </w:r>
+      <w:r>
+        <w:rPr>
+          <w:color w:val="000000" w:themeColor="text1"/>
+        </w:rPr>
+        <w:t xml:space="preserve">y se selecciona la base de datos que se quiere, en este caso </w:t>
+      </w:r>
+      <w:proofErr w:type="spellStart"/>
+      <w:r>
+        <w:rPr>
+          <w:i/>
+          <w:iCs/>
+          <w:color w:val="000000" w:themeColor="text1"/>
+        </w:rPr>
+        <w:t>pruebaR</w:t>
+      </w:r>
+      <w:r>
+        <w:rPr>
+          <w:i/>
+          <w:iCs/>
+          <w:color w:val="000000" w:themeColor="text1"/>
+        </w:rPr>
+        <w:t>e</w:t>
+      </w:r>
+      <w:r>
+        <w:rPr>
+          <w:i/>
+          <w:iCs/>
+          <w:color w:val="000000" w:themeColor="text1"/>
+        </w:rPr>
+        <w:t>cetario</w:t>
+      </w:r>
+      <w:proofErr w:type="spellEnd"/>
+      <w:r>
+        <w:rPr>
+          <w:i/>
+          <w:iCs/>
+          <w:color w:val="000000" w:themeColor="text1"/>
+        </w:rPr>
+        <w:t xml:space="preserve"> </w:t>
+      </w:r>
+      <w:r>
+        <w:rPr>
+          <w:color w:val="000000" w:themeColor="text1"/>
+        </w:rPr>
+        <w:t xml:space="preserve">para conectar el </w:t>
+      </w:r>
+      <w:r>
+        <w:rPr>
+          <w:i/>
+          <w:iCs/>
+          <w:color w:val="000000" w:themeColor="text1"/>
+        </w:rPr>
+        <w:t>pool</w:t>
+      </w:r>
+      <w:r>
+        <w:rPr>
+          <w:color w:val="000000" w:themeColor="text1"/>
+        </w:rPr>
+        <w:t xml:space="preserve"> a la base de datos, se pulsa </w:t>
+      </w:r>
+      <w:r>
+        <w:rPr>
+          <w:i/>
+          <w:iCs/>
+          <w:color w:val="000000" w:themeColor="text1"/>
+        </w:rPr>
+        <w:t>N</w:t>
+      </w:r>
+      <w:r>
+        <w:rPr>
+          <w:i/>
+          <w:iCs/>
+          <w:color w:val="000000" w:themeColor="text1"/>
+        </w:rPr>
+        <w:t>e</w:t>
+      </w:r>
+      <w:r>
+        <w:rPr>
+          <w:i/>
+          <w:iCs/>
+          <w:color w:val="000000" w:themeColor="text1"/>
+        </w:rPr>
+        <w:t>xt</w:t>
+      </w:r>
+      <w:r>
+        <w:rPr>
+          <w:i/>
+          <w:iCs/>
+          <w:color w:val="000000" w:themeColor="text1"/>
+        </w:rPr>
+        <w:t>.</w:t>
+      </w:r>
+    </w:p>
+    <w:p>
+      <w:pPr>
+        <w:jc w:val="both"/>
+        <w:rPr>
+          <w:color w:val="000000" w:themeColor="text1"/>
+        </w:rPr>
+      </w:pPr>
+      <w:r>
+        <w:rPr>
+          <w:color w:val="000000" w:themeColor="text1"/>
+        </w:rPr>
+        <w:t>Para finalizar hay que realizar una ultima cosa antes de pulsar finalizar como se muestra en la figura 4</w:t>
+      </w:r>
+    </w:p>
+    <w:p>
+      <w:pPr>
+        <w:jc w:val="both"/>
+        <w:rPr>
+          <w:color w:val="000000" w:themeColor="text1"/>
+        </w:rPr>
+      </w:pPr>
+    </w:p>
+    <w:p>
+      <w:pPr>
+        <w:jc w:val="both"/>
+        <w:rPr>
+          <w:color w:val="000000" w:themeColor="text1"/>
+        </w:rPr>
+      </w:pPr>
+      <w:r>
+        <w:rPr>
+          <w:noProof/>
+          <w:color w:val="000000" w:themeColor="text1"/>
+        </w:rPr>
+        <w:lastRenderedPageBreak/>
+        <w:drawing>
+          <wp:inline distT="0" distB="0" distL="0" distR="0" wp14:anchorId="6BB2D1F0" wp14:editId="732316B8">
+            <wp:extent cx="5400040" cy="3622040"/>
+            <wp:effectExtent l="0" t="0" r="0" b="0"/>
+            <wp:docPr id="4" name="Imagen 4" descr="Una captura de pantalla de una red social&#10;&#10;Descripción generada automáticamente"/>
+            <wp:cNvGraphicFramePr>
+              <a:graphicFrameLocks xmlns:a="http://schemas.openxmlformats.org/drawingml/2006/main" noChangeAspect="1"/>
+            </wp:cNvGraphicFramePr>
+            <a:graphic xmlns:a="http://schemas.openxmlformats.org/drawingml/2006/main">
+              <a:graphicData uri="http://schemas.openxmlformats.org/drawingml/2006/picture">
+                <pic:pic xmlns:pic="http://schemas.openxmlformats.org/drawingml/2006/picture">
+                  <pic:nvPicPr>
+                    <pic:cNvPr id="4" name="4.PNG"/>
+                    <pic:cNvPicPr/>
+                  </pic:nvPicPr>
+                  <pic:blipFill>
+                    <a:blip r:embed="rId8">
+                      <a:extLst>
+                        <a:ext uri="{28A0092B-C50C-407E-A947-70E740481C1C}">
+                          <a14:useLocalDpi xmlns:a14="http://schemas.microsoft.com/office/drawing/2010/main" val="0"/>
+                        </a:ext>
+                      </a:extLst>
+                    </a:blip>
+                    <a:stretch>
+                      <a:fillRect/>
+                    </a:stretch>
+                  </pic:blipFill>
+                  <pic:spPr>
+                    <a:xfrm>
+                      <a:off x="0" y="0"/>
+                      <a:ext cx="5400040" cy="3622040"/>
+                    </a:xfrm>
+                    <a:prstGeom prst="rect">
+                      <a:avLst/>
+                    </a:prstGeom>
+                  </pic:spPr>
+                </pic:pic>
+              </a:graphicData>
+            </a:graphic>
+          </wp:inline>
+        </w:drawing>
+      </w:r>
+    </w:p>
+    <w:p>
+      <w:pPr>
+        <w:jc w:val="both"/>
+        <w:rPr>
+          <w:color w:val="000000" w:themeColor="text1"/>
+        </w:rPr>
+      </w:pPr>
+      <w:r>
+        <w:rPr>
+          <w:color w:val="000000" w:themeColor="text1"/>
+        </w:rPr>
+        <w:t xml:space="preserve">En </w:t>
+      </w:r>
+      <w:proofErr w:type="spellStart"/>
+      <w:r>
+        <w:rPr>
+          <w:i/>
+          <w:iCs/>
+          <w:color w:val="000000" w:themeColor="text1"/>
+        </w:rPr>
+        <w:t>ResourceType</w:t>
+      </w:r>
+      <w:proofErr w:type="spellEnd"/>
+      <w:r>
+        <w:rPr>
+          <w:color w:val="000000" w:themeColor="text1"/>
+        </w:rPr>
+        <w:t xml:space="preserve"> seleccionar lo que se muestra en la figura y pulsar </w:t>
+      </w:r>
+      <w:r>
+        <w:rPr>
+          <w:i/>
+          <w:iCs/>
+          <w:color w:val="000000" w:themeColor="text1"/>
+        </w:rPr>
+        <w:t>Next</w:t>
+      </w:r>
+      <w:r>
+        <w:rPr>
+          <w:color w:val="000000" w:themeColor="text1"/>
+        </w:rPr>
+        <w:t>, después en la siguiente imagen pulsar Finalizar.</w:t>
+      </w:r>
+    </w:p>
+    <w:p>
+      <w:pPr>
+        <w:jc w:val="both"/>
+        <w:rPr>
+          <w:color w:val="000000" w:themeColor="text1"/>
+        </w:rPr>
+      </w:pPr>
+      <w:r>
+        <w:rPr>
+          <w:color w:val="000000" w:themeColor="text1"/>
+        </w:rPr>
+        <w:t>Se puede ver</w:t>
+      </w:r>
+      <w:r>
+        <w:rPr>
+          <w:color w:val="000000" w:themeColor="text1"/>
+        </w:rPr>
+        <w:t xml:space="preserve"> el recurso que se ha creado en WEB INF&gt;glassfish</w:t>
+      </w:r>
+      <w:r>
+        <w:rPr>
+          <w:color w:val="000000" w:themeColor="text1"/>
+        </w:rPr>
+        <w:t>-</w:t>
+      </w:r>
+      <w:r>
+        <w:rPr>
+          <w:color w:val="000000" w:themeColor="text1"/>
+        </w:rPr>
+        <w:t>resources</w:t>
+      </w:r>
+      <w:r>
+        <w:rPr>
+          <w:color w:val="000000" w:themeColor="text1"/>
+        </w:rPr>
+        <w:t>.</w:t>
+      </w:r>
+      <w:r>
+        <w:rPr>
+          <w:color w:val="000000" w:themeColor="text1"/>
+        </w:rPr>
+        <w:t>xml</w:t>
+      </w:r>
+    </w:p>
+    <w:p>
+      <w:pPr>
+        <w:jc w:val="both"/>
+        <w:rPr>
+          <w:color w:val="000000" w:themeColor="text1"/>
+        </w:rPr>
+      </w:pPr>
+      <w:r>
+        <w:rPr>
+          <w:color w:val="000000" w:themeColor="text1"/>
+        </w:rPr>
+        <w:t>Hay que tener cuidado, p</w:t>
+      </w:r>
+      <w:r>
+        <w:rPr>
+          <w:color w:val="000000" w:themeColor="text1"/>
+        </w:rPr>
+        <w:t>or algún motivo glassfish</w:t>
+      </w:r>
+      <w:r>
+        <w:rPr>
+          <w:color w:val="000000" w:themeColor="text1"/>
+        </w:rPr>
+        <w:t>-</w:t>
+      </w:r>
+      <w:r>
+        <w:rPr>
+          <w:color w:val="000000" w:themeColor="text1"/>
+        </w:rPr>
+        <w:t>resources</w:t>
+      </w:r>
+      <w:r>
+        <w:rPr>
+          <w:color w:val="000000" w:themeColor="text1"/>
+        </w:rPr>
+        <w:t>.</w:t>
+      </w:r>
+      <w:r>
+        <w:rPr>
+          <w:color w:val="000000" w:themeColor="text1"/>
+        </w:rPr>
+        <w:t>xml se crea en la carpeta</w:t>
+      </w:r>
+      <w:r>
+        <w:rPr>
+          <w:color w:val="000000" w:themeColor="text1"/>
+        </w:rPr>
+        <w:t xml:space="preserve"> </w:t>
+      </w:r>
+      <w:r>
+        <w:rPr>
+          <w:color w:val="000000" w:themeColor="text1"/>
+        </w:rPr>
+        <w:t>equivocada</w:t>
+      </w:r>
+    </w:p>
+    <w:p>
+      <w:pPr>
+        <w:pStyle w:val="Prrafodelista"/>
+        <w:numPr>
+          <w:ilvl w:val="0"/>
+          <w:numId w:val="6"/>
+        </w:numPr>
+        <w:jc w:val="both"/>
+        <w:rPr>
+          <w:color w:val="000000" w:themeColor="text1"/>
+        </w:rPr>
+      </w:pPr>
+      <w:r>
+        <w:rPr>
+          <w:color w:val="000000" w:themeColor="text1"/>
+        </w:rPr>
+        <w:t>Debemos moverlo manualmente desde /Proyecto/web/WEB</w:t>
+      </w:r>
+      <w:r>
+        <w:rPr>
+          <w:color w:val="000000" w:themeColor="text1"/>
+        </w:rPr>
+        <w:t>-</w:t>
+      </w:r>
+      <w:r>
+        <w:rPr>
+          <w:color w:val="000000" w:themeColor="text1"/>
+        </w:rPr>
+        <w:t>INF</w:t>
+      </w:r>
+      <w:r>
+        <w:rPr>
+          <w:color w:val="000000" w:themeColor="text1"/>
+        </w:rPr>
+        <w:t xml:space="preserve"> a </w:t>
+      </w:r>
+      <w:r>
+        <w:rPr>
+          <w:color w:val="000000" w:themeColor="text1"/>
+        </w:rPr>
+        <w:t xml:space="preserve">/ </w:t>
+      </w:r>
+      <w:proofErr w:type="spellStart"/>
+      <w:r>
+        <w:rPr>
+          <w:color w:val="000000" w:themeColor="text1"/>
+        </w:rPr>
+        <w:t>setu</w:t>
+      </w:r>
+      <w:r>
+        <w:rPr>
+          <w:color w:val="000000" w:themeColor="text1"/>
+        </w:rPr>
+        <w:t>p</w:t>
+      </w:r>
+      <w:proofErr w:type="spellEnd"/>
+    </w:p>
+    <w:p>
+      <w:pPr>
+        <w:pStyle w:val="Prrafodelista"/>
+        <w:jc w:val="both"/>
+        <w:rPr>
+          <w:color w:val="000000" w:themeColor="text1"/>
+        </w:rPr>
+      </w:pPr>
+    </w:p>
+    <w:p>
+      <w:pPr>
+        <w:pStyle w:val="Prrafodelista"/>
+        <w:numPr>
+          <w:ilvl w:val="0"/>
+          <w:numId w:val="6"/>
+        </w:numPr>
+        <w:jc w:val="both"/>
+        <w:rPr>
+          <w:color w:val="000000" w:themeColor="text1"/>
+        </w:rPr>
+      </w:pPr>
+      <w:r>
+        <w:rPr>
+          <w:color w:val="000000" w:themeColor="text1"/>
+        </w:rPr>
+        <w:t>Finalmente,</w:t>
+      </w:r>
+      <w:r>
+        <w:rPr>
+          <w:color w:val="000000" w:themeColor="text1"/>
+        </w:rPr>
+        <w:t xml:space="preserve"> </w:t>
+      </w:r>
+      <w:r>
+        <w:rPr>
+          <w:color w:val="000000" w:themeColor="text1"/>
+        </w:rPr>
+        <w:t>para</w:t>
+      </w:r>
+      <w:r>
+        <w:rPr>
+          <w:color w:val="000000" w:themeColor="text1"/>
+        </w:rPr>
+        <w:t xml:space="preserve"> </w:t>
+      </w:r>
+      <w:r>
+        <w:rPr>
+          <w:color w:val="000000" w:themeColor="text1"/>
+        </w:rPr>
+        <w:t>usarlo</w:t>
+      </w:r>
+      <w:r>
+        <w:rPr>
+          <w:color w:val="000000" w:themeColor="text1"/>
+        </w:rPr>
+        <w:t xml:space="preserve"> </w:t>
+      </w:r>
+      <w:r>
+        <w:rPr>
+          <w:color w:val="000000" w:themeColor="text1"/>
+        </w:rPr>
+        <w:t>en</w:t>
+      </w:r>
+      <w:r>
+        <w:rPr>
+          <w:color w:val="000000" w:themeColor="text1"/>
+        </w:rPr>
+        <w:t xml:space="preserve"> </w:t>
+      </w:r>
+      <w:r>
+        <w:rPr>
+          <w:color w:val="000000" w:themeColor="text1"/>
+        </w:rPr>
+        <w:t>nuestro</w:t>
+      </w:r>
+      <w:r>
+        <w:rPr>
+          <w:color w:val="000000" w:themeColor="text1"/>
+        </w:rPr>
+        <w:t xml:space="preserve"> </w:t>
+      </w:r>
+      <w:r>
+        <w:rPr>
+          <w:color w:val="000000" w:themeColor="text1"/>
+        </w:rPr>
+        <w:t>proyecto</w:t>
+      </w:r>
+      <w:r>
+        <w:rPr>
+          <w:color w:val="000000" w:themeColor="text1"/>
+        </w:rPr>
+        <w:t xml:space="preserve"> </w:t>
+      </w:r>
+      <w:r>
+        <w:rPr>
+          <w:color w:val="000000" w:themeColor="text1"/>
+        </w:rPr>
+        <w:t>debemos</w:t>
+      </w:r>
+      <w:r>
+        <w:rPr>
+          <w:color w:val="000000" w:themeColor="text1"/>
+        </w:rPr>
+        <w:t xml:space="preserve"> </w:t>
+      </w:r>
+      <w:r>
+        <w:rPr>
+          <w:color w:val="000000" w:themeColor="text1"/>
+        </w:rPr>
+        <w:t>añadir</w:t>
+      </w:r>
+      <w:r>
+        <w:rPr>
+          <w:color w:val="000000" w:themeColor="text1"/>
+        </w:rPr>
+        <w:t xml:space="preserve"> </w:t>
+      </w:r>
+      <w:r>
+        <w:rPr>
+          <w:color w:val="000000" w:themeColor="text1"/>
+        </w:rPr>
+        <w:t>la</w:t>
+      </w:r>
+      <w:r>
+        <w:rPr>
+          <w:color w:val="000000" w:themeColor="text1"/>
+        </w:rPr>
+        <w:t xml:space="preserve"> </w:t>
+      </w:r>
+      <w:r>
+        <w:rPr>
+          <w:color w:val="000000" w:themeColor="text1"/>
+        </w:rPr>
+        <w:t>etiqueta</w:t>
+      </w:r>
+      <w:r>
+        <w:rPr>
+          <w:color w:val="000000" w:themeColor="text1"/>
+        </w:rPr>
+        <w:t xml:space="preserve"> </w:t>
+      </w:r>
+      <w:r>
+        <w:rPr>
+          <w:color w:val="000000" w:themeColor="text1"/>
+        </w:rPr>
+        <w:t>correspondiente</w:t>
+      </w:r>
+      <w:r>
+        <w:rPr>
+          <w:color w:val="000000" w:themeColor="text1"/>
+        </w:rPr>
+        <w:t xml:space="preserve"> </w:t>
+      </w:r>
+      <w:r>
+        <w:rPr>
+          <w:color w:val="000000" w:themeColor="text1"/>
+        </w:rPr>
+        <w:t>al</w:t>
+      </w:r>
+      <w:r>
+        <w:rPr>
+          <w:color w:val="000000" w:themeColor="text1"/>
+        </w:rPr>
+        <w:t xml:space="preserve"> </w:t>
+      </w:r>
+      <w:r>
+        <w:rPr>
+          <w:color w:val="000000" w:themeColor="text1"/>
+        </w:rPr>
+        <w:t>web.xml</w:t>
+      </w:r>
+    </w:p>
+    <w:p>
+      <w:pPr>
+        <w:pStyle w:val="Prrafodelista"/>
+        <w:jc w:val="both"/>
+        <w:rPr>
+          <w:color w:val="000000" w:themeColor="text1"/>
+        </w:rPr>
+      </w:pPr>
+      <w:r>
+        <w:rPr>
+          <w:b/>
+          <w:bCs/>
+          <w:color w:val="000000" w:themeColor="text1"/>
+        </w:rPr>
+        <w:t>&lt;</w:t>
+      </w:r>
+      <w:proofErr w:type="spellStart"/>
+      <w:r>
+        <w:rPr>
+          <w:b/>
+          <w:bCs/>
+          <w:color w:val="000000" w:themeColor="text1"/>
+        </w:rPr>
+        <w:t>resource-ref</w:t>
+      </w:r>
+      <w:proofErr w:type="spellEnd"/>
+      <w:r>
+        <w:rPr>
+          <w:b/>
+          <w:bCs/>
+          <w:color w:val="000000" w:themeColor="text1"/>
+        </w:rPr>
+        <w:t>&gt;</w:t>
+      </w:r>
+    </w:p>
+    <w:p>
+      <w:pPr>
+        <w:pStyle w:val="Prrafodelista"/>
+        <w:jc w:val="both"/>
+        <w:rPr>
+          <w:color w:val="000000" w:themeColor="text1"/>
+        </w:rPr>
+      </w:pPr>
+      <w:r>
+        <w:rPr>
+          <w:b/>
+          <w:bCs/>
+          <w:color w:val="000000" w:themeColor="text1"/>
+        </w:rPr>
+        <w:t>&lt;res-</w:t>
+      </w:r>
+      <w:proofErr w:type="spellStart"/>
+      <w:r>
+        <w:rPr>
+          <w:b/>
+          <w:bCs/>
+          <w:color w:val="000000" w:themeColor="text1"/>
+        </w:rPr>
+        <w:t>ref</w:t>
+      </w:r>
+      <w:proofErr w:type="spellEnd"/>
+      <w:r>
+        <w:rPr>
+          <w:b/>
+          <w:bCs/>
+          <w:color w:val="000000" w:themeColor="text1"/>
+        </w:rPr>
+        <w:t>-</w:t>
+      </w:r>
+      <w:proofErr w:type="spellStart"/>
+      <w:r>
+        <w:rPr>
+          <w:b/>
+          <w:bCs/>
+          <w:color w:val="000000" w:themeColor="text1"/>
+        </w:rPr>
+        <w:t>name</w:t>
+      </w:r>
+      <w:proofErr w:type="spellEnd"/>
+      <w:r>
+        <w:rPr>
+          <w:b/>
+          <w:bCs/>
+          <w:color w:val="000000" w:themeColor="text1"/>
+        </w:rPr>
+        <w:t>&gt;</w:t>
+      </w:r>
+      <w:proofErr w:type="spellStart"/>
+      <w:r>
+        <w:rPr>
+          <w:b/>
+          <w:bCs/>
+          <w:color w:val="000000" w:themeColor="text1"/>
         </w:rPr>
         <w:t>pruebaRecetario</w:t>
       </w:r>
       <w:proofErr w:type="spellEnd"/>
       <w:r>
-        <w:t xml:space="preserve">, como ya se dijo anteriormente, se debe tener instalado MySQL y tenerlo conectado. Se debe realizar un </w:t>
-      </w:r>
-      <w:r>
-        <w:rPr>
-          <w:i/>
-          <w:iCs/>
-        </w:rPr>
-        <w:t>pool</w:t>
-      </w:r>
-      <w:r>
-        <w:t xml:space="preserve"> de conexiones a esta base de datos. </w:t>
-      </w:r>
-      <w:r>
+        <w:rPr>
+          <w:b/>
+          <w:bCs/>
+          <w:color w:val="000000" w:themeColor="text1"/>
+        </w:rPr>
+        <w:t xml:space="preserve"> </w:t>
+      </w:r>
+      <w:r>
+        <w:rPr>
+          <w:b/>
+          <w:bCs/>
+          <w:color w:val="000000" w:themeColor="text1"/>
+        </w:rPr>
+        <w:t>&lt;/res-</w:t>
+      </w:r>
+      <w:proofErr w:type="spellStart"/>
+      <w:r>
+        <w:rPr>
+          <w:b/>
+          <w:bCs/>
+          <w:color w:val="000000" w:themeColor="text1"/>
+        </w:rPr>
+        <w:t>ref</w:t>
+      </w:r>
+      <w:proofErr w:type="spellEnd"/>
+      <w:r>
+        <w:rPr>
+          <w:b/>
+          <w:bCs/>
+          <w:color w:val="000000" w:themeColor="text1"/>
+        </w:rPr>
+        <w:t>-</w:t>
+      </w:r>
+      <w:proofErr w:type="spellStart"/>
+      <w:r>
+        <w:rPr>
+          <w:b/>
+          <w:bCs/>
+          <w:color w:val="000000" w:themeColor="text1"/>
+        </w:rPr>
+        <w:t>name</w:t>
+      </w:r>
+      <w:proofErr w:type="spellEnd"/>
+      <w:r>
+        <w:rPr>
+          <w:b/>
+          <w:bCs/>
+          <w:color w:val="000000" w:themeColor="text1"/>
+        </w:rPr>
+        <w:t>&gt;</w:t>
+      </w:r>
+    </w:p>
+    <w:p>
+      <w:pPr>
+        <w:pStyle w:val="Prrafodelista"/>
+        <w:jc w:val="both"/>
+        <w:rPr>
+          <w:color w:val="000000" w:themeColor="text1"/>
+        </w:rPr>
+      </w:pPr>
+      <w:r>
+        <w:rPr>
+          <w:b/>
+          <w:bCs/>
+          <w:color w:val="000000" w:themeColor="text1"/>
+        </w:rPr>
+        <w:t>&lt;res-</w:t>
+      </w:r>
+      <w:proofErr w:type="spellStart"/>
+      <w:r>
+        <w:rPr>
+          <w:b/>
+          <w:bCs/>
+          <w:color w:val="000000" w:themeColor="text1"/>
+        </w:rPr>
+        <w:t>type</w:t>
+      </w:r>
+      <w:proofErr w:type="spellEnd"/>
+      <w:r>
+        <w:rPr>
+          <w:b/>
+          <w:bCs/>
+          <w:color w:val="000000" w:themeColor="text1"/>
+        </w:rPr>
+        <w:t>&gt;</w:t>
+      </w:r>
+      <w:proofErr w:type="spellStart"/>
+      <w:proofErr w:type="gramStart"/>
+      <w:r>
+        <w:rPr>
+          <w:b/>
+          <w:bCs/>
+          <w:color w:val="000000" w:themeColor="text1"/>
+        </w:rPr>
+        <w:t>javax.sql.DataSource</w:t>
+      </w:r>
+      <w:proofErr w:type="spellEnd"/>
+      <w:proofErr w:type="gramEnd"/>
+      <w:r>
+        <w:rPr>
+          <w:b/>
+          <w:bCs/>
+          <w:color w:val="000000" w:themeColor="text1"/>
+        </w:rPr>
+        <w:t>&lt;/res-</w:t>
+      </w:r>
+      <w:proofErr w:type="spellStart"/>
+      <w:r>
+        <w:rPr>
+          <w:b/>
+          <w:bCs/>
+          <w:color w:val="000000" w:themeColor="text1"/>
+        </w:rPr>
+        <w:t>type</w:t>
+      </w:r>
+      <w:proofErr w:type="spellEnd"/>
+      <w:r>
+        <w:rPr>
+          <w:b/>
+          <w:bCs/>
+          <w:color w:val="000000" w:themeColor="text1"/>
+        </w:rPr>
+        <w:t>&gt;</w:t>
+      </w:r>
+    </w:p>
+    <w:p>
+      <w:pPr>
+        <w:pStyle w:val="Prrafodelista"/>
+        <w:jc w:val="both"/>
+        <w:rPr>
+          <w:color w:val="000000" w:themeColor="text1"/>
+        </w:rPr>
+      </w:pPr>
+      <w:r>
+        <w:rPr>
+          <w:b/>
+          <w:bCs/>
+          <w:color w:val="000000" w:themeColor="text1"/>
+        </w:rPr>
+        <w:t>&lt;res-</w:t>
+      </w:r>
+      <w:proofErr w:type="spellStart"/>
+      <w:r>
+        <w:rPr>
+          <w:b/>
+          <w:bCs/>
+          <w:color w:val="000000" w:themeColor="text1"/>
+        </w:rPr>
+        <w:t>auth</w:t>
+      </w:r>
+      <w:proofErr w:type="spellEnd"/>
+      <w:r>
+        <w:rPr>
+          <w:b/>
+          <w:bCs/>
+          <w:color w:val="000000" w:themeColor="text1"/>
+        </w:rPr>
+        <w:t>&gt;Container&lt;/res-</w:t>
+      </w:r>
+      <w:proofErr w:type="spellStart"/>
+      <w:r>
+        <w:rPr>
+          <w:b/>
+          <w:bCs/>
+          <w:color w:val="000000" w:themeColor="text1"/>
+        </w:rPr>
+        <w:t>auth</w:t>
+      </w:r>
+      <w:proofErr w:type="spellEnd"/>
+      <w:r>
+        <w:rPr>
+          <w:b/>
+          <w:bCs/>
+          <w:color w:val="000000" w:themeColor="text1"/>
+        </w:rPr>
+        <w:t>&gt;</w:t>
+      </w:r>
+    </w:p>
+    <w:p>
+      <w:pPr>
+        <w:pStyle w:val="Prrafodelista"/>
+        <w:jc w:val="both"/>
+        <w:rPr>
+          <w:color w:val="000000" w:themeColor="text1"/>
+        </w:rPr>
+      </w:pPr>
+      <w:r>
+        <w:rPr>
+          <w:b/>
+          <w:bCs/>
+          <w:color w:val="000000" w:themeColor="text1"/>
+        </w:rPr>
+        <w:t>&lt;res-</w:t>
+      </w:r>
+      <w:proofErr w:type="spellStart"/>
+      <w:r>
+        <w:rPr>
+          <w:b/>
+          <w:bCs/>
+          <w:color w:val="000000" w:themeColor="text1"/>
+        </w:rPr>
+        <w:t>sharing</w:t>
+      </w:r>
+      <w:proofErr w:type="spellEnd"/>
+      <w:r>
+        <w:rPr>
+          <w:b/>
+          <w:bCs/>
+          <w:color w:val="000000" w:themeColor="text1"/>
+        </w:rPr>
+        <w:t>-</w:t>
+      </w:r>
+      <w:proofErr w:type="spellStart"/>
+      <w:r>
+        <w:rPr>
+          <w:b/>
+          <w:bCs/>
+          <w:color w:val="000000" w:themeColor="text1"/>
+        </w:rPr>
+        <w:t>scope</w:t>
+      </w:r>
+      <w:proofErr w:type="spellEnd"/>
+      <w:r>
+        <w:rPr>
+          <w:b/>
+          <w:bCs/>
+          <w:color w:val="000000" w:themeColor="text1"/>
+        </w:rPr>
+        <w:t>&gt;</w:t>
+      </w:r>
+      <w:proofErr w:type="spellStart"/>
+      <w:r>
+        <w:rPr>
+          <w:b/>
+          <w:bCs/>
+          <w:color w:val="000000" w:themeColor="text1"/>
+        </w:rPr>
+        <w:t>Shareable</w:t>
+      </w:r>
+      <w:proofErr w:type="spellEnd"/>
+      <w:r>
+        <w:rPr>
+          <w:b/>
+          <w:bCs/>
+          <w:color w:val="000000" w:themeColor="text1"/>
+        </w:rPr>
+        <w:t>&lt;/res-</w:t>
+      </w:r>
+      <w:proofErr w:type="spellStart"/>
+      <w:r>
+        <w:rPr>
+          <w:b/>
+          <w:bCs/>
+          <w:color w:val="000000" w:themeColor="text1"/>
+        </w:rPr>
+        <w:t>sharing</w:t>
+      </w:r>
+      <w:proofErr w:type="spellEnd"/>
+      <w:r>
+        <w:rPr>
+          <w:b/>
+          <w:bCs/>
+          <w:color w:val="000000" w:themeColor="text1"/>
+        </w:rPr>
+        <w:t>-</w:t>
+      </w:r>
+      <w:proofErr w:type="spellStart"/>
+      <w:r>
+        <w:rPr>
+          <w:b/>
+          <w:bCs/>
+          <w:color w:val="000000" w:themeColor="text1"/>
+        </w:rPr>
+        <w:t>scope</w:t>
+      </w:r>
+      <w:proofErr w:type="spellEnd"/>
+      <w:r>
+        <w:rPr>
+          <w:b/>
+          <w:bCs/>
+          <w:color w:val="000000" w:themeColor="text1"/>
+        </w:rPr>
+        <w:t>&gt;</w:t>
+      </w:r>
+    </w:p>
+    <w:p>
+      <w:pPr>
+        <w:pStyle w:val="Prrafodelista"/>
+        <w:jc w:val="both"/>
+        <w:rPr>
+          <w:color w:val="000000" w:themeColor="text1"/>
+        </w:rPr>
+      </w:pPr>
+      <w:r>
+        <w:rPr>
+          <w:b/>
+          <w:bCs/>
+          <w:color w:val="000000" w:themeColor="text1"/>
+        </w:rPr>
+        <w:t>&lt;/</w:t>
+      </w:r>
+      <w:proofErr w:type="spellStart"/>
+      <w:r>
+        <w:rPr>
+          <w:b/>
+          <w:bCs/>
+          <w:color w:val="000000" w:themeColor="text1"/>
+        </w:rPr>
+        <w:t>resource-ref</w:t>
+      </w:r>
+      <w:proofErr w:type="spellEnd"/>
+      <w:r>
+        <w:rPr>
+          <w:b/>
+          <w:bCs/>
+          <w:color w:val="000000" w:themeColor="text1"/>
+        </w:rPr>
+        <w:t>&gt;</w:t>
+      </w:r>
+    </w:p>
+    <w:p>
+      <w:pPr>
+        <w:jc w:val="both"/>
         <w:rPr>
           <w:color w:val="FF0000"/>
         </w:rPr>
-        <w:t>(Explicar).</w:t>
-      </w:r>
-    </w:p>
-    <w:p>
-      <w:pPr>
-        <w:jc w:val="both"/>
+      </w:pPr>
+      <w:r>
         <w:rPr>
           <w:color w:val="FF0000"/>
         </w:rPr>
-      </w:pPr>
-      <w:r>
-        <w:rPr>
-          <w:color w:val="FF0000"/>
-        </w:rPr>
         <w:t xml:space="preserve"> </w:t>
       </w:r>
       <w:r>
@@ -2306,11 +3763,7 @@
         <w:t>á</w:t>
       </w:r>
       <w:r>
-        <w:t xml:space="preserve"> desde el borrado de la base datos, la creación de la base datos y la creación de las tablas necesarias con los atributos de cada </w:t>
-      </w:r>
-      <w:r>
-        <w:lastRenderedPageBreak/>
-        <w:t>tabla</w:t>
+        <w:t xml:space="preserve"> desde el borrado de la base datos, la creación de la base datos y la creación de las tablas necesarias con los atributos de cada tabla</w:t>
       </w:r>
       <w:r>
         <w:t>, por si fuera necesario.</w:t>
@@ -2491,7 +3944,7 @@
   <w:abstractNum w:abstractNumId="1" w15:restartNumberingAfterBreak="0">
     <w:nsid w:val="3D663ECB"/>
     <w:multiLevelType w:val="hybridMultilevel"/>
-    <w:tmpl w:val="833AE3E6"/>
+    <w:tmpl w:val="80C814A4"/>
     <w:lvl w:ilvl="0" w:tplc="0C0A0001">
       <w:start w:val="1"/>
       <w:numFmt w:val="bullet"/>
@@ -2504,16 +3957,15 @@
         <w:rFonts w:ascii="Symbol" w:hAnsi="Symbol" w:hint="default"/>
       </w:rPr>
     </w:lvl>
-    <w:lvl w:ilvl="1" w:tplc="0C0A0003" w:tentative="1">
-      <w:start w:val="1"/>
-      <w:numFmt w:val="bullet"/>
-      <w:lvlText w:val="o"/>
+    <w:lvl w:ilvl="1" w:tplc="29C25F8A">
+      <w:numFmt w:val="bullet"/>
+      <w:lvlText w:val="•"/>
       <w:lvlJc w:val="left"/>
       <w:pPr>
         <w:ind w:left="1440" w:hanging="360"/>
       </w:pPr>
       <w:rPr>
-        <w:rFonts w:ascii="Courier New" w:hAnsi="Courier New" w:cs="Courier New" w:hint="default"/>
+        <w:rFonts w:ascii="Calibri" w:eastAsiaTheme="minorHAnsi" w:hAnsi="Calibri" w:cs="Calibri" w:hint="default"/>
       </w:rPr>
     </w:lvl>
     <w:lvl w:ilvl="2" w:tplc="0C0A0005" w:tentative="1">
@@ -2715,6 +4167,119 @@
     </w:lvl>
   </w:abstractNum>
   <w:abstractNum w:abstractNumId="3" w15:restartNumberingAfterBreak="0">
+    <w:nsid w:val="5A6360AD"/>
+    <w:multiLevelType w:val="hybridMultilevel"/>
+    <w:tmpl w:val="330E1318"/>
+    <w:lvl w:ilvl="0" w:tplc="6D166132">
+      <w:start w:val="1"/>
+      <w:numFmt w:val="bullet"/>
+      <w:lvlText w:val=""/>
+      <w:lvlJc w:val="center"/>
+      <w:pPr>
+        <w:ind w:left="720" w:hanging="360"/>
+      </w:pPr>
+      <w:rPr>
+        <w:rFonts w:ascii="Symbol" w:hAnsi="Symbol" w:hint="default"/>
+      </w:rPr>
+    </w:lvl>
+    <w:lvl w:ilvl="1" w:tplc="0C0A0003">
+      <w:start w:val="1"/>
+      <w:numFmt w:val="bullet"/>
+      <w:lvlText w:val="o"/>
+      <w:lvlJc w:val="left"/>
+      <w:pPr>
+        <w:ind w:left="1440" w:hanging="360"/>
+      </w:pPr>
+      <w:rPr>
+        <w:rFonts w:ascii="Courier New" w:hAnsi="Courier New" w:cs="Courier New" w:hint="default"/>
+      </w:rPr>
+    </w:lvl>
+    <w:lvl w:ilvl="2" w:tplc="0C0A0005" w:tentative="1">
+      <w:start w:val="1"/>
+      <w:numFmt w:val="bullet"/>
+      <w:lvlText w:val=""/>
+      <w:lvlJc w:val="left"/>
+      <w:pPr>
+        <w:ind w:left="2160" w:hanging="360"/>
+      </w:pPr>
+      <w:rPr>
+        <w:rFonts w:ascii="Wingdings" w:hAnsi="Wingdings" w:hint="default"/>
+      </w:rPr>
+    </w:lvl>
+    <w:lvl w:ilvl="3" w:tplc="0C0A0001" w:tentative="1">
+      <w:start w:val="1"/>
+      <w:numFmt w:val="bullet"/>
+      <w:lvlText w:val=""/>
+      <w:lvlJc w:val="left"/>
+      <w:pPr>
+        <w:ind w:left="2880" w:hanging="360"/>
+      </w:pPr>
+      <w:rPr>
+        <w:rFonts w:ascii="Symbol" w:hAnsi="Symbol" w:hint="default"/>
+      </w:rPr>
+    </w:lvl>
+    <w:lvl w:ilvl="4" w:tplc="0C0A0003" w:tentative="1">
+      <w:start w:val="1"/>
+      <w:numFmt w:val="bullet"/>
+      <w:lvlText w:val="o"/>
+      <w:lvlJc w:val="left"/>
+      <w:pPr>
+        <w:ind w:left="3600" w:hanging="360"/>
+      </w:pPr>
+      <w:rPr>
+        <w:rFonts w:ascii="Courier New" w:hAnsi="Courier New" w:cs="Courier New" w:hint="default"/>
+      </w:rPr>
+    </w:lvl>
+    <w:lvl w:ilvl="5" w:tplc="0C0A0005" w:tentative="1">
+      <w:start w:val="1"/>
+      <w:numFmt w:val="bullet"/>
+      <w:lvlText w:val=""/>
+      <w:lvlJc w:val="left"/>
+      <w:pPr>
+        <w:ind w:left="4320" w:hanging="360"/>
+      </w:pPr>
+      <w:rPr>
+        <w:rFonts w:ascii="Wingdings" w:hAnsi="Wingdings" w:hint="default"/>
+      </w:rPr>
+    </w:lvl>
+    <w:lvl w:ilvl="6" w:tplc="0C0A0001" w:tentative="1">
+      <w:start w:val="1"/>
+      <w:numFmt w:val="bullet"/>
+      <w:lvlText w:val=""/>
+      <w:lvlJc w:val="left"/>
+      <w:pPr>
+        <w:ind w:left="5040" w:hanging="360"/>
+      </w:pPr>
+      <w:rPr>
+        <w:rFonts w:ascii="Symbol" w:hAnsi="Symbol" w:hint="default"/>
+      </w:rPr>
+    </w:lvl>
+    <w:lvl w:ilvl="7" w:tplc="0C0A0003" w:tentative="1">
+      <w:start w:val="1"/>
+      <w:numFmt w:val="bullet"/>
+      <w:lvlText w:val="o"/>
+      <w:lvlJc w:val="left"/>
+      <w:pPr>
+        <w:ind w:left="5760" w:hanging="360"/>
+      </w:pPr>
+      <w:rPr>
+        <w:rFonts w:ascii="Courier New" w:hAnsi="Courier New" w:cs="Courier New" w:hint="default"/>
+      </w:rPr>
+    </w:lvl>
+    <w:lvl w:ilvl="8" w:tplc="0C0A0005" w:tentative="1">
+      <w:start w:val="1"/>
+      <w:numFmt w:val="bullet"/>
+      <w:lvlText w:val=""/>
+      <w:lvlJc w:val="left"/>
+      <w:pPr>
+        <w:ind w:left="6480" w:hanging="360"/>
+      </w:pPr>
+      <w:rPr>
+        <w:rFonts w:ascii="Wingdings" w:hAnsi="Wingdings" w:hint="default"/>
+      </w:rPr>
+    </w:lvl>
+  </w:abstractNum>
+  <w:abstractNum w:abstractNumId="4" w15:restartNumberingAfterBreak="0">
     <w:nsid w:val="6AC85946"/>
     <w:multiLevelType w:val="hybridMultilevel"/>
     <w:tmpl w:val="3DDED18E"/>
@@ -2827,7 +4392,7 @@
       </w:rPr>
     </w:lvl>
   </w:abstractNum>
-  <w:abstractNum w:abstractNumId="4" w15:restartNumberingAfterBreak="0">
+  <w:abstractNum w:abstractNumId="5" w15:restartNumberingAfterBreak="0">
     <w:nsid w:val="756C7634"/>
     <w:multiLevelType w:val="hybridMultilevel"/>
     <w:tmpl w:val="EB42EB8E"/>
@@ -2944,16 +4509,19 @@
     <w:abstractNumId w:val="0"/>
   </w:num>
   <w:num w:numId="2">
-    <w:abstractNumId w:val="4"/>
+    <w:abstractNumId w:val="5"/>
   </w:num>
   <w:num w:numId="3">
     <w:abstractNumId w:val="2"/>
   </w:num>
   <w:num w:numId="4">
-    <w:abstractNumId w:val="3"/>
+    <w:abstractNumId w:val="4"/>
   </w:num>
   <w:num w:numId="5">
     <w:abstractNumId w:val="1"/>
+  </w:num>
+  <w:num w:numId="6">
+    <w:abstractNumId w:val="3"/>
   </w:num>
 </w:numbering>
 </file>
@@ -3364,7 +4932,6 @@
   <w:style w:type="character" w:default="1" w:styleId="Fuentedeprrafopredeter">
     <w:name w:val="Default Paragraph Font"/>
     <w:uiPriority w:val="1"/>
-    <w:semiHidden/>
     <w:unhideWhenUsed/>
   </w:style>
   <w:style w:type="table" w:default="1" w:styleId="Tablanormal">

</xml_diff>

<commit_message>
todos los html hechos ya funcionan
</commit_message>
<xml_diff>
--- a/Documentacion/Practica3.docx
+++ b/Documentacion/Practica3.docx
@@ -1866,6 +1866,16 @@
         </w:rPr>
         <w:t>:</w:t>
       </w:r>
+      <w:r>
+        <w:rPr>
+          <w:i/>
+          <w:iCs/>
+        </w:rPr>
+        <w:t xml:space="preserve"> </w:t>
+      </w:r>
+      <w:r>
+        <w:t>Exporta el recetario elegido</w:t>
+      </w:r>
     </w:p>
     <w:p>
       <w:pPr>
@@ -1896,6 +1906,22 @@
         </w:rPr>
         <w:t>:</w:t>
       </w:r>
+      <w:r>
+        <w:rPr>
+          <w:i/>
+          <w:iCs/>
+        </w:rPr>
+        <w:t xml:space="preserve"> </w:t>
+      </w:r>
+      <w:r>
+        <w:t xml:space="preserve">Exporta </w:t>
+      </w:r>
+      <w:r>
+        <w:t>la</w:t>
+      </w:r>
+      <w:r>
+        <w:t xml:space="preserve"> receta elegido</w:t>
+      </w:r>
     </w:p>
     <w:p>
       <w:pPr>
@@ -1926,6 +1952,19 @@
         </w:rPr>
         <w:t>:</w:t>
       </w:r>
+      <w:r>
+        <w:rPr>
+          <w:i/>
+          <w:iCs/>
+        </w:rPr>
+        <w:t xml:space="preserve"> </w:t>
+      </w:r>
+      <w:r>
+        <w:t>Im</w:t>
+      </w:r>
+      <w:r>
+        <w:t>porta el recetario elegido</w:t>
+      </w:r>
     </w:p>
     <w:p>
       <w:pPr>
@@ -1955,6 +1994,25 @@
           <w:iCs/>
         </w:rPr>
         <w:t>:</w:t>
+      </w:r>
+      <w:r>
+        <w:rPr>
+          <w:i/>
+          <w:iCs/>
+        </w:rPr>
+        <w:t xml:space="preserve"> </w:t>
+      </w:r>
+      <w:r>
+        <w:t xml:space="preserve">Importa </w:t>
+      </w:r>
+      <w:r>
+        <w:t xml:space="preserve">la receta </w:t>
+      </w:r>
+      <w:r>
+        <w:t>elegid</w:t>
+      </w:r>
+      <w:r>
+        <w:t>a</w:t>
       </w:r>
     </w:p>
     <w:p>
@@ -2653,6 +2711,14 @@
           <w:color w:val="000000" w:themeColor="text1"/>
         </w:rPr>
       </w:pPr>
+    </w:p>
+    <w:p>
+      <w:pPr>
+        <w:jc w:val="both"/>
+        <w:rPr>
+          <w:color w:val="000000" w:themeColor="text1"/>
+        </w:rPr>
+      </w:pPr>
       <w:r>
         <w:rPr>
           <w:noProof/>
@@ -2918,6 +2984,14 @@
           <w:color w:val="000000" w:themeColor="text1"/>
         </w:rPr>
       </w:pPr>
+    </w:p>
+    <w:p>
+      <w:pPr>
+        <w:jc w:val="both"/>
+        <w:rPr>
+          <w:color w:val="000000" w:themeColor="text1"/>
+        </w:rPr>
+      </w:pPr>
       <w:r>
         <w:rPr>
           <w:color w:val="000000" w:themeColor="text1"/>
@@ -3071,19 +3145,7 @@
         <w:rPr>
           <w:color w:val="000000" w:themeColor="text1"/>
         </w:rPr>
-        <w:t>Debemos moverlo manualmente desde /Proyecto/web/WEB</w:t>
-      </w:r>
-      <w:r>
-        <w:rPr>
-          <w:color w:val="000000" w:themeColor="text1"/>
-        </w:rPr>
-        <w:t>-</w:t>
-      </w:r>
-      <w:r>
-        <w:rPr>
-          <w:color w:val="000000" w:themeColor="text1"/>
-        </w:rPr>
-        <w:t>INF</w:t>
+        <w:t>Debemos moverlo manualmente desde /Proyecto/web/WEB-INF</w:t>
       </w:r>
       <w:r>
         <w:rPr>
@@ -3387,15 +3449,7 @@
           <w:bCs/>
           <w:color w:val="000000" w:themeColor="text1"/>
         </w:rPr>
-        <w:t xml:space="preserve"> </w:t>
-      </w:r>
-      <w:r>
-        <w:rPr>
-          <w:b/>
-          <w:bCs/>
-          <w:color w:val="000000" w:themeColor="text1"/>
-        </w:rPr>
-        <w:t>&lt;/res-</w:t>
+        <w:t xml:space="preserve"> &lt;/res-</w:t>
       </w:r>
       <w:proofErr w:type="spellStart"/>
       <w:r>
@@ -4932,6 +4986,7 @@
   <w:style w:type="character" w:default="1" w:styleId="Fuentedeprrafopredeter">
     <w:name w:val="Default Paragraph Font"/>
     <w:uiPriority w:val="1"/>
+    <w:semiHidden/>
     <w:unhideWhenUsed/>
   </w:style>
   <w:style w:type="table" w:default="1" w:styleId="Tablanormal">

</xml_diff>

<commit_message>
Retocada la memoria casi terminada
</commit_message>
<xml_diff>
--- a/Documentacion/Practica3.docx
+++ b/Documentacion/Practica3.docx
@@ -262,6 +262,7 @@
       <w:r>
         <w:t xml:space="preserve">El proyecto se desarrolla en Java, en el entorno de desarrollo </w:t>
       </w:r>
+      <w:proofErr w:type="spellStart"/>
       <w:r>
         <w:rPr>
           <w:i/>
@@ -269,9 +270,11 @@
         </w:rPr>
         <w:t>Neatbeans</w:t>
       </w:r>
+      <w:proofErr w:type="spellEnd"/>
       <w:r>
         <w:t xml:space="preserve">. Se ha usado también para el correcto desarrollo por parte de los dos integrantes del grupo el control de versiones </w:t>
       </w:r>
+      <w:proofErr w:type="spellStart"/>
       <w:r>
         <w:rPr>
           <w:i/>
@@ -279,6 +282,7 @@
         </w:rPr>
         <w:t>Github</w:t>
       </w:r>
+      <w:proofErr w:type="spellEnd"/>
       <w:r>
         <w:t xml:space="preserve"> para llevar un control y facilitar el reparto de tareas y el seguimiento del proyecto.</w:t>
       </w:r>
@@ -318,13 +322,31 @@
       <w:r>
         <w:t xml:space="preserve">Para darle un cierto control de la programación se decidió implementar un repositorio como se dijo anteriormente, además de definir una buena estructura, todo ello permitió trabajar paralelamente ya que se tocaban zonas de código diferente, e incluso poder hacer uso del </w:t>
       </w:r>
-      <w:r>
-        <w:rPr>
-          <w:i/>
-          <w:iCs/>
-        </w:rPr>
-        <w:t>pair programing</w:t>
-      </w:r>
+      <w:proofErr w:type="spellStart"/>
+      <w:r>
+        <w:rPr>
+          <w:i/>
+          <w:iCs/>
+        </w:rPr>
+        <w:t>pair</w:t>
+      </w:r>
+      <w:proofErr w:type="spellEnd"/>
+      <w:r>
+        <w:rPr>
+          <w:i/>
+          <w:iCs/>
+        </w:rPr>
+        <w:t xml:space="preserve"> </w:t>
+      </w:r>
+      <w:proofErr w:type="spellStart"/>
+      <w:r>
+        <w:rPr>
+          <w:i/>
+          <w:iCs/>
+        </w:rPr>
+        <w:t>programing</w:t>
+      </w:r>
+      <w:proofErr w:type="spellEnd"/>
       <w:r>
         <w:t>.</w:t>
       </w:r>
@@ -372,7 +394,15 @@
         <w:t>ienteJava</w:t>
       </w:r>
       <w:r>
-        <w:t>/files/xml), el funcionamiento es similar con los otros proyectos.</w:t>
+        <w:t>/files/</w:t>
+      </w:r>
+      <w:proofErr w:type="spellStart"/>
+      <w:r>
+        <w:t>xml</w:t>
+      </w:r>
+      <w:proofErr w:type="spellEnd"/>
+      <w:r>
+        <w:t>), el funcionamiento es similar con los otros proyectos.</w:t>
       </w:r>
     </w:p>
     <w:p>
@@ -390,6 +420,7 @@
       <w:r>
         <w:t xml:space="preserve">En este proyecto se necesita persistencia de los datos, por lo pide la creación de una base de datos, con todos los datos que se crean oportunos. La base de datos recibe el nombre de </w:t>
       </w:r>
+      <w:proofErr w:type="spellStart"/>
       <w:r>
         <w:rPr>
           <w:i/>
@@ -397,6 +428,7 @@
         </w:rPr>
         <w:t>pruebaRecetario</w:t>
       </w:r>
+      <w:proofErr w:type="spellEnd"/>
       <w:r>
         <w:rPr>
           <w:i/>
@@ -437,6 +469,7 @@
       <w:r>
         <w:t xml:space="preserve">Para poder tener acceso a la base de datos y poder conectarla posteriormente con el proyecto en </w:t>
       </w:r>
+      <w:proofErr w:type="spellStart"/>
       <w:r>
         <w:rPr>
           <w:i/>
@@ -444,6 +477,7 @@
         </w:rPr>
         <w:t>Netbeans</w:t>
       </w:r>
+      <w:proofErr w:type="spellEnd"/>
       <w:r>
         <w:rPr>
           <w:i/>
@@ -492,6 +526,7 @@
       <w:r>
         <w:t>, está desarrollado en Java y consta como se dijo anteriormente de tres proyectos separados, dos clientes (web y java) y el servidor. Cada uno de ellos tiene una función y unos paquetes con unas clases diferenciadas de las cuales se hablará más adelante. Además de la ya mencionada Base de Datos (</w:t>
       </w:r>
+      <w:proofErr w:type="spellStart"/>
       <w:r>
         <w:rPr>
           <w:i/>
@@ -513,6 +548,7 @@
         </w:rPr>
         <w:t>cetario</w:t>
       </w:r>
+      <w:proofErr w:type="spellEnd"/>
       <w:r>
         <w:t>).</w:t>
       </w:r>
@@ -543,7 +579,15 @@
           <w:i/>
           <w:iCs/>
         </w:rPr>
-        <w:t>Funcionalidad, Recursos y servicio</w:t>
+        <w:t xml:space="preserve">Funcionalidad, Recursos y </w:t>
+      </w:r>
+      <w:proofErr w:type="spellStart"/>
+      <w:r>
+        <w:rPr>
+          <w:i/>
+          <w:iCs/>
+        </w:rPr>
+        <w:t>servicio</w:t>
       </w:r>
       <w:r>
         <w:rPr>
@@ -552,6 +596,7 @@
         </w:rPr>
         <w:t>Rest</w:t>
       </w:r>
+      <w:proofErr w:type="spellEnd"/>
       <w:r>
         <w:rPr>
           <w:i/>
@@ -573,17 +618,31 @@
         <w:jc w:val="both"/>
       </w:pPr>
       <w:r>
-        <w:t>El paquete Funcionalidad tiene dos clases Marshalling</w:t>
-      </w:r>
+        <w:t xml:space="preserve">El paquete Funcionalidad tiene dos clases </w:t>
+      </w:r>
+      <w:proofErr w:type="spellStart"/>
+      <w:r>
+        <w:t>Marshalling</w:t>
+      </w:r>
+      <w:proofErr w:type="spellEnd"/>
       <w:r>
         <w:t>,</w:t>
       </w:r>
       <w:r>
-        <w:t xml:space="preserve"> ValidarXSD </w:t>
+        <w:t xml:space="preserve"> </w:t>
+      </w:r>
+      <w:proofErr w:type="spellStart"/>
+      <w:r>
+        <w:t>ValidarXSD</w:t>
+      </w:r>
+      <w:proofErr w:type="spellEnd"/>
+      <w:r>
+        <w:t xml:space="preserve"> </w:t>
       </w:r>
       <w:r>
         <w:t xml:space="preserve">y </w:t>
       </w:r>
+      <w:proofErr w:type="spellStart"/>
       <w:r>
         <w:rPr>
           <w:i/>
@@ -591,6 +650,7 @@
         </w:rPr>
         <w:t>AccesoBBDD</w:t>
       </w:r>
+      <w:proofErr w:type="spellEnd"/>
       <w:r>
         <w:t xml:space="preserve"> </w:t>
       </w:r>
@@ -600,6 +660,7 @@
       <w:r>
         <w:t xml:space="preserve">consta de todo lo necesario para el funcionamiento y la conexión con la Base de Datos </w:t>
       </w:r>
+      <w:proofErr w:type="spellStart"/>
       <w:r>
         <w:rPr>
           <w:i/>
@@ -621,6 +682,7 @@
         </w:rPr>
         <w:t>cetario</w:t>
       </w:r>
+      <w:proofErr w:type="spellEnd"/>
       <w:r>
         <w:rPr>
           <w:i/>
@@ -641,16 +703,26 @@
       <w:r>
         <w:t xml:space="preserve">La clase </w:t>
       </w:r>
-      <w:r>
-        <w:rPr>
-          <w:i/>
-          <w:iCs/>
-        </w:rPr>
-        <w:t xml:space="preserve">Marshalling </w:t>
+      <w:proofErr w:type="spellStart"/>
+      <w:r>
+        <w:rPr>
+          <w:i/>
+          <w:iCs/>
+        </w:rPr>
+        <w:t>Marshalling</w:t>
+      </w:r>
+      <w:proofErr w:type="spellEnd"/>
+      <w:r>
+        <w:rPr>
+          <w:i/>
+          <w:iCs/>
+        </w:rPr>
+        <w:t xml:space="preserve"> </w:t>
       </w:r>
       <w:r>
         <w:t xml:space="preserve">realiza el </w:t>
       </w:r>
+      <w:proofErr w:type="spellStart"/>
       <w:r>
         <w:rPr>
           <w:i/>
@@ -658,9 +730,11 @@
         </w:rPr>
         <w:t>marshalling</w:t>
       </w:r>
+      <w:proofErr w:type="spellEnd"/>
       <w:r>
         <w:t xml:space="preserve"> y </w:t>
       </w:r>
+      <w:proofErr w:type="spellStart"/>
       <w:r>
         <w:rPr>
           <w:i/>
@@ -668,9 +742,11 @@
         </w:rPr>
         <w:t>Unmarshalling</w:t>
       </w:r>
+      <w:proofErr w:type="spellEnd"/>
       <w:r>
         <w:t>, que sirve para hacer volcados de objetos a XML o viceversa (</w:t>
       </w:r>
+      <w:proofErr w:type="spellStart"/>
       <w:r>
         <w:rPr>
           <w:i/>
@@ -678,9 +754,11 @@
         </w:rPr>
         <w:t>unmarshalling</w:t>
       </w:r>
+      <w:proofErr w:type="spellEnd"/>
       <w:r>
         <w:t xml:space="preserve">). La clase </w:t>
       </w:r>
+      <w:proofErr w:type="spellStart"/>
       <w:r>
         <w:rPr>
           <w:i/>
@@ -688,9 +766,11 @@
         </w:rPr>
         <w:t>ValidarXSD</w:t>
       </w:r>
+      <w:proofErr w:type="spellEnd"/>
       <w:r>
         <w:t xml:space="preserve"> se usa, como su nombre indica para validar los XML correspondientes en la carpeta files y dentro de esta en la subcarpeta con nombre </w:t>
       </w:r>
+      <w:proofErr w:type="spellStart"/>
       <w:r>
         <w:rPr>
           <w:i/>
@@ -698,12 +778,14 @@
         </w:rPr>
         <w:t>xsd</w:t>
       </w:r>
+      <w:proofErr w:type="spellEnd"/>
       <w:r>
         <w:t xml:space="preserve"> y el fichero recetario.</w:t>
       </w:r>
       <w:r>
         <w:t xml:space="preserve"> La clase </w:t>
       </w:r>
+      <w:proofErr w:type="spellStart"/>
       <w:r>
         <w:rPr>
           <w:i/>
@@ -711,6 +793,7 @@
         </w:rPr>
         <w:t>AccesoBBDD</w:t>
       </w:r>
+      <w:proofErr w:type="spellEnd"/>
       <w:r>
         <w:rPr>
           <w:i/>
@@ -788,6 +871,7 @@
         </w:numPr>
         <w:jc w:val="both"/>
       </w:pPr>
+      <w:proofErr w:type="spellStart"/>
       <w:r>
         <w:rPr>
           <w:i/>
@@ -795,9 +879,19 @@
         </w:rPr>
         <w:t>RecetarioReceta</w:t>
       </w:r>
-      <w:r>
-        <w:t xml:space="preserve">, esta clase es el nexo de unión entre las recetas y los recetarios para poder buscarlos por </w:t>
-      </w:r>
+      <w:proofErr w:type="spellEnd"/>
+      <w:r>
+        <w:t xml:space="preserve">, esta clase es el </w:t>
+      </w:r>
+      <w:proofErr w:type="gramStart"/>
+      <w:r>
+        <w:t>nexo de unión</w:t>
+      </w:r>
+      <w:proofErr w:type="gramEnd"/>
+      <w:r>
+        <w:t xml:space="preserve"> entre las recetas y los recetarios para poder buscarlos por </w:t>
+      </w:r>
+      <w:proofErr w:type="spellStart"/>
       <w:r>
         <w:rPr>
           <w:i/>
@@ -805,6 +899,7 @@
         </w:rPr>
         <w:t>ids</w:t>
       </w:r>
+      <w:proofErr w:type="spellEnd"/>
       <w:r>
         <w:t>, y poder trabajar con ellos.</w:t>
       </w:r>
@@ -818,12 +913,21 @@
         </w:numPr>
         <w:jc w:val="both"/>
       </w:pPr>
-      <w:r>
-        <w:rPr>
-          <w:i/>
-          <w:iCs/>
-        </w:rPr>
-        <w:t>ConjuntoRecetario,</w:t>
+      <w:proofErr w:type="spellStart"/>
+      <w:r>
+        <w:rPr>
+          <w:i/>
+          <w:iCs/>
+        </w:rPr>
+        <w:t>ConjuntoRecetario</w:t>
+      </w:r>
+      <w:proofErr w:type="spellEnd"/>
+      <w:r>
+        <w:rPr>
+          <w:i/>
+          <w:iCs/>
+        </w:rPr>
+        <w:t>,</w:t>
       </w:r>
       <w:r>
         <w:t xml:space="preserve"> clase necesario para poder trabajar con los usuarios y poder asociarlos a recetarios en</w:t>
@@ -844,12 +948,21 @@
         </w:numPr>
         <w:jc w:val="both"/>
       </w:pPr>
-      <w:r>
-        <w:rPr>
-          <w:i/>
-          <w:iCs/>
-        </w:rPr>
-        <w:t xml:space="preserve">FileUSer: </w:t>
+      <w:proofErr w:type="spellStart"/>
+      <w:r>
+        <w:rPr>
+          <w:i/>
+          <w:iCs/>
+        </w:rPr>
+        <w:t>FileUSer</w:t>
+      </w:r>
+      <w:proofErr w:type="spellEnd"/>
+      <w:r>
+        <w:rPr>
+          <w:i/>
+          <w:iCs/>
+        </w:rPr>
+        <w:t xml:space="preserve">: </w:t>
       </w:r>
       <w:r>
         <w:rPr>
@@ -878,6 +991,7 @@
       <w:r>
         <w:t xml:space="preserve">El paquete </w:t>
       </w:r>
+      <w:proofErr w:type="spellStart"/>
       <w:r>
         <w:rPr>
           <w:i/>
@@ -892,11 +1006,17 @@
         </w:rPr>
         <w:t>Rest</w:t>
       </w:r>
+      <w:proofErr w:type="spellEnd"/>
       <w:r>
         <w:t xml:space="preserve"> contiene una clase </w:t>
       </w:r>
-      <w:r>
-        <w:t xml:space="preserve">ApplicationConfig que se crea automáticamente al crear </w:t>
+      <w:proofErr w:type="spellStart"/>
+      <w:r>
+        <w:t>ApplicationConfig</w:t>
+      </w:r>
+      <w:proofErr w:type="spellEnd"/>
+      <w:r>
+        <w:t xml:space="preserve"> que se crea automáticamente al crear </w:t>
       </w:r>
       <w:r>
         <w:rPr>
@@ -917,6 +1037,7 @@
       <w:r>
         <w:t xml:space="preserve">La clase </w:t>
       </w:r>
+      <w:proofErr w:type="spellStart"/>
       <w:r>
         <w:rPr>
           <w:i/>
@@ -924,6 +1045,7 @@
         </w:rPr>
         <w:t>ServicioRestResource</w:t>
       </w:r>
+      <w:proofErr w:type="spellEnd"/>
       <w:r>
         <w:rPr>
           <w:i/>
@@ -966,14 +1088,24 @@
           <w:i/>
           <w:iCs/>
         </w:rPr>
-        <w:t xml:space="preserve"> exportarReceta</w:t>
-      </w:r>
+        <w:t xml:space="preserve"> </w:t>
+      </w:r>
+      <w:proofErr w:type="spellStart"/>
+      <w:r>
+        <w:rPr>
+          <w:i/>
+          <w:iCs/>
+        </w:rPr>
+        <w:t>exportarReceta</w:t>
+      </w:r>
+      <w:proofErr w:type="spellEnd"/>
       <w:r>
         <w:t>,</w:t>
       </w:r>
       <w:r>
         <w:t xml:space="preserve"> </w:t>
       </w:r>
+      <w:proofErr w:type="spellStart"/>
       <w:r>
         <w:rPr>
           <w:i/>
@@ -981,34 +1113,25 @@
         </w:rPr>
         <w:t>exportarRecetario</w:t>
       </w:r>
+      <w:proofErr w:type="spellEnd"/>
       <w:r>
         <w:t>,</w:t>
       </w:r>
       <w:r>
         <w:t xml:space="preserve"> etc.</w:t>
       </w:r>
+    </w:p>
+    <w:p>
+      <w:pPr>
+        <w:pStyle w:val="Prrafodelista"/>
+        <w:jc w:val="both"/>
+      </w:pPr>
     </w:p>
     <w:p>
       <w:pPr>
         <w:pStyle w:val="Prrafodelista"/>
         <w:ind w:left="0"/>
         <w:jc w:val="both"/>
-        <w:rPr>
-          <w:color w:val="FF0000"/>
-        </w:rPr>
-      </w:pPr>
-      <w:r>
-        <w:rPr>
-          <w:color w:val="FF0000"/>
-        </w:rPr>
-        <w:t>Cambiar aquí cosas ya que esto es de la practica 2</w:t>
-      </w:r>
-    </w:p>
-    <w:p>
-      <w:pPr>
-        <w:pStyle w:val="Prrafodelista"/>
-        <w:ind w:left="0"/>
-        <w:jc w:val="both"/>
       </w:pPr>
       <w:r>
         <w:t xml:space="preserve">El proyecto </w:t>
@@ -1021,22 +1144,54 @@
         <w:t xml:space="preserve">Practica3RESTClienteJava </w:t>
       </w:r>
       <w:r>
-        <w:rPr>
-          <w:i/>
-          <w:iCs/>
-          <w:color w:val="FF0000"/>
-        </w:rPr>
-        <w:t>cambiar y todo lo que va debajo</w:t>
-      </w:r>
-      <w:r>
-        <w:t xml:space="preserve"> es el servidor Java y consta dos paquetes a parte de los que se generan automáticamente (esenciales para la correcta comunicación con el servidor) que son: </w:t>
-      </w:r>
-      <w:r>
-        <w:rPr>
-          <w:i/>
-          <w:iCs/>
-        </w:rPr>
-        <w:t xml:space="preserve">practica2soapclientejava, Funcionalidad </w:t>
+        <w:t xml:space="preserve">es el </w:t>
+      </w:r>
+      <w:r>
+        <w:t>cliente</w:t>
+      </w:r>
+      <w:r>
+        <w:t xml:space="preserve"> Java y consta </w:t>
+      </w:r>
+      <w:r>
+        <w:t>cuatro</w:t>
+      </w:r>
+      <w:r>
+        <w:t xml:space="preserve"> paquetes: </w:t>
+      </w:r>
+      <w:r>
+        <w:rPr>
+          <w:i/>
+          <w:iCs/>
+        </w:rPr>
+        <w:t>practica</w:t>
+      </w:r>
+      <w:r>
+        <w:rPr>
+          <w:i/>
+          <w:iCs/>
+        </w:rPr>
+        <w:t>3rest</w:t>
+      </w:r>
+      <w:r>
+        <w:rPr>
+          <w:i/>
+          <w:iCs/>
+        </w:rPr>
+        <w:t>clientejava, Funcionalidad</w:t>
+      </w:r>
+      <w:r>
+        <w:rPr>
+          <w:i/>
+          <w:iCs/>
+        </w:rPr>
+        <w:t>, Cliente y Recursos</w:t>
+      </w:r>
+      <w:r>
+        <w:rPr>
+          <w:i/>
+          <w:iCs/>
+        </w:rPr>
+        <w:t xml:space="preserve"> </w:t>
       </w:r>
       <w:r>
         <w:t>con sus respectivas clases:</w:t>
@@ -1059,27 +1214,44 @@
           <w:i/>
           <w:iCs/>
         </w:rPr>
-        <w:t>practica2soapclientejava</w:t>
+        <w:t>practica</w:t>
+      </w:r>
+      <w:r>
+        <w:rPr>
+          <w:i/>
+          <w:iCs/>
+        </w:rPr>
+        <w:t>3rest</w:t>
+      </w:r>
+      <w:r>
+        <w:rPr>
+          <w:i/>
+          <w:iCs/>
+        </w:rPr>
+        <w:t>clientejava</w:t>
       </w:r>
       <w:r>
         <w:t xml:space="preserve">, es como el </w:t>
       </w:r>
-      <w:r>
-        <w:rPr>
-          <w:i/>
-          <w:iCs/>
-        </w:rPr>
-        <w:t xml:space="preserve">launcher </w:t>
+      <w:proofErr w:type="spellStart"/>
+      <w:r>
+        <w:rPr>
+          <w:i/>
+          <w:iCs/>
+        </w:rPr>
+        <w:t>launcher</w:t>
+      </w:r>
+      <w:proofErr w:type="spellEnd"/>
+      <w:r>
+        <w:rPr>
+          <w:i/>
+          <w:iCs/>
+        </w:rPr>
+        <w:t xml:space="preserve"> </w:t>
       </w:r>
       <w:r>
         <w:t>que se encarga de llamar al menú.</w:t>
       </w:r>
-    </w:p>
-    <w:p>
-      <w:pPr>
-        <w:pStyle w:val="Prrafodelista"/>
-        <w:jc w:val="both"/>
-      </w:pPr>
     </w:p>
     <w:p>
       <w:pPr>
@@ -1098,6 +1270,140 @@
           <w:i/>
           <w:iCs/>
         </w:rPr>
+        <w:t>Recursos</w:t>
+      </w:r>
+      <w:r>
+        <w:t xml:space="preserve"> contiene las clases necesarias para la realización del recetario ya mencionadas</w:t>
+      </w:r>
+      <w:r>
+        <w:t xml:space="preserve"> antes, estas son: </w:t>
+      </w:r>
+      <w:r>
+        <w:rPr>
+          <w:i/>
+          <w:iCs/>
+        </w:rPr>
+        <w:t xml:space="preserve">Receta, Recetario, </w:t>
+      </w:r>
+      <w:proofErr w:type="spellStart"/>
+      <w:r>
+        <w:rPr>
+          <w:i/>
+          <w:iCs/>
+        </w:rPr>
+        <w:t>RecetarioReceta</w:t>
+      </w:r>
+      <w:proofErr w:type="spellEnd"/>
+      <w:r>
+        <w:rPr>
+          <w:i/>
+          <w:iCs/>
+        </w:rPr>
+        <w:t xml:space="preserve">, </w:t>
+      </w:r>
+      <w:proofErr w:type="spellStart"/>
+      <w:r>
+        <w:rPr>
+          <w:i/>
+          <w:iCs/>
+        </w:rPr>
+        <w:t>ConjuntoRecetarios</w:t>
+      </w:r>
+      <w:proofErr w:type="spellEnd"/>
+      <w:r>
+        <w:rPr>
+          <w:i/>
+          <w:iCs/>
+        </w:rPr>
+        <w:t xml:space="preserve">, Usuario y </w:t>
+      </w:r>
+      <w:proofErr w:type="spellStart"/>
+      <w:r>
+        <w:rPr>
+          <w:i/>
+          <w:iCs/>
+        </w:rPr>
+        <w:t>FileUser</w:t>
+      </w:r>
+      <w:proofErr w:type="spellEnd"/>
+      <w:r>
+        <w:rPr>
+          <w:i/>
+          <w:iCs/>
+        </w:rPr>
+        <w:t>.</w:t>
+      </w:r>
+    </w:p>
+    <w:p>
+      <w:pPr>
+        <w:pStyle w:val="Prrafodelista"/>
+        <w:numPr>
+          <w:ilvl w:val="0"/>
+          <w:numId w:val="3"/>
+        </w:numPr>
+        <w:jc w:val="both"/>
+      </w:pPr>
+      <w:r>
+        <w:t xml:space="preserve">El paquete </w:t>
+      </w:r>
+      <w:r>
+        <w:rPr>
+          <w:i/>
+          <w:iCs/>
+        </w:rPr>
+        <w:t>cliente</w:t>
+      </w:r>
+      <w:r>
+        <w:t xml:space="preserve">, tiene una única clase y es la clase </w:t>
+      </w:r>
+      <w:r>
+        <w:rPr>
+          <w:i/>
+          <w:iCs/>
+        </w:rPr>
+        <w:t>cliente</w:t>
+      </w:r>
+      <w:r>
+        <w:rPr>
+          <w:i/>
+          <w:iCs/>
+        </w:rPr>
+        <w:t xml:space="preserve"> </w:t>
+      </w:r>
+      <w:r>
+        <w:rPr>
+          <w:i/>
+          <w:iCs/>
+          <w:color w:val="FF0000"/>
+        </w:rPr>
+        <w:t>Preguntar</w:t>
+      </w:r>
+      <w:r>
+        <w:rPr>
+          <w:i/>
+          <w:iCs/>
+          <w:color w:val="FF0000"/>
+        </w:rPr>
+        <w:t xml:space="preserve"> y rellenar</w:t>
+      </w:r>
+    </w:p>
+    <w:p>
+      <w:pPr>
+        <w:pStyle w:val="Prrafodelista"/>
+        <w:numPr>
+          <w:ilvl w:val="0"/>
+          <w:numId w:val="3"/>
+        </w:numPr>
+        <w:jc w:val="both"/>
+      </w:pPr>
+      <w:r>
+        <w:t xml:space="preserve">El paquete </w:t>
+      </w:r>
+      <w:r>
+        <w:rPr>
+          <w:i/>
+          <w:iCs/>
+        </w:rPr>
         <w:t xml:space="preserve">Funcionalidad </w:t>
       </w:r>
       <w:r>
@@ -1152,6 +1458,7 @@
       <w:r>
         <w:t xml:space="preserve"> paquetes </w:t>
       </w:r>
+      <w:proofErr w:type="spellStart"/>
       <w:r>
         <w:rPr>
           <w:i/>
@@ -1159,6 +1466,7 @@
         </w:rPr>
         <w:t>beans</w:t>
       </w:r>
+      <w:proofErr w:type="spellEnd"/>
       <w:r>
         <w:t xml:space="preserve">, en los que </w:t>
       </w:r>
@@ -1178,7 +1486,13 @@
         <w:t xml:space="preserve">como en el paquete funcionalidad del servidor o </w:t>
       </w:r>
       <w:r>
-        <w:t>el cliente java</w:t>
+        <w:t xml:space="preserve">el cliente </w:t>
+      </w:r>
+      <w:r>
+        <w:t>J</w:t>
+      </w:r>
+      <w:r>
+        <w:t>ava</w:t>
       </w:r>
       <w:r>
         <w:t xml:space="preserve">, </w:t>
@@ -1218,14 +1532,56 @@
           <w:i/>
           <w:iCs/>
         </w:rPr>
-        <w:t>, ConjuntoRecetario, RecetarioReceta o FilerUser</w:t>
-      </w:r>
-      <w:r>
         <w:t xml:space="preserve">, </w:t>
       </w:r>
+      <w:proofErr w:type="spellStart"/>
+      <w:r>
+        <w:rPr>
+          <w:i/>
+          <w:iCs/>
+        </w:rPr>
+        <w:t>ConjuntoRecetario</w:t>
+      </w:r>
+      <w:proofErr w:type="spellEnd"/>
+      <w:r>
+        <w:rPr>
+          <w:i/>
+          <w:iCs/>
+        </w:rPr>
+        <w:t xml:space="preserve">, </w:t>
+      </w:r>
+      <w:proofErr w:type="spellStart"/>
+      <w:r>
+        <w:rPr>
+          <w:i/>
+          <w:iCs/>
+        </w:rPr>
+        <w:t>RecetarioReceta</w:t>
+      </w:r>
+      <w:proofErr w:type="spellEnd"/>
+      <w:r>
+        <w:rPr>
+          <w:i/>
+          <w:iCs/>
+        </w:rPr>
+        <w:t xml:space="preserve"> o </w:t>
+      </w:r>
+      <w:proofErr w:type="spellStart"/>
+      <w:r>
+        <w:rPr>
+          <w:i/>
+          <w:iCs/>
+        </w:rPr>
+        <w:t>FilerUser</w:t>
+      </w:r>
+      <w:proofErr w:type="spellEnd"/>
+      <w:r>
+        <w:t xml:space="preserve">, </w:t>
+      </w:r>
       <w:r>
         <w:t xml:space="preserve">necesarias para las </w:t>
       </w:r>
+      <w:proofErr w:type="spellStart"/>
       <w:r>
         <w:rPr>
           <w:i/>
@@ -1233,9 +1589,11 @@
         </w:rPr>
         <w:t>servlets</w:t>
       </w:r>
+      <w:proofErr w:type="spellEnd"/>
       <w:r>
         <w:t xml:space="preserve"> de las que se hablará posteriormente. Y el segundo paquete contiene las </w:t>
       </w:r>
+      <w:proofErr w:type="spellStart"/>
       <w:r>
         <w:rPr>
           <w:i/>
@@ -1243,6 +1601,7 @@
         </w:rPr>
         <w:t>servlets</w:t>
       </w:r>
+      <w:proofErr w:type="spellEnd"/>
       <w:r>
         <w:t xml:space="preserve"> implementadas. </w:t>
       </w:r>
@@ -1275,13 +1634,55 @@
         <w:rPr>
           <w:color w:val="FF0000"/>
         </w:rPr>
-        <w:t>consta de una clase con el mismo nombre, que es creada automáticamente en el cliente java (es el mismo).</w:t>
+        <w:t xml:space="preserve">consta de una clase con el mismo nombre, que es creada automáticamente en el cliente </w:t>
       </w:r>
       <w:r>
         <w:rPr>
           <w:color w:val="FF0000"/>
         </w:rPr>
-        <w:t xml:space="preserve"> preguntar</w:t>
+        <w:t>J</w:t>
+      </w:r>
+      <w:r>
+        <w:rPr>
+          <w:color w:val="FF0000"/>
+        </w:rPr>
+        <w:t>ava</w:t>
+      </w:r>
+      <w:r>
+        <w:rPr>
+          <w:color w:val="FF0000"/>
+        </w:rPr>
+        <w:t xml:space="preserve"> </w:t>
+      </w:r>
+      <w:r>
+        <w:rPr>
+          <w:color w:val="FF0000"/>
+        </w:rPr>
+        <w:t>(es el mismo)</w:t>
+      </w:r>
+      <w:r>
+        <w:rPr>
+          <w:color w:val="FF0000"/>
+        </w:rPr>
+        <w:t xml:space="preserve"> </w:t>
+      </w:r>
+      <w:r>
+        <w:rPr>
+          <w:color w:val="FF0000"/>
+        </w:rPr>
+        <w:t xml:space="preserve">y se debe meter </w:t>
+      </w:r>
+      <w:r>
+        <w:rPr>
+          <w:color w:val="FF0000"/>
+        </w:rPr>
+        <w:t>también</w:t>
+      </w:r>
+      <w:r>
+        <w:rPr>
+          <w:color w:val="FF0000"/>
+        </w:rPr>
+        <w:t xml:space="preserve"> en el cliente web para su correcto funcionamiento.</w:t>
       </w:r>
     </w:p>
     <w:p>
@@ -1289,10 +1690,109 @@
         <w:pStyle w:val="Prrafodelista"/>
         <w:ind w:left="0"/>
         <w:jc w:val="both"/>
+        <w:rPr>
+          <w:color w:val="FF0000"/>
+        </w:rPr>
+      </w:pPr>
+      <w:r>
+        <w:rPr>
+          <w:color w:val="FF0000"/>
+        </w:rPr>
+        <w:t xml:space="preserve">Se puede observar que el cliente web tiene como añadido las </w:t>
+      </w:r>
+      <w:proofErr w:type="spellStart"/>
+      <w:r>
+        <w:rPr>
+          <w:color w:val="FF0000"/>
+        </w:rPr>
+        <w:t>servlets</w:t>
+      </w:r>
+      <w:proofErr w:type="spellEnd"/>
+      <w:r>
+        <w:rPr>
+          <w:color w:val="FF0000"/>
+        </w:rPr>
+        <w:t xml:space="preserve"> </w:t>
+      </w:r>
+      <w:r>
+        <w:rPr>
+          <w:color w:val="FF0000"/>
+        </w:rPr>
+        <w:t>implementadas</w:t>
+      </w:r>
+      <w:r>
+        <w:rPr>
+          <w:color w:val="FF0000"/>
+        </w:rPr>
+        <w:t xml:space="preserve">, el resto de </w:t>
+      </w:r>
+      <w:r>
+        <w:rPr>
+          <w:color w:val="FF0000"/>
+        </w:rPr>
+        <w:t>las clases</w:t>
+      </w:r>
+      <w:r>
+        <w:rPr>
+          <w:color w:val="FF0000"/>
+        </w:rPr>
+        <w:t xml:space="preserve">, funcionalidad y código se desarrolla en el cliente </w:t>
+      </w:r>
+      <w:r>
+        <w:rPr>
+          <w:color w:val="FF0000"/>
+        </w:rPr>
+        <w:t>J</w:t>
+      </w:r>
+      <w:r>
+        <w:rPr>
+          <w:color w:val="FF0000"/>
+        </w:rPr>
+        <w:t>ava</w:t>
+      </w:r>
+      <w:r>
+        <w:rPr>
+          <w:color w:val="FF0000"/>
+        </w:rPr>
+        <w:t>.</w:t>
+      </w:r>
+      <w:r>
+        <w:rPr>
+          <w:color w:val="FF0000"/>
+        </w:rPr>
+        <w:t xml:space="preserve"> </w:t>
+      </w:r>
+      <w:r>
+        <w:rPr>
+          <w:color w:val="FF0000"/>
+        </w:rPr>
+        <w:t xml:space="preserve"> </w:t>
+      </w:r>
+      <w:proofErr w:type="gramStart"/>
+      <w:r>
+        <w:rPr>
+          <w:color w:val="FF0000"/>
+        </w:rPr>
+        <w:t>P</w:t>
+      </w:r>
+      <w:r>
+        <w:rPr>
+          <w:color w:val="FF0000"/>
+        </w:rPr>
+        <w:t>reguntar</w:t>
+      </w:r>
+      <w:proofErr w:type="gramEnd"/>
+    </w:p>
+    <w:p>
+      <w:pPr>
+        <w:pStyle w:val="Prrafodelista"/>
+        <w:ind w:left="0"/>
+        <w:jc w:val="both"/>
       </w:pPr>
       <w:r>
         <w:t xml:space="preserve">A continuación, se explicarán las clases </w:t>
       </w:r>
+      <w:proofErr w:type="spellStart"/>
       <w:r>
         <w:rPr>
           <w:i/>
@@ -1300,6 +1800,7 @@
         </w:rPr>
         <w:t>servlets</w:t>
       </w:r>
+      <w:proofErr w:type="spellEnd"/>
       <w:r>
         <w:t xml:space="preserve"> y los respectivos archivos</w:t>
       </w:r>
@@ -1308,8 +1809,17 @@
           <w:i/>
           <w:iCs/>
         </w:rPr>
-        <w:t xml:space="preserve"> html</w:t>
-      </w:r>
+        <w:t xml:space="preserve"> </w:t>
+      </w:r>
+      <w:proofErr w:type="spellStart"/>
+      <w:r>
+        <w:rPr>
+          <w:i/>
+          <w:iCs/>
+        </w:rPr>
+        <w:t>html</w:t>
+      </w:r>
+      <w:proofErr w:type="spellEnd"/>
       <w:r>
         <w:t xml:space="preserve"> para su correcto funcionamiento.</w:t>
       </w:r>
@@ -1346,15 +1856,32 @@
           <w:iCs/>
         </w:rPr>
       </w:pPr>
-      <w:r>
-        <w:rPr>
-          <w:i/>
-          <w:iCs/>
-        </w:rPr>
-        <w:t xml:space="preserve">CrearRecetarioServlet: </w:t>
-      </w:r>
-      <w:r>
-        <w:t>Esta servlet crea recetarios.</w:t>
+      <w:proofErr w:type="spellStart"/>
+      <w:r>
+        <w:rPr>
+          <w:i/>
+          <w:iCs/>
+        </w:rPr>
+        <w:t>CrearRecetarioServlet</w:t>
+      </w:r>
+      <w:proofErr w:type="spellEnd"/>
+      <w:r>
+        <w:rPr>
+          <w:i/>
+          <w:iCs/>
+        </w:rPr>
+        <w:t xml:space="preserve">: </w:t>
+      </w:r>
+      <w:r>
+        <w:t xml:space="preserve">Esta </w:t>
+      </w:r>
+      <w:proofErr w:type="spellStart"/>
+      <w:r>
+        <w:t>servlet</w:t>
+      </w:r>
+      <w:proofErr w:type="spellEnd"/>
+      <w:r>
+        <w:t xml:space="preserve"> crea recetarios.</w:t>
       </w:r>
     </w:p>
     <w:p>
@@ -1370,15 +1897,32 @@
           <w:iCs/>
         </w:rPr>
       </w:pPr>
-      <w:r>
-        <w:rPr>
-          <w:i/>
-          <w:iCs/>
-        </w:rPr>
-        <w:t xml:space="preserve">CrearRecetaServlet: </w:t>
-      </w:r>
-      <w:r>
-        <w:t>Esta servlet crea recetas.</w:t>
+      <w:proofErr w:type="spellStart"/>
+      <w:r>
+        <w:rPr>
+          <w:i/>
+          <w:iCs/>
+        </w:rPr>
+        <w:t>CrearRecetaServlet</w:t>
+      </w:r>
+      <w:proofErr w:type="spellEnd"/>
+      <w:r>
+        <w:rPr>
+          <w:i/>
+          <w:iCs/>
+        </w:rPr>
+        <w:t xml:space="preserve">: </w:t>
+      </w:r>
+      <w:r>
+        <w:t xml:space="preserve">Esta </w:t>
+      </w:r>
+      <w:proofErr w:type="spellStart"/>
+      <w:r>
+        <w:t>servlet</w:t>
+      </w:r>
+      <w:proofErr w:type="spellEnd"/>
+      <w:r>
+        <w:t xml:space="preserve"> crea recetas.</w:t>
       </w:r>
     </w:p>
     <w:p>
@@ -1394,6 +1938,7 @@
           <w:iCs/>
         </w:rPr>
       </w:pPr>
+      <w:proofErr w:type="spellStart"/>
       <w:r>
         <w:rPr>
           <w:i/>
@@ -1413,7 +1958,15 @@
           <w:i/>
           <w:iCs/>
         </w:rPr>
-        <w:t xml:space="preserve">rRecetarioServlet: </w:t>
+        <w:t>rRecetarioServlet</w:t>
+      </w:r>
+      <w:proofErr w:type="spellEnd"/>
+      <w:r>
+        <w:rPr>
+          <w:i/>
+          <w:iCs/>
+        </w:rPr>
+        <w:t xml:space="preserve">: </w:t>
       </w:r>
       <w:r>
         <w:t>Se obtiene un listado de recetarios disponible.</w:t>
@@ -1432,6 +1985,7 @@
           <w:iCs/>
         </w:rPr>
       </w:pPr>
+      <w:proofErr w:type="spellStart"/>
       <w:r>
         <w:rPr>
           <w:i/>
@@ -1451,7 +2005,15 @@
           <w:i/>
           <w:iCs/>
         </w:rPr>
-        <w:t xml:space="preserve">rRecetaServlet: </w:t>
+        <w:t>rRecetaServlet</w:t>
+      </w:r>
+      <w:proofErr w:type="spellEnd"/>
+      <w:r>
+        <w:rPr>
+          <w:i/>
+          <w:iCs/>
+        </w:rPr>
+        <w:t xml:space="preserve">: </w:t>
       </w:r>
       <w:r>
         <w:t>Se obtiene un listado de recetas disponible.</w:t>
@@ -1470,6 +2032,7 @@
           <w:iCs/>
         </w:rPr>
       </w:pPr>
+      <w:proofErr w:type="spellStart"/>
       <w:r>
         <w:rPr>
           <w:i/>
@@ -1482,7 +2045,15 @@
           <w:i/>
           <w:iCs/>
         </w:rPr>
-        <w:t xml:space="preserve">Receta: </w:t>
+        <w:t>Receta</w:t>
+      </w:r>
+      <w:proofErr w:type="spellEnd"/>
+      <w:r>
+        <w:rPr>
+          <w:i/>
+          <w:iCs/>
+        </w:rPr>
+        <w:t xml:space="preserve">: </w:t>
       </w:r>
       <w:r>
         <w:t>Borra las recetas seleccionadas.</w:t>
@@ -1501,12 +2072,21 @@
           <w:iCs/>
         </w:rPr>
       </w:pPr>
-      <w:r>
-        <w:rPr>
-          <w:i/>
-          <w:iCs/>
-        </w:rPr>
-        <w:t xml:space="preserve">BorrarRecetario: </w:t>
+      <w:proofErr w:type="spellStart"/>
+      <w:r>
+        <w:rPr>
+          <w:i/>
+          <w:iCs/>
+        </w:rPr>
+        <w:t>BorrarRecetario</w:t>
+      </w:r>
+      <w:proofErr w:type="spellEnd"/>
+      <w:r>
+        <w:rPr>
+          <w:i/>
+          <w:iCs/>
+        </w:rPr>
+        <w:t xml:space="preserve">: </w:t>
       </w:r>
       <w:r>
         <w:t>Borra los recetarios seleccionados.</w:t>
@@ -1525,15 +2105,37 @@
           <w:iCs/>
         </w:rPr>
       </w:pPr>
-      <w:r>
-        <w:rPr>
-          <w:i/>
-          <w:iCs/>
-        </w:rPr>
-        <w:t xml:space="preserve">LoginServlet: </w:t>
-      </w:r>
-      <w:r>
-        <w:t>Sevlet que conprueba si el usuario y la contraseña indicadas son correctas.</w:t>
+      <w:proofErr w:type="spellStart"/>
+      <w:r>
+        <w:rPr>
+          <w:i/>
+          <w:iCs/>
+        </w:rPr>
+        <w:t>LoginServlet</w:t>
+      </w:r>
+      <w:proofErr w:type="spellEnd"/>
+      <w:r>
+        <w:rPr>
+          <w:i/>
+          <w:iCs/>
+        </w:rPr>
+        <w:t xml:space="preserve">: </w:t>
+      </w:r>
+      <w:proofErr w:type="spellStart"/>
+      <w:r>
+        <w:t>Sevlet</w:t>
+      </w:r>
+      <w:proofErr w:type="spellEnd"/>
+      <w:r>
+        <w:t xml:space="preserve"> que </w:t>
+      </w:r>
+      <w:proofErr w:type="spellStart"/>
+      <w:r>
+        <w:t>conprueba</w:t>
+      </w:r>
+      <w:proofErr w:type="spellEnd"/>
+      <w:r>
+        <w:t xml:space="preserve"> si el usuario y la contraseña indicadas son correctas.</w:t>
       </w:r>
     </w:p>
     <w:p>
@@ -1549,15 +2151,32 @@
           <w:iCs/>
         </w:rPr>
       </w:pPr>
-      <w:r>
-        <w:rPr>
-          <w:i/>
-          <w:iCs/>
-        </w:rPr>
-        <w:t xml:space="preserve">ValidarXSD: </w:t>
-      </w:r>
-      <w:r>
-        <w:t>Servlet que introduciendo el fichero lo valida contra un xsd.</w:t>
+      <w:proofErr w:type="spellStart"/>
+      <w:r>
+        <w:rPr>
+          <w:i/>
+          <w:iCs/>
+        </w:rPr>
+        <w:t>ValidarXSD</w:t>
+      </w:r>
+      <w:proofErr w:type="spellEnd"/>
+      <w:r>
+        <w:rPr>
+          <w:i/>
+          <w:iCs/>
+        </w:rPr>
+        <w:t xml:space="preserve">: </w:t>
+      </w:r>
+      <w:r>
+        <w:t xml:space="preserve">Servlet que introduciendo el fichero lo valida contra un </w:t>
+      </w:r>
+      <w:proofErr w:type="spellStart"/>
+      <w:r>
+        <w:t>xsd</w:t>
+      </w:r>
+      <w:proofErr w:type="spellEnd"/>
+      <w:r>
+        <w:t>.</w:t>
       </w:r>
     </w:p>
     <w:p>
@@ -1573,12 +2192,21 @@
           <w:iCs/>
         </w:rPr>
       </w:pPr>
-      <w:r>
-        <w:rPr>
-          <w:i/>
-          <w:iCs/>
-        </w:rPr>
-        <w:t>ExportarRecetario:</w:t>
+      <w:proofErr w:type="spellStart"/>
+      <w:r>
+        <w:rPr>
+          <w:i/>
+          <w:iCs/>
+        </w:rPr>
+        <w:t>ExportarRecetario</w:t>
+      </w:r>
+      <w:proofErr w:type="spellEnd"/>
+      <w:r>
+        <w:rPr>
+          <w:i/>
+          <w:iCs/>
+        </w:rPr>
+        <w:t>:</w:t>
       </w:r>
       <w:r>
         <w:rPr>
@@ -1604,12 +2232,21 @@
           <w:iCs/>
         </w:rPr>
       </w:pPr>
-      <w:r>
-        <w:rPr>
-          <w:i/>
-          <w:iCs/>
-        </w:rPr>
-        <w:t>ExportarReceta:</w:t>
+      <w:proofErr w:type="spellStart"/>
+      <w:r>
+        <w:rPr>
+          <w:i/>
+          <w:iCs/>
+        </w:rPr>
+        <w:t>ExportarReceta</w:t>
+      </w:r>
+      <w:proofErr w:type="spellEnd"/>
+      <w:r>
+        <w:rPr>
+          <w:i/>
+          <w:iCs/>
+        </w:rPr>
+        <w:t>:</w:t>
       </w:r>
       <w:r>
         <w:rPr>
@@ -1635,12 +2272,21 @@
           <w:iCs/>
         </w:rPr>
       </w:pPr>
-      <w:r>
-        <w:rPr>
-          <w:i/>
-          <w:iCs/>
-        </w:rPr>
-        <w:t>ImportarRecetario:</w:t>
+      <w:proofErr w:type="spellStart"/>
+      <w:r>
+        <w:rPr>
+          <w:i/>
+          <w:iCs/>
+        </w:rPr>
+        <w:t>ImportarRecetario</w:t>
+      </w:r>
+      <w:proofErr w:type="spellEnd"/>
+      <w:r>
+        <w:rPr>
+          <w:i/>
+          <w:iCs/>
+        </w:rPr>
+        <w:t>:</w:t>
       </w:r>
       <w:r>
         <w:rPr>
@@ -1666,12 +2312,21 @@
           <w:iCs/>
         </w:rPr>
       </w:pPr>
-      <w:r>
-        <w:rPr>
-          <w:i/>
-          <w:iCs/>
-        </w:rPr>
-        <w:t>ImportarReceta:</w:t>
+      <w:proofErr w:type="spellStart"/>
+      <w:r>
+        <w:rPr>
+          <w:i/>
+          <w:iCs/>
+        </w:rPr>
+        <w:t>ImportarReceta</w:t>
+      </w:r>
+      <w:proofErr w:type="spellEnd"/>
+      <w:r>
+        <w:rPr>
+          <w:i/>
+          <w:iCs/>
+        </w:rPr>
+        <w:t>:</w:t>
       </w:r>
       <w:r>
         <w:rPr>
@@ -1696,11 +2351,21 @@
           <w:i/>
           <w:iCs/>
         </w:rPr>
-        <w:t>web pages</w:t>
-      </w:r>
+        <w:t xml:space="preserve">web </w:t>
+      </w:r>
+      <w:proofErr w:type="spellStart"/>
+      <w:r>
+        <w:rPr>
+          <w:i/>
+          <w:iCs/>
+        </w:rPr>
+        <w:t>pages</w:t>
+      </w:r>
+      <w:proofErr w:type="spellEnd"/>
       <w:r>
         <w:t xml:space="preserve"> dentro del proyecto de </w:t>
       </w:r>
+      <w:proofErr w:type="spellStart"/>
       <w:r>
         <w:rPr>
           <w:i/>
@@ -1722,9 +2387,11 @@
         </w:rPr>
         <w:t>ClienteWeb</w:t>
       </w:r>
+      <w:proofErr w:type="spellEnd"/>
       <w:r>
         <w:t xml:space="preserve">, se encuentran unos archivos </w:t>
       </w:r>
+      <w:proofErr w:type="spellStart"/>
       <w:r>
         <w:rPr>
           <w:i/>
@@ -1732,6 +2399,7 @@
         </w:rPr>
         <w:t>html</w:t>
       </w:r>
+      <w:proofErr w:type="spellEnd"/>
       <w:r>
         <w:t xml:space="preserve"> que son necesarios que actúan como formularios para la creación o bien para obtener la lista de recetas y recetarios.</w:t>
       </w:r>
@@ -1748,12 +2416,21 @@
       <w:r>
         <w:t>Cabe destacar, que, para la compilación y ejecución de este proyecto, se han de tener en cuenta que se debe tener desplegado el servidor y al menos un cliente ejecutándose y se tiene que seguir unos pasos para su ejecución. En primer lugar, se debe “</w:t>
       </w:r>
-      <w:r>
-        <w:rPr>
-          <w:i/>
-          <w:iCs/>
-        </w:rPr>
-        <w:t xml:space="preserve">deployar” </w:t>
+      <w:proofErr w:type="spellStart"/>
+      <w:r>
+        <w:rPr>
+          <w:i/>
+          <w:iCs/>
+        </w:rPr>
+        <w:t>deployar</w:t>
+      </w:r>
+      <w:proofErr w:type="spellEnd"/>
+      <w:r>
+        <w:rPr>
+          <w:i/>
+          <w:iCs/>
+        </w:rPr>
+        <w:t xml:space="preserve">” </w:t>
       </w:r>
       <w:r>
         <w:t xml:space="preserve">o desplegar el proyecto del servidor, es decir, el </w:t>
@@ -1782,6 +2459,7 @@
       <w:r>
         <w:t xml:space="preserve"> Esto se hace de la siguiente manera (hay que pulsar botón derecho y pinchar en </w:t>
       </w:r>
+      <w:proofErr w:type="spellStart"/>
       <w:r>
         <w:rPr>
           <w:i/>
@@ -1789,6 +2467,7 @@
         </w:rPr>
         <w:t>Deploy</w:t>
       </w:r>
+      <w:proofErr w:type="spellEnd"/>
       <w:r>
         <w:t>). Una vez hecho esto, ya se pueden compilar el resto del proyecto.</w:t>
       </w:r>
@@ -1808,6 +2487,7 @@
       <w:r>
         <w:t xml:space="preserve">Para crear un cliente Java debes irte al cliente Java y ejecutar el </w:t>
       </w:r>
+      <w:proofErr w:type="spellStart"/>
       <w:r>
         <w:rPr>
           <w:i/>
@@ -1815,6 +2495,7 @@
         </w:rPr>
         <w:t>launcher</w:t>
       </w:r>
+      <w:proofErr w:type="spellEnd"/>
       <w:r>
         <w:t>, una vez ahí simplemente debes importar un recetario o crear uno nuevo.</w:t>
       </w:r>
@@ -1826,12 +2507,21 @@
       <w:r>
         <w:t xml:space="preserve">Para crear un cliente web debes ejecutar el </w:t>
       </w:r>
-      <w:r>
-        <w:rPr>
-          <w:i/>
-          <w:iCs/>
-        </w:rPr>
-        <w:t xml:space="preserve">html </w:t>
+      <w:proofErr w:type="spellStart"/>
+      <w:r>
+        <w:rPr>
+          <w:i/>
+          <w:iCs/>
+        </w:rPr>
+        <w:t>html</w:t>
+      </w:r>
+      <w:proofErr w:type="spellEnd"/>
+      <w:r>
+        <w:rPr>
+          <w:i/>
+          <w:iCs/>
+        </w:rPr>
+        <w:t xml:space="preserve"> </w:t>
       </w:r>
       <w:r>
         <w:t>llam</w:t>
@@ -1849,6 +2539,7 @@
         </w:rPr>
         <w:t xml:space="preserve"> </w:t>
       </w:r>
+      <w:proofErr w:type="spellStart"/>
       <w:r>
         <w:rPr>
           <w:i/>
@@ -1856,6 +2547,7 @@
         </w:rPr>
         <w:t>index</w:t>
       </w:r>
+      <w:proofErr w:type="spellEnd"/>
       <w:r>
         <w:t xml:space="preserve"> y una vez ahí, simplemente se debe importar un recetario o crear uno nuevo.</w:t>
       </w:r>
@@ -1875,6 +2567,7 @@
       <w:r>
         <w:t xml:space="preserve">Si se requiere de algún recetario/receta que se quiera importar al servidor o que este lo mande, se trabajará bajo la carpeta </w:t>
       </w:r>
+      <w:proofErr w:type="spellStart"/>
       <w:r>
         <w:rPr>
           <w:i/>
@@ -1882,9 +2575,11 @@
         </w:rPr>
         <w:t>xml</w:t>
       </w:r>
+      <w:proofErr w:type="spellEnd"/>
       <w:r>
         <w:t xml:space="preserve">, ubicada en el cliente. En el traspaso de ficheros de cliente a servidor, se realizará mediante una trasmisión de </w:t>
       </w:r>
+      <w:proofErr w:type="spellStart"/>
       <w:r>
         <w:rPr>
           <w:i/>
@@ -1892,6 +2587,7 @@
         </w:rPr>
         <w:t>arrays</w:t>
       </w:r>
+      <w:proofErr w:type="spellEnd"/>
       <w:r>
         <w:t xml:space="preserve"> de bytes.</w:t>
       </w:r>
@@ -1906,6 +2602,7 @@
       <w:r>
         <w:t xml:space="preserve">En cuanto a la base de datos que se llama </w:t>
       </w:r>
+      <w:proofErr w:type="spellStart"/>
       <w:r>
         <w:rPr>
           <w:i/>
@@ -1913,6 +2610,7 @@
         </w:rPr>
         <w:t>pruebaRecetario</w:t>
       </w:r>
+      <w:proofErr w:type="spellEnd"/>
       <w:r>
         <w:t>, como ya se dijo anteriormente, se debe tener instalado MySQL y tene</w:t>
       </w:r>
@@ -1935,6 +2633,7 @@
       <w:r>
         <w:t xml:space="preserve"> Se debe conectar a la base de datos (</w:t>
       </w:r>
+      <w:proofErr w:type="spellStart"/>
       <w:r>
         <w:rPr>
           <w:i/>
@@ -1942,6 +2641,8 @@
         </w:rPr>
         <w:t>pruebaRecetario</w:t>
       </w:r>
+      <w:proofErr w:type="spellEnd"/>
+      <w:proofErr w:type="gramStart"/>
       <w:r>
         <w:t>)</w:t>
       </w:r>
@@ -1949,7 +2650,15 @@
         <w:t xml:space="preserve"> </w:t>
       </w:r>
       <w:r>
-        <w:t xml:space="preserve">. Posteriormente en el cliente web pulsar botón derecho y en </w:t>
+        <w:t>.</w:t>
+      </w:r>
+      <w:proofErr w:type="gramEnd"/>
+      <w:r>
+        <w:t xml:space="preserve"> Posteriormente </w:t>
+      </w:r>
+      <w:r>
+        <w:lastRenderedPageBreak/>
+        <w:t xml:space="preserve">en el cliente web pulsar botón derecho y en </w:t>
       </w:r>
       <w:r>
         <w:rPr>
@@ -1970,6 +2679,7 @@
         </w:rPr>
         <w:t xml:space="preserve">buscar en </w:t>
       </w:r>
+      <w:proofErr w:type="spellStart"/>
       <w:r>
         <w:rPr>
           <w:i/>
@@ -1978,13 +2688,32 @@
         </w:rPr>
         <w:t>Others</w:t>
       </w:r>
-      <w:r>
-        <w:rPr>
-          <w:i/>
-          <w:iCs/>
-          <w:color w:val="000000" w:themeColor="text1"/>
-        </w:rPr>
-        <w:t xml:space="preserve">, en la carpeta Glassfish </w:t>
+      <w:proofErr w:type="spellEnd"/>
+      <w:r>
+        <w:rPr>
+          <w:i/>
+          <w:iCs/>
+          <w:color w:val="000000" w:themeColor="text1"/>
+        </w:rPr>
+        <w:t xml:space="preserve">, en la carpeta </w:t>
+      </w:r>
+      <w:proofErr w:type="spellStart"/>
+      <w:r>
+        <w:rPr>
+          <w:i/>
+          <w:iCs/>
+          <w:color w:val="000000" w:themeColor="text1"/>
+        </w:rPr>
+        <w:t>Glassfish</w:t>
+      </w:r>
+      <w:proofErr w:type="spellEnd"/>
+      <w:r>
+        <w:rPr>
+          <w:i/>
+          <w:iCs/>
+          <w:color w:val="000000" w:themeColor="text1"/>
+        </w:rPr>
+        <w:t xml:space="preserve"> </w:t>
       </w:r>
       <w:r>
         <w:rPr>
@@ -2004,8 +2733,18 @@
           <w:iCs/>
           <w:color w:val="000000" w:themeColor="text1"/>
         </w:rPr>
-        <w:t>JDBC Resource</w:t>
-      </w:r>
+        <w:t xml:space="preserve">JDBC </w:t>
+      </w:r>
+      <w:proofErr w:type="spellStart"/>
+      <w:r>
+        <w:rPr>
+          <w:i/>
+          <w:iCs/>
+          <w:color w:val="000000" w:themeColor="text1"/>
+        </w:rPr>
+        <w:t>Resource</w:t>
+      </w:r>
+      <w:proofErr w:type="spellEnd"/>
       <w:r>
         <w:rPr>
           <w:color w:val="000000" w:themeColor="text1"/>
@@ -2025,7 +2764,6 @@
           <w:noProof/>
           <w:color w:val="FF0000"/>
         </w:rPr>
-        <w:lastRenderedPageBreak/>
         <w:drawing>
           <wp:inline distT="0" distB="0" distL="0" distR="0" wp14:anchorId="11C609BF" wp14:editId="5CB9F157">
             <wp:extent cx="5781040" cy="3009900"/>
@@ -2090,13 +2828,41 @@
         </w:rPr>
         <w:t xml:space="preserve">Posteriormente elegir </w:t>
       </w:r>
-      <w:r>
-        <w:rPr>
-          <w:i/>
-          <w:iCs/>
-          <w:color w:val="000000" w:themeColor="text1"/>
-        </w:rPr>
-        <w:t>Create New JDBC Connection Pool</w:t>
+      <w:proofErr w:type="spellStart"/>
+      <w:r>
+        <w:rPr>
+          <w:i/>
+          <w:iCs/>
+          <w:color w:val="000000" w:themeColor="text1"/>
+        </w:rPr>
+        <w:t>Create</w:t>
+      </w:r>
+      <w:proofErr w:type="spellEnd"/>
+      <w:r>
+        <w:rPr>
+          <w:i/>
+          <w:iCs/>
+          <w:color w:val="000000" w:themeColor="text1"/>
+        </w:rPr>
+        <w:t xml:space="preserve"> New JDBC </w:t>
+      </w:r>
+      <w:proofErr w:type="spellStart"/>
+      <w:r>
+        <w:rPr>
+          <w:i/>
+          <w:iCs/>
+          <w:color w:val="000000" w:themeColor="text1"/>
+        </w:rPr>
+        <w:t>Connection</w:t>
+      </w:r>
+      <w:proofErr w:type="spellEnd"/>
+      <w:r>
+        <w:rPr>
+          <w:i/>
+          <w:iCs/>
+          <w:color w:val="000000" w:themeColor="text1"/>
+        </w:rPr>
+        <w:t xml:space="preserve"> Pool</w:t>
       </w:r>
       <w:r>
         <w:rPr>
@@ -2228,6 +2994,7 @@
         </w:rPr>
         <w:t xml:space="preserve"> Si se elige el nombre que se quiera después se ha de cambiar en la clase </w:t>
       </w:r>
+      <w:proofErr w:type="spellStart"/>
       <w:r>
         <w:rPr>
           <w:i/>
@@ -2236,6 +3003,7 @@
         </w:rPr>
         <w:t>AccesoBBDD</w:t>
       </w:r>
+      <w:proofErr w:type="spellEnd"/>
       <w:r>
         <w:rPr>
           <w:color w:val="000000" w:themeColor="text1"/>
@@ -2254,12 +3022,28 @@
         </w:rPr>
         <w:t>por el nombre elegido. Si no poner el mismo que se ha elegido por parte del grupo. (</w:t>
       </w:r>
-      <w:r>
-        <w:rPr>
-          <w:color w:val="000000" w:themeColor="text1"/>
-        </w:rPr>
-        <w:t>jdbc/myDatasource</w:t>
-      </w:r>
+      <w:proofErr w:type="spellStart"/>
+      <w:r>
+        <w:rPr>
+          <w:color w:val="000000" w:themeColor="text1"/>
+        </w:rPr>
+        <w:t>jdbc</w:t>
+      </w:r>
+      <w:proofErr w:type="spellEnd"/>
+      <w:r>
+        <w:rPr>
+          <w:color w:val="000000" w:themeColor="text1"/>
+        </w:rPr>
+        <w:t>/</w:t>
+      </w:r>
+      <w:proofErr w:type="spellStart"/>
+      <w:r>
+        <w:rPr>
+          <w:color w:val="000000" w:themeColor="text1"/>
+        </w:rPr>
+        <w:t>myDatasource</w:t>
+      </w:r>
+      <w:proofErr w:type="spellEnd"/>
       <w:r>
         <w:rPr>
           <w:color w:val="000000" w:themeColor="text1"/>
@@ -2389,6 +3173,7 @@
         </w:rPr>
         <w:t xml:space="preserve">y se selecciona la base de datos que se quiere, en este caso </w:t>
       </w:r>
+      <w:proofErr w:type="spellStart"/>
       <w:r>
         <w:rPr>
           <w:i/>
@@ -2413,6 +3198,7 @@
         </w:rPr>
         <w:t>cetario</w:t>
       </w:r>
+      <w:proofErr w:type="spellEnd"/>
       <w:r>
         <w:rPr>
           <w:i/>
@@ -2485,7 +3271,19 @@
         <w:rPr>
           <w:color w:val="000000" w:themeColor="text1"/>
         </w:rPr>
-        <w:t>Para finalizar hay que realizar una ultima cosa antes de pulsar finalizar como se muestra en la figura 4</w:t>
+        <w:t xml:space="preserve">Para finalizar hay que realizar una </w:t>
+      </w:r>
+      <w:r>
+        <w:rPr>
+          <w:color w:val="000000" w:themeColor="text1"/>
+        </w:rPr>
+        <w:t>última</w:t>
+      </w:r>
+      <w:r>
+        <w:rPr>
+          <w:color w:val="000000" w:themeColor="text1"/>
+        </w:rPr>
+        <w:t xml:space="preserve"> cosa antes de pulsar finalizar como se muestra en la figura 4</w:t>
       </w:r>
     </w:p>
     <w:p>
@@ -2573,6 +3371,7 @@
         </w:rPr>
         <w:t xml:space="preserve">En </w:t>
       </w:r>
+      <w:proofErr w:type="spellStart"/>
       <w:r>
         <w:rPr>
           <w:i/>
@@ -2581,6 +3380,7 @@
         </w:rPr>
         <w:t>ResourceType</w:t>
       </w:r>
+      <w:proofErr w:type="spellEnd"/>
       <w:r>
         <w:rPr>
           <w:color w:val="000000" w:themeColor="text1"/>
@@ -2730,7 +3530,14 @@
         <w:rPr>
           <w:color w:val="000000" w:themeColor="text1"/>
         </w:rPr>
-        <w:t>/ setu</w:t>
+        <w:t xml:space="preserve">/ </w:t>
+      </w:r>
+      <w:proofErr w:type="spellStart"/>
+      <w:r>
+        <w:rPr>
+          <w:color w:val="000000" w:themeColor="text1"/>
+        </w:rPr>
+        <w:t>setu</w:t>
       </w:r>
       <w:r>
         <w:rPr>
@@ -2738,6 +3545,7 @@
         </w:rPr>
         <w:t>p</w:t>
       </w:r>
+      <w:proofErr w:type="spellEnd"/>
     </w:p>
     <w:p>
       <w:pPr>
@@ -2925,108 +3733,400 @@
           <w:bCs/>
           <w:color w:val="000000" w:themeColor="text1"/>
         </w:rPr>
-        <w:t>&lt;resource-ref&gt;</w:t>
-      </w:r>
-    </w:p>
-    <w:p>
-      <w:pPr>
-        <w:pStyle w:val="Prrafodelista"/>
-        <w:jc w:val="both"/>
-        <w:rPr>
-          <w:color w:val="000000" w:themeColor="text1"/>
-        </w:rPr>
-      </w:pPr>
+        <w:t>&lt;</w:t>
+      </w:r>
+      <w:proofErr w:type="spellStart"/>
       <w:r>
         <w:rPr>
           <w:b/>
           <w:bCs/>
           <w:color w:val="000000" w:themeColor="text1"/>
         </w:rPr>
-        <w:t>&lt;res-ref-name&gt;</w:t>
-      </w:r>
+        <w:t>resource-ref</w:t>
+      </w:r>
+      <w:proofErr w:type="spellEnd"/>
       <w:r>
         <w:rPr>
           <w:b/>
           <w:bCs/>
           <w:color w:val="000000" w:themeColor="text1"/>
         </w:rPr>
-        <w:t>pruebaRecetario</w:t>
-      </w:r>
+        <w:t>&gt;</w:t>
+      </w:r>
+    </w:p>
+    <w:p>
+      <w:pPr>
+        <w:pStyle w:val="Prrafodelista"/>
+        <w:jc w:val="both"/>
+        <w:rPr>
+          <w:color w:val="000000" w:themeColor="text1"/>
+        </w:rPr>
+      </w:pPr>
       <w:r>
         <w:rPr>
           <w:b/>
           <w:bCs/>
           <w:color w:val="000000" w:themeColor="text1"/>
         </w:rPr>
-        <w:t xml:space="preserve"> &lt;/res-ref-name&gt;</w:t>
-      </w:r>
-    </w:p>
-    <w:p>
-      <w:pPr>
-        <w:pStyle w:val="Prrafodelista"/>
-        <w:jc w:val="both"/>
-        <w:rPr>
-          <w:color w:val="000000" w:themeColor="text1"/>
-        </w:rPr>
-      </w:pPr>
+        <w:t>&lt;res-</w:t>
+      </w:r>
+      <w:proofErr w:type="spellStart"/>
       <w:r>
         <w:rPr>
           <w:b/>
           <w:bCs/>
           <w:color w:val="000000" w:themeColor="text1"/>
         </w:rPr>
-        <w:t>&lt;res-type&gt;javax.sql.DataSource&lt;/res-type&gt;</w:t>
-      </w:r>
-    </w:p>
-    <w:p>
-      <w:pPr>
-        <w:pStyle w:val="Prrafodelista"/>
-        <w:jc w:val="both"/>
-        <w:rPr>
-          <w:color w:val="000000" w:themeColor="text1"/>
-        </w:rPr>
-      </w:pPr>
+        <w:t>ref</w:t>
+      </w:r>
+      <w:proofErr w:type="spellEnd"/>
       <w:r>
         <w:rPr>
           <w:b/>
           <w:bCs/>
           <w:color w:val="000000" w:themeColor="text1"/>
         </w:rPr>
-        <w:t>&lt;res-auth&gt;Container&lt;/res-auth&gt;</w:t>
-      </w:r>
-    </w:p>
-    <w:p>
-      <w:pPr>
-        <w:pStyle w:val="Prrafodelista"/>
-        <w:jc w:val="both"/>
-        <w:rPr>
-          <w:color w:val="000000" w:themeColor="text1"/>
-        </w:rPr>
-      </w:pPr>
+        <w:t>-</w:t>
+      </w:r>
+      <w:proofErr w:type="spellStart"/>
       <w:r>
         <w:rPr>
           <w:b/>
           <w:bCs/>
           <w:color w:val="000000" w:themeColor="text1"/>
         </w:rPr>
-        <w:t>&lt;res-sharing-scope&gt;Shareable&lt;/res-sharing-scope&gt;</w:t>
-      </w:r>
-    </w:p>
-    <w:p>
-      <w:pPr>
-        <w:pStyle w:val="Prrafodelista"/>
-        <w:jc w:val="both"/>
-        <w:rPr>
-          <w:color w:val="000000" w:themeColor="text1"/>
-        </w:rPr>
-      </w:pPr>
+        <w:t>name</w:t>
+      </w:r>
+      <w:proofErr w:type="spellEnd"/>
       <w:r>
         <w:rPr>
           <w:b/>
           <w:bCs/>
           <w:color w:val="000000" w:themeColor="text1"/>
         </w:rPr>
-        <w:t>&lt;/resource-ref&gt;</w:t>
+        <w:t>&gt;</w:t>
+      </w:r>
+      <w:proofErr w:type="spellStart"/>
+      <w:r>
+        <w:rPr>
+          <w:b/>
+          <w:bCs/>
+          <w:color w:val="000000" w:themeColor="text1"/>
+        </w:rPr>
+        <w:t>pruebaRecetario</w:t>
+      </w:r>
+      <w:proofErr w:type="spellEnd"/>
+      <w:r>
+        <w:rPr>
+          <w:b/>
+          <w:bCs/>
+          <w:color w:val="000000" w:themeColor="text1"/>
+        </w:rPr>
+        <w:t xml:space="preserve"> &lt;/res-</w:t>
+      </w:r>
+      <w:proofErr w:type="spellStart"/>
+      <w:r>
+        <w:rPr>
+          <w:b/>
+          <w:bCs/>
+          <w:color w:val="000000" w:themeColor="text1"/>
+        </w:rPr>
+        <w:t>ref</w:t>
+      </w:r>
+      <w:proofErr w:type="spellEnd"/>
+      <w:r>
+        <w:rPr>
+          <w:b/>
+          <w:bCs/>
+          <w:color w:val="000000" w:themeColor="text1"/>
+        </w:rPr>
+        <w:t>-</w:t>
+      </w:r>
+      <w:proofErr w:type="spellStart"/>
+      <w:r>
+        <w:rPr>
+          <w:b/>
+          <w:bCs/>
+          <w:color w:val="000000" w:themeColor="text1"/>
+        </w:rPr>
+        <w:t>name</w:t>
+      </w:r>
+      <w:proofErr w:type="spellEnd"/>
+      <w:r>
+        <w:rPr>
+          <w:b/>
+          <w:bCs/>
+          <w:color w:val="000000" w:themeColor="text1"/>
+        </w:rPr>
+        <w:t>&gt;</w:t>
+      </w:r>
+    </w:p>
+    <w:p>
+      <w:pPr>
+        <w:pStyle w:val="Prrafodelista"/>
+        <w:jc w:val="both"/>
+        <w:rPr>
+          <w:color w:val="000000" w:themeColor="text1"/>
+        </w:rPr>
+      </w:pPr>
+      <w:r>
+        <w:rPr>
+          <w:b/>
+          <w:bCs/>
+          <w:color w:val="000000" w:themeColor="text1"/>
+        </w:rPr>
+        <w:t>&lt;res-</w:t>
+      </w:r>
+      <w:proofErr w:type="spellStart"/>
+      <w:r>
+        <w:rPr>
+          <w:b/>
+          <w:bCs/>
+          <w:color w:val="000000" w:themeColor="text1"/>
+        </w:rPr>
+        <w:t>type</w:t>
+      </w:r>
+      <w:proofErr w:type="spellEnd"/>
+      <w:r>
+        <w:rPr>
+          <w:b/>
+          <w:bCs/>
+          <w:color w:val="000000" w:themeColor="text1"/>
+        </w:rPr>
+        <w:t>&gt;</w:t>
+      </w:r>
+      <w:proofErr w:type="spellStart"/>
+      <w:proofErr w:type="gramStart"/>
+      <w:r>
+        <w:rPr>
+          <w:b/>
+          <w:bCs/>
+          <w:color w:val="000000" w:themeColor="text1"/>
+        </w:rPr>
+        <w:t>javax.sql.DataSource</w:t>
+      </w:r>
+      <w:proofErr w:type="spellEnd"/>
+      <w:proofErr w:type="gramEnd"/>
+      <w:r>
+        <w:rPr>
+          <w:b/>
+          <w:bCs/>
+          <w:color w:val="000000" w:themeColor="text1"/>
+        </w:rPr>
+        <w:t>&lt;/res-</w:t>
+      </w:r>
+      <w:proofErr w:type="spellStart"/>
+      <w:r>
+        <w:rPr>
+          <w:b/>
+          <w:bCs/>
+          <w:color w:val="000000" w:themeColor="text1"/>
+        </w:rPr>
+        <w:t>type</w:t>
+      </w:r>
+      <w:proofErr w:type="spellEnd"/>
+      <w:r>
+        <w:rPr>
+          <w:b/>
+          <w:bCs/>
+          <w:color w:val="000000" w:themeColor="text1"/>
+        </w:rPr>
+        <w:t>&gt;</w:t>
+      </w:r>
+    </w:p>
+    <w:p>
+      <w:pPr>
+        <w:pStyle w:val="Prrafodelista"/>
+        <w:jc w:val="both"/>
+        <w:rPr>
+          <w:color w:val="000000" w:themeColor="text1"/>
+        </w:rPr>
+      </w:pPr>
+      <w:r>
+        <w:rPr>
+          <w:b/>
+          <w:bCs/>
+          <w:color w:val="000000" w:themeColor="text1"/>
+        </w:rPr>
+        <w:t>&lt;res-</w:t>
+      </w:r>
+      <w:proofErr w:type="spellStart"/>
+      <w:r>
+        <w:rPr>
+          <w:b/>
+          <w:bCs/>
+          <w:color w:val="000000" w:themeColor="text1"/>
+        </w:rPr>
+        <w:t>auth</w:t>
+      </w:r>
+      <w:proofErr w:type="spellEnd"/>
+      <w:r>
+        <w:rPr>
+          <w:b/>
+          <w:bCs/>
+          <w:color w:val="000000" w:themeColor="text1"/>
+        </w:rPr>
+        <w:t>&gt;Container&lt;/res-</w:t>
+      </w:r>
+      <w:proofErr w:type="spellStart"/>
+      <w:r>
+        <w:rPr>
+          <w:b/>
+          <w:bCs/>
+          <w:color w:val="000000" w:themeColor="text1"/>
+        </w:rPr>
+        <w:t>auth</w:t>
+      </w:r>
+      <w:proofErr w:type="spellEnd"/>
+      <w:r>
+        <w:rPr>
+          <w:b/>
+          <w:bCs/>
+          <w:color w:val="000000" w:themeColor="text1"/>
+        </w:rPr>
+        <w:t>&gt;</w:t>
+      </w:r>
+    </w:p>
+    <w:p>
+      <w:pPr>
+        <w:pStyle w:val="Prrafodelista"/>
+        <w:jc w:val="both"/>
+        <w:rPr>
+          <w:color w:val="000000" w:themeColor="text1"/>
+        </w:rPr>
+      </w:pPr>
+      <w:r>
+        <w:rPr>
+          <w:b/>
+          <w:bCs/>
+          <w:color w:val="000000" w:themeColor="text1"/>
+        </w:rPr>
+        <w:t>&lt;res-</w:t>
+      </w:r>
+      <w:proofErr w:type="spellStart"/>
+      <w:r>
+        <w:rPr>
+          <w:b/>
+          <w:bCs/>
+          <w:color w:val="000000" w:themeColor="text1"/>
+        </w:rPr>
+        <w:t>sharing</w:t>
+      </w:r>
+      <w:proofErr w:type="spellEnd"/>
+      <w:r>
+        <w:rPr>
+          <w:b/>
+          <w:bCs/>
+          <w:color w:val="000000" w:themeColor="text1"/>
+        </w:rPr>
+        <w:t>-</w:t>
+      </w:r>
+      <w:proofErr w:type="spellStart"/>
+      <w:r>
+        <w:rPr>
+          <w:b/>
+          <w:bCs/>
+          <w:color w:val="000000" w:themeColor="text1"/>
+        </w:rPr>
+        <w:t>scope</w:t>
+      </w:r>
+      <w:proofErr w:type="spellEnd"/>
+      <w:r>
+        <w:rPr>
+          <w:b/>
+          <w:bCs/>
+          <w:color w:val="000000" w:themeColor="text1"/>
+        </w:rPr>
+        <w:t>&gt;</w:t>
+      </w:r>
+      <w:proofErr w:type="spellStart"/>
+      <w:r>
+        <w:rPr>
+          <w:b/>
+          <w:bCs/>
+          <w:color w:val="000000" w:themeColor="text1"/>
+        </w:rPr>
+        <w:t>Shareable</w:t>
+      </w:r>
+      <w:proofErr w:type="spellEnd"/>
+      <w:r>
+        <w:rPr>
+          <w:b/>
+          <w:bCs/>
+          <w:color w:val="000000" w:themeColor="text1"/>
+        </w:rPr>
+        <w:t>&lt;/res-</w:t>
+      </w:r>
+      <w:proofErr w:type="spellStart"/>
+      <w:r>
+        <w:rPr>
+          <w:b/>
+          <w:bCs/>
+          <w:color w:val="000000" w:themeColor="text1"/>
+        </w:rPr>
+        <w:t>sharing</w:t>
+      </w:r>
+      <w:proofErr w:type="spellEnd"/>
+      <w:r>
+        <w:rPr>
+          <w:b/>
+          <w:bCs/>
+          <w:color w:val="000000" w:themeColor="text1"/>
+        </w:rPr>
+        <w:t>-</w:t>
+      </w:r>
+      <w:proofErr w:type="spellStart"/>
+      <w:r>
+        <w:rPr>
+          <w:b/>
+          <w:bCs/>
+          <w:color w:val="000000" w:themeColor="text1"/>
+        </w:rPr>
+        <w:t>scope</w:t>
+      </w:r>
+      <w:proofErr w:type="spellEnd"/>
+      <w:r>
+        <w:rPr>
+          <w:b/>
+          <w:bCs/>
+          <w:color w:val="000000" w:themeColor="text1"/>
+        </w:rPr>
+        <w:t>&gt;</w:t>
+      </w:r>
+    </w:p>
+    <w:p>
+      <w:pPr>
+        <w:pStyle w:val="Prrafodelista"/>
+        <w:jc w:val="both"/>
+        <w:rPr>
+          <w:color w:val="000000" w:themeColor="text1"/>
+        </w:rPr>
+      </w:pPr>
+      <w:r>
+        <w:rPr>
+          <w:b/>
+          <w:bCs/>
+          <w:color w:val="000000" w:themeColor="text1"/>
+        </w:rPr>
+        <w:t>&lt;/</w:t>
+      </w:r>
+      <w:proofErr w:type="spellStart"/>
+      <w:r>
+        <w:rPr>
+          <w:b/>
+          <w:bCs/>
+          <w:color w:val="000000" w:themeColor="text1"/>
+        </w:rPr>
+        <w:t>resource-ref</w:t>
+      </w:r>
+      <w:proofErr w:type="spellEnd"/>
+      <w:r>
+        <w:rPr>
+          <w:b/>
+          <w:bCs/>
+          <w:color w:val="000000" w:themeColor="text1"/>
+        </w:rPr>
+        <w:t>&gt;</w:t>
       </w:r>
     </w:p>
     <w:p>
@@ -3043,7 +4143,13 @@
         <w:t xml:space="preserve"> </w:t>
       </w:r>
       <w:r>
-        <w:t xml:space="preserve">Todo lo necesario esta en la carpeta </w:t>
+        <w:t xml:space="preserve">Todo lo necesario </w:t>
+      </w:r>
+      <w:r>
+        <w:t>está</w:t>
+      </w:r>
+      <w:r>
+        <w:t xml:space="preserve"> en la carpeta </w:t>
       </w:r>
       <w:r>
         <w:rPr>
@@ -3067,12 +4173,21 @@
       <w:r>
         <w:t xml:space="preserve"> en el archivo </w:t>
       </w:r>
-      <w:r>
-        <w:rPr>
-          <w:i/>
-          <w:iCs/>
-        </w:rPr>
-        <w:t xml:space="preserve">CreacionBBDD </w:t>
+      <w:proofErr w:type="spellStart"/>
+      <w:r>
+        <w:rPr>
+          <w:i/>
+          <w:iCs/>
+        </w:rPr>
+        <w:t>CreacionBBDD</w:t>
+      </w:r>
+      <w:proofErr w:type="spellEnd"/>
+      <w:r>
+        <w:rPr>
+          <w:i/>
+          <w:iCs/>
+        </w:rPr>
+        <w:t xml:space="preserve"> </w:t>
       </w:r>
       <w:r>
         <w:t>est</w:t>
@@ -3081,7 +4196,15 @@
         <w:t>á</w:t>
       </w:r>
       <w:r>
-        <w:t xml:space="preserve"> desde el borrado de la base datos, la creación de la base datos y la creación de las tablas necesarias con los atributos de cada tabla</w:t>
+        <w:t xml:space="preserve"> desde el </w:t>
+      </w:r>
+      <w:proofErr w:type="spellStart"/>
+      <w:r>
+        <w:t>borrado</w:t>
+      </w:r>
+      <w:proofErr w:type="spellEnd"/>
+      <w:r>
+        <w:t xml:space="preserve"> de la base datos, la creación de la base datos y la creación de las tablas necesarias con los atributos de cada tabla</w:t>
       </w:r>
       <w:r>
         <w:t>, por si fuera necesario.</w:t>
@@ -3089,6 +4212,7 @@
       <w:r>
         <w:t xml:space="preserve"> Simplemente se puede copiar todo lo que hay en </w:t>
       </w:r>
+      <w:proofErr w:type="spellStart"/>
       <w:r>
         <w:rPr>
           <w:i/>
@@ -3096,9 +4220,11 @@
         </w:rPr>
         <w:t>CreacionBBDD</w:t>
       </w:r>
+      <w:proofErr w:type="spellEnd"/>
       <w:r>
         <w:t xml:space="preserve"> en la consola que se abre de MySQL Client pulsar </w:t>
       </w:r>
+      <w:proofErr w:type="spellStart"/>
       <w:r>
         <w:rPr>
           <w:i/>
@@ -3113,9 +4239,11 @@
         </w:rPr>
         <w:t>ntro</w:t>
       </w:r>
+      <w:proofErr w:type="spellEnd"/>
       <w:r>
         <w:t xml:space="preserve"> e introducir datos con los </w:t>
       </w:r>
+      <w:proofErr w:type="spellStart"/>
       <w:r>
         <w:rPr>
           <w:i/>
@@ -3123,6 +4251,7 @@
         </w:rPr>
         <w:t>insterts</w:t>
       </w:r>
+      <w:proofErr w:type="spellEnd"/>
       <w:r>
         <w:t xml:space="preserve"> dados u otros nuevos y comprobar con las consultas dadas o probar otras distintas.</w:t>
       </w:r>

</xml_diff>

<commit_message>
Retocada la memoria a falta de rematarla
</commit_message>
<xml_diff>
--- a/Documentacion/Practica3.docx
+++ b/Documentacion/Practica3.docx
@@ -1768,7 +1768,6 @@
         </w:rPr>
         <w:t xml:space="preserve"> </w:t>
       </w:r>
-      <w:proofErr w:type="gramStart"/>
       <w:r>
         <w:rPr>
           <w:color w:val="FF0000"/>
@@ -1781,7 +1780,6 @@
         </w:rPr>
         <w:t>reguntar</w:t>
       </w:r>
-      <w:proofErr w:type="gramEnd"/>
     </w:p>
     <w:p>
       <w:pPr>
@@ -1823,6 +1821,13 @@
       <w:r>
         <w:t xml:space="preserve"> para su correcto funcionamiento.</w:t>
       </w:r>
+    </w:p>
+    <w:p>
+      <w:pPr>
+        <w:pStyle w:val="Prrafodelista"/>
+        <w:ind w:left="0"/>
+        <w:jc w:val="both"/>
+      </w:pPr>
     </w:p>
     <w:p>
       <w:pPr>
@@ -1837,11 +1842,16 @@
         <w:t xml:space="preserve">Modelo: </w:t>
       </w:r>
       <w:r>
-        <w:rPr>
-          <w:color w:val="FF0000"/>
-        </w:rPr>
-        <w:t>añadir</w:t>
-      </w:r>
+        <w:t>Tiene la funcionalidad</w:t>
+      </w:r>
+      <w:r>
+        <w:t xml:space="preserve"> y se encarga de hacer el trabajo mas costoso de la aplicación, es necesario tal como está diseñado ahora el funcionamiento de las </w:t>
+      </w:r>
+      <w:proofErr w:type="spellStart"/>
+      <w:r>
+        <w:t>servlets</w:t>
+      </w:r>
+      <w:proofErr w:type="spellEnd"/>
     </w:p>
     <w:p>
       <w:pPr>
@@ -2341,6 +2351,49 @@
     </w:p>
     <w:p>
       <w:pPr>
+        <w:pStyle w:val="Prrafodelista"/>
+        <w:numPr>
+          <w:ilvl w:val="0"/>
+          <w:numId w:val="4"/>
+        </w:numPr>
+        <w:jc w:val="both"/>
+        <w:rPr>
+          <w:i/>
+          <w:iCs/>
+        </w:rPr>
+      </w:pPr>
+      <w:proofErr w:type="spellStart"/>
+      <w:r>
+        <w:rPr>
+          <w:i/>
+          <w:iCs/>
+        </w:rPr>
+        <w:t>AnnadirReceta</w:t>
+      </w:r>
+      <w:proofErr w:type="spellEnd"/>
+      <w:r>
+        <w:rPr>
+          <w:i/>
+          <w:iCs/>
+        </w:rPr>
+        <w:t xml:space="preserve">: </w:t>
+      </w:r>
+      <w:r>
+        <w:t>Servlet que añade una receta al recetario que se elija</w:t>
+      </w:r>
+    </w:p>
+    <w:p>
+      <w:pPr>
+        <w:pStyle w:val="Prrafodelista"/>
+        <w:jc w:val="both"/>
+        <w:rPr>
+          <w:i/>
+          <w:iCs/>
+        </w:rPr>
+      </w:pPr>
+    </w:p>
+    <w:p>
+      <w:pPr>
         <w:jc w:val="both"/>
       </w:pPr>
       <w:r>
@@ -2600,6 +2653,7 @@
         </w:rPr>
       </w:pPr>
       <w:r>
+        <w:lastRenderedPageBreak/>
         <w:t xml:space="preserve">En cuanto a la base de datos que se llama </w:t>
       </w:r>
       <w:proofErr w:type="spellStart"/>
@@ -2654,11 +2708,7 @@
       </w:r>
       <w:proofErr w:type="gramEnd"/>
       <w:r>
-        <w:t xml:space="preserve"> Posteriormente </w:t>
-      </w:r>
-      <w:r>
-        <w:lastRenderedPageBreak/>
-        <w:t xml:space="preserve">en el cliente web pulsar botón derecho y en </w:t>
+        <w:t xml:space="preserve"> Posteriormente en el cliente web pulsar botón derecho y en </w:t>
       </w:r>
       <w:r>
         <w:rPr>
@@ -2985,7 +3035,6 @@
         <w:rPr>
           <w:color w:val="000000" w:themeColor="text1"/>
         </w:rPr>
-        <w:lastRenderedPageBreak/>
         <w:t>Nota:</w:t>
       </w:r>
       <w:r>

</xml_diff>

<commit_message>
Cambios en la memoria acabada
</commit_message>
<xml_diff>
--- a/Documentacion/Practica3.docx
+++ b/Documentacion/Practica3.docx
@@ -1,6 +1,6 @@
 
 <file path=word/document.xml><?xml version="1.0" encoding="utf-8"?>
-<w:document xmlns:wpc="http://schemas.microsoft.com/office/word/2010/wordprocessingCanvas" xmlns:cx="http://schemas.microsoft.com/office/drawing/2014/chartex" xmlns:cx1="http://schemas.microsoft.com/office/drawing/2015/9/8/chartex" xmlns:cx2="http://schemas.microsoft.com/office/drawing/2015/10/21/chartex" xmlns:cx3="http://schemas.microsoft.com/office/drawing/2016/5/9/chartex" xmlns:cx4="http://schemas.microsoft.com/office/drawing/2016/5/10/chartex" xmlns:cx5="http://schemas.microsoft.com/office/drawing/2016/5/11/chartex" xmlns:cx6="http://schemas.microsoft.com/office/drawing/2016/5/12/chartex" xmlns:cx7="http://schemas.microsoft.com/office/drawing/2016/5/13/chartex" xmlns:cx8="http://schemas.microsoft.com/office/drawing/2016/5/14/chartex" xmlns:mc="http://schemas.openxmlformats.org/markup-compatibility/2006" xmlns:aink="http://schemas.microsoft.com/office/drawing/2016/ink" xmlns:am3d="http://schemas.microsoft.com/office/drawing/2017/model3d" xmlns:o="urn:schemas-microsoft-com:office:office" xmlns:r="http://schemas.openxmlformats.org/officeDocument/2006/relationships" xmlns:m="http://schemas.openxmlformats.org/officeDocument/2006/math" xmlns:v="urn:schemas-microsoft-com:vml" xmlns:wp14="http://schemas.microsoft.com/office/word/2010/wordprocessingDrawing" xmlns:wp="http://schemas.openxmlformats.org/drawingml/2006/wordprocessingDrawing" xmlns:w10="urn:schemas-microsoft-com:office:word" xmlns:w="http://schemas.openxmlformats.org/wordprocessingml/2006/main" xmlns:w14="http://schemas.microsoft.com/office/word/2010/wordml" xmlns:w15="http://schemas.microsoft.com/office/word/2012/wordml" xmlns:w16cid="http://schemas.microsoft.com/office/word/2016/wordml/cid" xmlns:w16se="http://schemas.microsoft.com/office/word/2015/wordml/symex" xmlns:wpg="http://schemas.microsoft.com/office/word/2010/wordprocessingGroup" xmlns:wpi="http://schemas.microsoft.com/office/word/2010/wordprocessingInk" xmlns:wne="http://schemas.microsoft.com/office/word/2006/wordml" xmlns:wps="http://schemas.microsoft.com/office/word/2010/wordprocessingShape" mc:Ignorable="w14 w15 w16se w16cid wp14">
+<w:document xmlns:wpc="http://schemas.microsoft.com/office/word/2010/wordprocessingCanvas" xmlns:cx="http://schemas.microsoft.com/office/drawing/2014/chartex" xmlns:cx1="http://schemas.microsoft.com/office/drawing/2015/9/8/chartex" xmlns:cx2="http://schemas.microsoft.com/office/drawing/2015/10/21/chartex" xmlns:cx3="http://schemas.microsoft.com/office/drawing/2016/5/9/chartex" xmlns:cx4="http://schemas.microsoft.com/office/drawing/2016/5/10/chartex" xmlns:cx5="http://schemas.microsoft.com/office/drawing/2016/5/11/chartex" xmlns:cx6="http://schemas.microsoft.com/office/drawing/2016/5/12/chartex" xmlns:cx7="http://schemas.microsoft.com/office/drawing/2016/5/13/chartex" xmlns:cx8="http://schemas.microsoft.com/office/drawing/2016/5/14/chartex" xmlns:mc="http://schemas.openxmlformats.org/markup-compatibility/2006" xmlns:aink="http://schemas.microsoft.com/office/drawing/2016/ink" xmlns:am3d="http://schemas.microsoft.com/office/drawing/2017/model3d" xmlns:o="urn:schemas-microsoft-com:office:office" xmlns:r="http://schemas.openxmlformats.org/officeDocument/2006/relationships" xmlns:m="http://schemas.openxmlformats.org/officeDocument/2006/math" xmlns:v="urn:schemas-microsoft-com:vml" xmlns:wp14="http://schemas.microsoft.com/office/word/2010/wordprocessingDrawing" xmlns:wp="http://schemas.openxmlformats.org/drawingml/2006/wordprocessingDrawing" xmlns:w10="urn:schemas-microsoft-com:office:word" xmlns:w="http://schemas.openxmlformats.org/wordprocessingml/2006/main" xmlns:w14="http://schemas.microsoft.com/office/word/2010/wordml" xmlns:w15="http://schemas.microsoft.com/office/word/2012/wordml" xmlns:w16cex="http://schemas.microsoft.com/office/word/2018/wordml/cex" xmlns:w16cid="http://schemas.microsoft.com/office/word/2016/wordml/cid" xmlns:w16="http://schemas.microsoft.com/office/word/2018/wordml" xmlns:w16se="http://schemas.microsoft.com/office/word/2015/wordml/symex" xmlns:wpg="http://schemas.microsoft.com/office/word/2010/wordprocessingGroup" xmlns:wpi="http://schemas.microsoft.com/office/word/2010/wordprocessingInk" xmlns:wne="http://schemas.microsoft.com/office/word/2006/wordml" xmlns:wps="http://schemas.microsoft.com/office/word/2010/wordprocessingShape" mc:Ignorable="w14 w15 w16se w16cid w16 w16cex wp14">
   <w:body>
     <w:p>
       <w:pPr>
@@ -382,16 +382,16 @@
         <w:t>files</w:t>
       </w:r>
       <w:r>
-        <w:t xml:space="preserve"> de los respectivos proyectos, es decir, en el caso por ejemplo del servidor </w:t>
-      </w:r>
-      <w:r>
-        <w:t>cliente java</w:t>
-      </w:r>
-      <w:r>
-        <w:t xml:space="preserve"> la carpeta sería (Practica3RESTCl</w:t>
-      </w:r>
-      <w:r>
-        <w:t>ienteJava</w:t>
+        <w:t xml:space="preserve"> de los respectivos proyectos, es decir, en el caso por ejemplo del </w:t>
+      </w:r>
+      <w:r>
+        <w:t>servidor, la</w:t>
+      </w:r>
+      <w:r>
+        <w:t xml:space="preserve"> carpeta sería (Practica3REST</w:t>
+      </w:r>
+      <w:r>
+        <w:t>Class</w:t>
       </w:r>
       <w:r>
         <w:t>/files/</w:t>
@@ -404,6 +404,17 @@
       <w:r>
         <w:t>), el funcionamiento es similar con los otros proyectos.</w:t>
       </w:r>
+      <w:r>
+        <w:t xml:space="preserve"> Los dos clientes, tanto el java como el web la carpeta </w:t>
+      </w:r>
+      <w:proofErr w:type="spellStart"/>
+      <w:r>
+        <w:t>esta</w:t>
+      </w:r>
+      <w:proofErr w:type="spellEnd"/>
+      <w:r>
+        <w:t xml:space="preserve"> ubicada en la carpeta del mismo nombre y se accede de la misma forma.</w:t>
+      </w:r>
     </w:p>
     <w:p>
       <w:pPr>
@@ -486,7 +497,16 @@
         <w:t xml:space="preserve"> </w:t>
       </w:r>
       <w:r>
-        <w:t>es necesario tener instalado MySQL SI PUEDE SER LA VERSION 5.7, aunque esto no es un requisito esencial ya que también se pude trabajar con versiones posteriores.</w:t>
+        <w:t xml:space="preserve">es necesario tener instalado </w:t>
+      </w:r>
+      <w:r>
+        <w:t xml:space="preserve">MySQL, </w:t>
+      </w:r>
+      <w:r>
+        <w:t xml:space="preserve">si puede ser la versión </w:t>
+      </w:r>
+      <w:r>
+        <w:t>5.7, aunque esto no es un requisito esencial ya que también se pude trabajar con versiones posteriores.</w:t>
       </w:r>
     </w:p>
     <w:p>
@@ -524,7 +544,11 @@
         <w:t>Practica3REST</w:t>
       </w:r>
       <w:r>
-        <w:t>, está desarrollado en Java y consta como se dijo anteriormente de tres proyectos separados, dos clientes (web y java) y el servidor. Cada uno de ellos tiene una función y unos paquetes con unas clases diferenciadas de las cuales se hablará más adelante. Además de la ya mencionada Base de Datos (</w:t>
+        <w:t xml:space="preserve">, está desarrollado en Java y consta como se dijo anteriormente de tres proyectos separados, dos clientes (web y java) y el servidor. Cada uno de </w:t>
+      </w:r>
+      <w:r>
+        <w:lastRenderedPageBreak/>
+        <w:t>ellos tiene una función y unos paquetes con unas clases diferenciadas de las cuales se hablará más adelante. Además de la ya mencionada Base de Datos (</w:t>
       </w:r>
       <w:proofErr w:type="spellStart"/>
       <w:r>
@@ -561,7 +585,6 @@
         </w:rPr>
       </w:pPr>
       <w:r>
-        <w:lastRenderedPageBreak/>
         <w:t xml:space="preserve">El proyecto </w:t>
       </w:r>
       <w:r>
@@ -1422,6 +1445,7 @@
         <w:jc w:val="both"/>
       </w:pPr>
       <w:r>
+        <w:lastRenderedPageBreak/>
         <w:t xml:space="preserve">El proyecto </w:t>
       </w:r>
       <w:r>
@@ -1586,7 +1610,6 @@
           <w:i/>
           <w:iCs/>
         </w:rPr>
-        <w:lastRenderedPageBreak/>
         <w:t>servlets</w:t>
       </w:r>
       <w:proofErr w:type="spellEnd"/>
@@ -1615,7 +1638,6 @@
           <w:color w:val="171717" w:themeColor="background2" w:themeShade="1A"/>
         </w:rPr>
       </w:pPr>
-      <w:bookmarkStart w:id="0" w:name="_GoBack"/>
       <w:r>
         <w:rPr>
           <w:color w:val="171717" w:themeColor="background2" w:themeShade="1A"/>
@@ -1727,7 +1749,6 @@
         <w:t xml:space="preserve">ya que es esta la que accede a los recursos del servidor </w:t>
       </w:r>
     </w:p>
-    <w:bookmarkEnd w:id="0"/>
     <w:p>
       <w:pPr>
         <w:pStyle w:val="Prrafodelista"/>
@@ -1792,7 +1813,15 @@
         <w:t>Tiene la funcionalidad</w:t>
       </w:r>
       <w:r>
-        <w:t xml:space="preserve"> y se encarga de hacer el trabajo mas costoso de la aplicación, es necesario tal como está diseñado ahora el funcionamiento de las </w:t>
+        <w:t xml:space="preserve"> y se encarga de hacer el trabajo </w:t>
+      </w:r>
+      <w:proofErr w:type="spellStart"/>
+      <w:r>
+        <w:t>mas</w:t>
+      </w:r>
+      <w:proofErr w:type="spellEnd"/>
+      <w:r>
+        <w:t xml:space="preserve"> costoso de la aplicación, es necesario tal como está diseñado ahora el funcionamiento de las </w:t>
       </w:r>
       <w:proofErr w:type="spellStart"/>
       <w:r>
@@ -1819,7 +1848,7 @@
           <w:i/>
           <w:iCs/>
         </w:rPr>
-        <w:t>CrearRecetarioServlet</w:t>
+        <w:t>CrearRecetario</w:t>
       </w:r>
       <w:proofErr w:type="spellEnd"/>
       <w:r>
@@ -1860,7 +1889,7 @@
           <w:i/>
           <w:iCs/>
         </w:rPr>
-        <w:t>CrearRecetaServlet</w:t>
+        <w:t>CrearReceta</w:t>
       </w:r>
       <w:proofErr w:type="spellEnd"/>
       <w:r>
@@ -1915,7 +1944,7 @@
           <w:i/>
           <w:iCs/>
         </w:rPr>
-        <w:t>rRecetarioServlet</w:t>
+        <w:t>rRecetario</w:t>
       </w:r>
       <w:proofErr w:type="spellEnd"/>
       <w:r>
@@ -1962,7 +1991,7 @@
           <w:i/>
           <w:iCs/>
         </w:rPr>
-        <w:t>rRecetaServlet</w:t>
+        <w:t>rReceta</w:t>
       </w:r>
       <w:proofErr w:type="spellEnd"/>
       <w:r>
@@ -2086,11 +2115,9 @@
       <w:r>
         <w:t xml:space="preserve"> que </w:t>
       </w:r>
-      <w:proofErr w:type="spellStart"/>
-      <w:r>
-        <w:t>conprueba</w:t>
-      </w:r>
-      <w:proofErr w:type="spellEnd"/>
+      <w:r>
+        <w:t>comprueba</w:t>
+      </w:r>
       <w:r>
         <w:t xml:space="preserve"> si el usuario y la contraseña indicadas son correctas.</w:t>
       </w:r>
@@ -2557,15 +2584,18 @@
         <w:jc w:val="both"/>
       </w:pPr>
       <w:r>
-        <w:t xml:space="preserve"> Cabe destacar que, para exportar recetas, se debe haber creado alguna, no hay problema de solapamiento a la hora de almacenar datos en el servidor temporalmente, ya que sus funciones son atómicas y se trabaja siempre sobre las mismas variables (almacenadas en el servidor), de tal forma que no se tiene de ellas ninguna copia local en el cliente, impidiendo así problemas de inconsistencia por falta de sincronía.</w:t>
-      </w:r>
-    </w:p>
-    <w:p>
-      <w:pPr>
-        <w:jc w:val="both"/>
-      </w:pPr>
+        <w:t xml:space="preserve"> Cabe destacar que, para exportar recetas, se debe haber creado alguna, no hay problema de solapamiento a la hora de almacenar datos en el servidor temporalmente, ya que sus funciones son atómicas y se trabaja siempre sobre las mismas variables (almacenadas en el servidor), de </w:t>
+      </w:r>
       <w:r>
         <w:lastRenderedPageBreak/>
+        <w:t>tal forma que no se tiene de ellas ninguna copia local en el cliente, impidiendo así problemas de inconsistencia por falta de sincronía.</w:t>
+      </w:r>
+    </w:p>
+    <w:p>
+      <w:pPr>
+        <w:jc w:val="both"/>
+      </w:pPr>
+      <w:r>
         <w:t xml:space="preserve">Si se requiere de algún recetario/receta que se quiera importar al servidor o que este lo mande, se trabajará bajo la carpeta </w:t>
       </w:r>
       <w:proofErr w:type="spellStart"/>
@@ -2580,6 +2610,7 @@
       <w:r>
         <w:t xml:space="preserve">, ubicada en el cliente. En el traspaso de ficheros de cliente a servidor, se realizará mediante una trasmisión de </w:t>
       </w:r>
+      <w:proofErr w:type="spellStart"/>
       <w:r>
         <w:rPr>
           <w:i/>
@@ -2587,6 +2618,7 @@
         </w:rPr>
         <w:t>arrays</w:t>
       </w:r>
+      <w:proofErr w:type="spellEnd"/>
       <w:r>
         <w:t xml:space="preserve"> de bytes.</w:t>
       </w:r>
@@ -2641,30 +2673,61 @@
         <w:t>pruebaRecetario</w:t>
       </w:r>
       <w:proofErr w:type="spellEnd"/>
-      <w:proofErr w:type="gramStart"/>
-      <w:r>
-        <w:t>)</w:t>
-      </w:r>
-      <w:r>
+      <w:r>
+        <w:t xml:space="preserve">). Posteriormente en el cliente web pulsar botón derecho y en </w:t>
+      </w:r>
+      <w:r>
+        <w:rPr>
+          <w:i/>
+          <w:iCs/>
+        </w:rPr>
+        <w:t>New</w:t>
+      </w:r>
+      <w:r>
+        <w:rPr>
+          <w:color w:val="FF0000"/>
+        </w:rPr>
         <w:t xml:space="preserve"> </w:t>
       </w:r>
       <w:r>
-        <w:t>.</w:t>
-      </w:r>
-      <w:proofErr w:type="gramEnd"/>
-      <w:r>
-        <w:t xml:space="preserve"> Posteriormente en el cliente web pulsar botón derecho y en </w:t>
-      </w:r>
-      <w:r>
-        <w:rPr>
-          <w:i/>
-          <w:iCs/>
-        </w:rPr>
-        <w:t>New</w:t>
-      </w:r>
-      <w:r>
-        <w:rPr>
-          <w:color w:val="FF0000"/>
+        <w:rPr>
+          <w:color w:val="000000" w:themeColor="text1"/>
+        </w:rPr>
+        <w:t xml:space="preserve">buscar en </w:t>
+      </w:r>
+      <w:proofErr w:type="spellStart"/>
+      <w:r>
+        <w:rPr>
+          <w:i/>
+          <w:iCs/>
+          <w:color w:val="000000" w:themeColor="text1"/>
+        </w:rPr>
+        <w:t>Others</w:t>
+      </w:r>
+      <w:proofErr w:type="spellEnd"/>
+      <w:r>
+        <w:rPr>
+          <w:i/>
+          <w:iCs/>
+          <w:color w:val="000000" w:themeColor="text1"/>
+        </w:rPr>
+        <w:t xml:space="preserve">, en la carpeta </w:t>
+      </w:r>
+      <w:proofErr w:type="spellStart"/>
+      <w:r>
+        <w:rPr>
+          <w:i/>
+          <w:iCs/>
+          <w:color w:val="000000" w:themeColor="text1"/>
+        </w:rPr>
+        <w:t>Glassfish</w:t>
+      </w:r>
+      <w:proofErr w:type="spellEnd"/>
+      <w:r>
+        <w:rPr>
+          <w:i/>
+          <w:iCs/>
+          <w:color w:val="000000" w:themeColor="text1"/>
         </w:rPr>
         <w:t xml:space="preserve"> </w:t>
       </w:r>
@@ -2672,48 +2735,6 @@
         <w:rPr>
           <w:color w:val="000000" w:themeColor="text1"/>
         </w:rPr>
-        <w:t xml:space="preserve">buscar en </w:t>
-      </w:r>
-      <w:proofErr w:type="spellStart"/>
-      <w:r>
-        <w:rPr>
-          <w:i/>
-          <w:iCs/>
-          <w:color w:val="000000" w:themeColor="text1"/>
-        </w:rPr>
-        <w:t>Others</w:t>
-      </w:r>
-      <w:proofErr w:type="spellEnd"/>
-      <w:r>
-        <w:rPr>
-          <w:i/>
-          <w:iCs/>
-          <w:color w:val="000000" w:themeColor="text1"/>
-        </w:rPr>
-        <w:t xml:space="preserve">, en la carpeta </w:t>
-      </w:r>
-      <w:proofErr w:type="spellStart"/>
-      <w:r>
-        <w:rPr>
-          <w:i/>
-          <w:iCs/>
-          <w:color w:val="000000" w:themeColor="text1"/>
-        </w:rPr>
-        <w:t>Glassfish</w:t>
-      </w:r>
-      <w:proofErr w:type="spellEnd"/>
-      <w:r>
-        <w:rPr>
-          <w:i/>
-          <w:iCs/>
-          <w:color w:val="000000" w:themeColor="text1"/>
-        </w:rPr>
-        <w:t xml:space="preserve"> </w:t>
-      </w:r>
-      <w:r>
-        <w:rPr>
-          <w:color w:val="000000" w:themeColor="text1"/>
-        </w:rPr>
         <w:t>elegir la segunda opción como se muestra en la figura</w:t>
       </w:r>
       <w:r>
@@ -2746,6 +2767,14 @@
         </w:rPr>
         <w:t>).</w:t>
       </w:r>
+    </w:p>
+    <w:p>
+      <w:pPr>
+        <w:jc w:val="both"/>
+        <w:rPr>
+          <w:color w:val="000000" w:themeColor="text1"/>
+        </w:rPr>
+      </w:pPr>
     </w:p>
     <w:p>
       <w:pPr>
@@ -3871,27 +3900,63 @@
           <w:bCs/>
           <w:color w:val="000000" w:themeColor="text1"/>
         </w:rPr>
-        <w:t>&lt;res-type&gt;</w:t>
-      </w:r>
-      <w:proofErr w:type="spellStart"/>
-      <w:proofErr w:type="gramStart"/>
+        <w:t>&lt;res-</w:t>
+      </w:r>
+      <w:proofErr w:type="spellStart"/>
       <w:r>
         <w:rPr>
           <w:b/>
           <w:bCs/>
           <w:color w:val="000000" w:themeColor="text1"/>
         </w:rPr>
-        <w:t>javax.sql.DataSource</w:t>
-      </w:r>
-      <w:proofErr w:type="spellEnd"/>
-      <w:proofErr w:type="gramEnd"/>
+        <w:t>type</w:t>
+      </w:r>
+      <w:proofErr w:type="spellEnd"/>
       <w:r>
         <w:rPr>
           <w:b/>
           <w:bCs/>
           <w:color w:val="000000" w:themeColor="text1"/>
         </w:rPr>
-        <w:t>&lt;/res-type&gt;</w:t>
+        <w:t>&gt;</w:t>
+      </w:r>
+      <w:proofErr w:type="spellStart"/>
+      <w:proofErr w:type="gramStart"/>
+      <w:r>
+        <w:rPr>
+          <w:b/>
+          <w:bCs/>
+          <w:color w:val="000000" w:themeColor="text1"/>
+        </w:rPr>
+        <w:t>javax.sql.DataSource</w:t>
+      </w:r>
+      <w:proofErr w:type="spellEnd"/>
+      <w:proofErr w:type="gramEnd"/>
+      <w:r>
+        <w:rPr>
+          <w:b/>
+          <w:bCs/>
+          <w:color w:val="000000" w:themeColor="text1"/>
+        </w:rPr>
+        <w:t>&lt;/res-</w:t>
+      </w:r>
+      <w:proofErr w:type="spellStart"/>
+      <w:r>
+        <w:rPr>
+          <w:b/>
+          <w:bCs/>
+          <w:color w:val="000000" w:themeColor="text1"/>
+        </w:rPr>
+        <w:t>type</w:t>
+      </w:r>
+      <w:proofErr w:type="spellEnd"/>
+      <w:r>
+        <w:rPr>
+          <w:b/>
+          <w:bCs/>
+          <w:color w:val="000000" w:themeColor="text1"/>
+        </w:rPr>
+        <w:t>&gt;</w:t>
       </w:r>
     </w:p>
     <w:p>
@@ -4228,7 +4293,7 @@
 </file>
 
 <file path=word/numbering.xml><?xml version="1.0" encoding="utf-8"?>
-<w:numbering xmlns:wpc="http://schemas.microsoft.com/office/word/2010/wordprocessingCanvas" xmlns:cx="http://schemas.microsoft.com/office/drawing/2014/chartex" xmlns:cx1="http://schemas.microsoft.com/office/drawing/2015/9/8/chartex" xmlns:cx2="http://schemas.microsoft.com/office/drawing/2015/10/21/chartex" xmlns:cx3="http://schemas.microsoft.com/office/drawing/2016/5/9/chartex" xmlns:cx4="http://schemas.microsoft.com/office/drawing/2016/5/10/chartex" xmlns:cx5="http://schemas.microsoft.com/office/drawing/2016/5/11/chartex" xmlns:cx6="http://schemas.microsoft.com/office/drawing/2016/5/12/chartex" xmlns:cx7="http://schemas.microsoft.com/office/drawing/2016/5/13/chartex" xmlns:cx8="http://schemas.microsoft.com/office/drawing/2016/5/14/chartex" xmlns:mc="http://schemas.openxmlformats.org/markup-compatibility/2006" xmlns:aink="http://schemas.microsoft.com/office/drawing/2016/ink" xmlns:am3d="http://schemas.microsoft.com/office/drawing/2017/model3d" xmlns:o="urn:schemas-microsoft-com:office:office" xmlns:r="http://schemas.openxmlformats.org/officeDocument/2006/relationships" xmlns:m="http://schemas.openxmlformats.org/officeDocument/2006/math" xmlns:v="urn:schemas-microsoft-com:vml" xmlns:wp14="http://schemas.microsoft.com/office/word/2010/wordprocessingDrawing" xmlns:wp="http://schemas.openxmlformats.org/drawingml/2006/wordprocessingDrawing" xmlns:w10="urn:schemas-microsoft-com:office:word" xmlns:w="http://schemas.openxmlformats.org/wordprocessingml/2006/main" xmlns:w14="http://schemas.microsoft.com/office/word/2010/wordml" xmlns:w15="http://schemas.microsoft.com/office/word/2012/wordml" xmlns:w16cid="http://schemas.microsoft.com/office/word/2016/wordml/cid" xmlns:w16se="http://schemas.microsoft.com/office/word/2015/wordml/symex" xmlns:wpg="http://schemas.microsoft.com/office/word/2010/wordprocessingGroup" xmlns:wpi="http://schemas.microsoft.com/office/word/2010/wordprocessingInk" xmlns:wne="http://schemas.microsoft.com/office/word/2006/wordml" xmlns:wps="http://schemas.microsoft.com/office/word/2010/wordprocessingShape" mc:Ignorable="w14 w15 w16se w16cid wp14">
+<w:numbering xmlns:wpc="http://schemas.microsoft.com/office/word/2010/wordprocessingCanvas" xmlns:cx="http://schemas.microsoft.com/office/drawing/2014/chartex" xmlns:cx1="http://schemas.microsoft.com/office/drawing/2015/9/8/chartex" xmlns:cx2="http://schemas.microsoft.com/office/drawing/2015/10/21/chartex" xmlns:cx3="http://schemas.microsoft.com/office/drawing/2016/5/9/chartex" xmlns:cx4="http://schemas.microsoft.com/office/drawing/2016/5/10/chartex" xmlns:cx5="http://schemas.microsoft.com/office/drawing/2016/5/11/chartex" xmlns:cx6="http://schemas.microsoft.com/office/drawing/2016/5/12/chartex" xmlns:cx7="http://schemas.microsoft.com/office/drawing/2016/5/13/chartex" xmlns:cx8="http://schemas.microsoft.com/office/drawing/2016/5/14/chartex" xmlns:mc="http://schemas.openxmlformats.org/markup-compatibility/2006" xmlns:aink="http://schemas.microsoft.com/office/drawing/2016/ink" xmlns:am3d="http://schemas.microsoft.com/office/drawing/2017/model3d" xmlns:o="urn:schemas-microsoft-com:office:office" xmlns:r="http://schemas.openxmlformats.org/officeDocument/2006/relationships" xmlns:m="http://schemas.openxmlformats.org/officeDocument/2006/math" xmlns:v="urn:schemas-microsoft-com:vml" xmlns:wp14="http://schemas.microsoft.com/office/word/2010/wordprocessingDrawing" xmlns:wp="http://schemas.openxmlformats.org/drawingml/2006/wordprocessingDrawing" xmlns:w10="urn:schemas-microsoft-com:office:word" xmlns:w="http://schemas.openxmlformats.org/wordprocessingml/2006/main" xmlns:w14="http://schemas.microsoft.com/office/word/2010/wordml" xmlns:w15="http://schemas.microsoft.com/office/word/2012/wordml" xmlns:w16cex="http://schemas.microsoft.com/office/word/2018/wordml/cex" xmlns:w16cid="http://schemas.microsoft.com/office/word/2016/wordml/cid" xmlns:w16="http://schemas.microsoft.com/office/word/2018/wordml" xmlns:w16se="http://schemas.microsoft.com/office/word/2015/wordml/symex" xmlns:wpg="http://schemas.microsoft.com/office/word/2010/wordprocessingGroup" xmlns:wpi="http://schemas.microsoft.com/office/word/2010/wordprocessingInk" xmlns:wne="http://schemas.microsoft.com/office/word/2006/wordml" xmlns:wps="http://schemas.microsoft.com/office/word/2010/wordprocessingShape" mc:Ignorable="w14 w15 w16se w16cid w16 w16cex wp14">
   <w:abstractNum w:abstractNumId="0" w15:restartNumberingAfterBreak="0">
     <w:nsid w:val="24010257"/>
     <w:multiLevelType w:val="hybridMultilevel"/>
@@ -4928,7 +4993,7 @@
 </file>
 
 <file path=word/styles.xml><?xml version="1.0" encoding="utf-8"?>
-<w:styles xmlns:mc="http://schemas.openxmlformats.org/markup-compatibility/2006" xmlns:r="http://schemas.openxmlformats.org/officeDocument/2006/relationships" xmlns:w="http://schemas.openxmlformats.org/wordprocessingml/2006/main" xmlns:w14="http://schemas.microsoft.com/office/word/2010/wordml" xmlns:w15="http://schemas.microsoft.com/office/word/2012/wordml" xmlns:w16cid="http://schemas.microsoft.com/office/word/2016/wordml/cid" xmlns:w16se="http://schemas.microsoft.com/office/word/2015/wordml/symex" mc:Ignorable="w14 w15 w16se w16cid">
+<w:styles xmlns:mc="http://schemas.openxmlformats.org/markup-compatibility/2006" xmlns:r="http://schemas.openxmlformats.org/officeDocument/2006/relationships" xmlns:w="http://schemas.openxmlformats.org/wordprocessingml/2006/main" xmlns:w14="http://schemas.microsoft.com/office/word/2010/wordml" xmlns:w15="http://schemas.microsoft.com/office/word/2012/wordml" xmlns:w16cex="http://schemas.microsoft.com/office/word/2018/wordml/cex" xmlns:w16cid="http://schemas.microsoft.com/office/word/2016/wordml/cid" xmlns:w16="http://schemas.microsoft.com/office/word/2018/wordml" xmlns:w16se="http://schemas.microsoft.com/office/word/2015/wordml/symex" mc:Ignorable="w14 w15 w16se w16cid w16 w16cex">
   <w:docDefaults>
     <w:rPrDefault>
       <w:rPr>
@@ -4944,7 +5009,7 @@
       </w:pPr>
     </w:pPrDefault>
   </w:docDefaults>
-  <w:latentStyles w:defLockedState="0" w:defUIPriority="99" w:defSemiHidden="0" w:defUnhideWhenUsed="0" w:defQFormat="0" w:count="377">
+  <w:latentStyles w:defLockedState="0" w:defUIPriority="99" w:defSemiHidden="0" w:defUnhideWhenUsed="0" w:defQFormat="0" w:count="376">
     <w:lsdException w:name="Normal" w:uiPriority="0" w:qFormat="1"/>
     <w:lsdException w:name="heading 1" w:uiPriority="9" w:qFormat="1"/>
     <w:lsdException w:name="heading 2" w:semiHidden="1" w:uiPriority="9" w:unhideWhenUsed="1" w:qFormat="1"/>
@@ -5050,6 +5115,7 @@
     <w:lsdException w:name="HTML Sample" w:semiHidden="1" w:unhideWhenUsed="1"/>
     <w:lsdException w:name="HTML Typewriter" w:semiHidden="1" w:unhideWhenUsed="1"/>
     <w:lsdException w:name="HTML Variable" w:semiHidden="1" w:unhideWhenUsed="1"/>
+    <w:lsdException w:name="Normal Table" w:semiHidden="1" w:unhideWhenUsed="1"/>
     <w:lsdException w:name="annotation subject" w:semiHidden="1" w:unhideWhenUsed="1"/>
     <w:lsdException w:name="No List" w:semiHidden="1" w:unhideWhenUsed="1"/>
     <w:lsdException w:name="Outline List 1" w:semiHidden="1" w:unhideWhenUsed="1"/>
@@ -5096,8 +5162,10 @@
     <w:lsdException w:name="Table Subtle 2" w:semiHidden="1" w:unhideWhenUsed="1"/>
     <w:lsdException w:name="Table Web 1" w:semiHidden="1" w:unhideWhenUsed="1"/>
     <w:lsdException w:name="Table Web 2" w:semiHidden="1" w:unhideWhenUsed="1"/>
+    <w:lsdException w:name="Table Web 3" w:semiHidden="1" w:unhideWhenUsed="1"/>
     <w:lsdException w:name="Balloon Text" w:semiHidden="1" w:unhideWhenUsed="1"/>
     <w:lsdException w:name="Table Grid" w:uiPriority="39"/>
+    <w:lsdException w:name="Table Theme" w:semiHidden="1" w:unhideWhenUsed="1"/>
     <w:lsdException w:name="Placeholder Text" w:semiHidden="1"/>
     <w:lsdException w:name="No Spacing" w:uiPriority="1" w:qFormat="1"/>
     <w:lsdException w:name="Light Shading" w:uiPriority="60"/>
@@ -5318,7 +5386,6 @@
     <w:lsdException w:name="Hashtag" w:semiHidden="1" w:unhideWhenUsed="1"/>
     <w:lsdException w:name="Unresolved Mention" w:semiHidden="1" w:unhideWhenUsed="1"/>
     <w:lsdException w:name="Smart Link" w:semiHidden="1" w:unhideWhenUsed="1"/>
-    <w:lsdException w:name="Smart Link Error" w:semiHidden="1" w:unhideWhenUsed="1"/>
   </w:latentStyles>
   <w:style w:type="paragraph" w:default="1" w:styleId="Normal">
     <w:name w:val="Normal"/>

</xml_diff>